<commit_message>
fixed slopes for log transformed variables
</commit_message>
<xml_diff>
--- a/Analysis/tables/tables.docx
+++ b/Analysis/tables/tables.docx
@@ -336,27 +336,12 @@
             </w:pPr>
             <w:r>
               <w:rPr>
-                <w:color w:val="000000"/>
-                <w:sz w:val="20"/>
-                <w:szCs w:val="20"/>
-              </w:rPr>
-              <w:t>n</w:t>
-            </w:r>
-            <w:r>
-              <w:rPr>
-                <w:color w:val="000000"/>
-                <w:sz w:val="20"/>
-                <w:szCs w:val="20"/>
-              </w:rPr>
-              <w:t>/</w:t>
-            </w:r>
-            <w:r>
-              <w:rPr>
-                <w:color w:val="000000"/>
-                <w:sz w:val="20"/>
-                <w:szCs w:val="20"/>
-              </w:rPr>
-              <w:t>a</w:t>
+                <w:rFonts w:eastAsia="Times New Roman"/>
+                <w:color w:val="000000"/>
+                <w:sz w:val="20"/>
+                <w:szCs w:val="20"/>
+              </w:rPr>
+              <w:t>-</w:t>
             </w:r>
           </w:p>
         </w:tc>
@@ -436,7 +421,7 @@
                 <w:sz w:val="20"/>
                 <w:szCs w:val="20"/>
               </w:rPr>
-              <w:t xml:space="preserve"> %</w:t>
+              <w:t>%</w:t>
             </w:r>
           </w:p>
         </w:tc>
@@ -505,27 +490,12 @@
             </w:pPr>
             <w:r>
               <w:rPr>
-                <w:color w:val="000000"/>
-                <w:sz w:val="20"/>
-                <w:szCs w:val="20"/>
-              </w:rPr>
-              <w:t>n</w:t>
-            </w:r>
-            <w:r>
-              <w:rPr>
-                <w:color w:val="000000"/>
-                <w:sz w:val="20"/>
-                <w:szCs w:val="20"/>
-              </w:rPr>
-              <w:t>/</w:t>
-            </w:r>
-            <w:r>
-              <w:rPr>
-                <w:color w:val="000000"/>
-                <w:sz w:val="20"/>
-                <w:szCs w:val="20"/>
-              </w:rPr>
-              <w:t>a</w:t>
+                <w:rFonts w:eastAsia="Times New Roman"/>
+                <w:color w:val="000000"/>
+                <w:sz w:val="20"/>
+                <w:szCs w:val="20"/>
+              </w:rPr>
+              <w:t>-</w:t>
             </w:r>
           </w:p>
         </w:tc>
@@ -601,7 +571,7 @@
                 <w:sz w:val="20"/>
                 <w:szCs w:val="20"/>
               </w:rPr>
-              <w:t xml:space="preserve"> %</w:t>
+              <w:t>%</w:t>
             </w:r>
           </w:p>
         </w:tc>
@@ -670,27 +640,12 @@
             </w:pPr>
             <w:r>
               <w:rPr>
-                <w:color w:val="000000"/>
-                <w:sz w:val="20"/>
-                <w:szCs w:val="20"/>
-              </w:rPr>
-              <w:t>n</w:t>
-            </w:r>
-            <w:r>
-              <w:rPr>
-                <w:color w:val="000000"/>
-                <w:sz w:val="20"/>
-                <w:szCs w:val="20"/>
-              </w:rPr>
-              <w:t>/</w:t>
-            </w:r>
-            <w:r>
-              <w:rPr>
-                <w:color w:val="000000"/>
-                <w:sz w:val="20"/>
-                <w:szCs w:val="20"/>
-              </w:rPr>
-              <w:t>a</w:t>
+                <w:rFonts w:eastAsia="Times New Roman"/>
+                <w:color w:val="000000"/>
+                <w:sz w:val="20"/>
+                <w:szCs w:val="20"/>
+              </w:rPr>
+              <w:t>-</w:t>
             </w:r>
           </w:p>
         </w:tc>
@@ -766,7 +721,7 @@
                 <w:sz w:val="20"/>
                 <w:szCs w:val="20"/>
               </w:rPr>
-              <w:t xml:space="preserve"> %</w:t>
+              <w:t>%</w:t>
             </w:r>
           </w:p>
         </w:tc>
@@ -936,7 +891,7 @@
                 <w:sz w:val="20"/>
                 <w:szCs w:val="20"/>
               </w:rPr>
-              <w:t xml:space="preserve"> %</w:t>
+              <w:t>%</w:t>
             </w:r>
           </w:p>
         </w:tc>
@@ -1108,7 +1063,7 @@
                 <w:sz w:val="20"/>
                 <w:szCs w:val="20"/>
               </w:rPr>
-              <w:t>5 %</w:t>
+              <w:t>5%</w:t>
             </w:r>
           </w:p>
         </w:tc>
@@ -1177,14 +1132,16 @@
             </w:pPr>
             <w:r>
               <w:rPr>
-                <w:color w:val="000000"/>
-                <w:sz w:val="20"/>
-                <w:szCs w:val="20"/>
-              </w:rPr>
-              <w:t>0</w:t>
-            </w:r>
-            <w:r>
-              <w:rPr>
+                <w:rFonts w:eastAsia="Times New Roman"/>
+                <w:color w:val="000000"/>
+                <w:sz w:val="20"/>
+                <w:szCs w:val="20"/>
+              </w:rPr>
+              <w:t>-0.115</w:t>
+            </w:r>
+            <w:r>
+              <w:rPr>
+                <w:rFonts w:eastAsia="Times New Roman"/>
                 <w:color w:val="000000"/>
                 <w:sz w:val="20"/>
                 <w:szCs w:val="20"/>
@@ -1198,7 +1155,25 @@
                 <w:sz w:val="20"/>
                 <w:szCs w:val="20"/>
               </w:rPr>
-              <w:t>± 0</w:t>
+              <w:t>±</w:t>
+            </w:r>
+            <w:r>
+              <w:rPr>
+                <w:rFonts w:eastAsia="Times New Roman"/>
+                <w:color w:val="000000"/>
+                <w:sz w:val="20"/>
+                <w:szCs w:val="20"/>
+              </w:rPr>
+              <w:t xml:space="preserve"> </w:t>
+            </w:r>
+            <w:r>
+              <w:rPr>
+                <w:rFonts w:eastAsia="Times New Roman"/>
+                <w:color w:val="000000"/>
+                <w:sz w:val="20"/>
+                <w:szCs w:val="20"/>
+              </w:rPr>
+              <w:t>0.286</w:t>
             </w:r>
           </w:p>
         </w:tc>
@@ -1274,7 +1249,7 @@
                 <w:sz w:val="20"/>
                 <w:szCs w:val="20"/>
               </w:rPr>
-              <w:t xml:space="preserve"> %</w:t>
+              <w:t>%</w:t>
             </w:r>
           </w:p>
         </w:tc>
@@ -1335,19 +1310,18 @@
             <w:pPr>
               <w:jc w:val="center"/>
               <w:rPr>
-                <w:rFonts w:eastAsia="Times New Roman"/>
-                <w:color w:val="000000"/>
-                <w:sz w:val="20"/>
-                <w:szCs w:val="20"/>
-              </w:rPr>
-            </w:pPr>
-            <w:r>
-              <w:rPr>
-                <w:color w:val="000000"/>
-                <w:sz w:val="20"/>
-                <w:szCs w:val="20"/>
-              </w:rPr>
-              <w:t>-0.060</w:t>
+                <w:color w:val="000000"/>
+                <w:sz w:val="20"/>
+                <w:szCs w:val="20"/>
+              </w:rPr>
+            </w:pPr>
+            <w:r>
+              <w:rPr>
+                <w:color w:val="000000"/>
+                <w:sz w:val="20"/>
+                <w:szCs w:val="20"/>
+              </w:rPr>
+              <w:t>-0.033</w:t>
             </w:r>
             <w:r>
               <w:rPr>
@@ -1364,16 +1338,16 @@
                 <w:sz w:val="20"/>
                 <w:szCs w:val="20"/>
               </w:rPr>
-              <w:t>± 0.15</w:t>
-            </w:r>
-            <w:r>
-              <w:rPr>
-                <w:rFonts w:eastAsia="Times New Roman"/>
-                <w:color w:val="000000"/>
-                <w:sz w:val="20"/>
-                <w:szCs w:val="20"/>
-              </w:rPr>
-              <w:t>5</w:t>
+              <w:t xml:space="preserve">± </w:t>
+            </w:r>
+            <w:r>
+              <w:rPr>
+                <w:rFonts w:eastAsia="Times New Roman"/>
+                <w:color w:val="000000"/>
+                <w:sz w:val="20"/>
+                <w:szCs w:val="20"/>
+              </w:rPr>
+              <w:t>0.086</w:t>
             </w:r>
           </w:p>
         </w:tc>
@@ -1449,7 +1423,7 @@
                 <w:sz w:val="20"/>
                 <w:szCs w:val="20"/>
               </w:rPr>
-              <w:t xml:space="preserve"> %</w:t>
+              <w:t>%</w:t>
             </w:r>
           </w:p>
         </w:tc>
@@ -1530,6 +1504,14 @@
                 <w:sz w:val="20"/>
                 <w:szCs w:val="20"/>
               </w:rPr>
+              <w:t>.0001</w:t>
+            </w:r>
+            <w:r>
+              <w:rPr>
+                <w:color w:val="000000"/>
+                <w:sz w:val="20"/>
+                <w:szCs w:val="20"/>
+              </w:rPr>
               <w:t xml:space="preserve"> </w:t>
             </w:r>
             <w:r>
@@ -1541,6 +1523,15 @@
               </w:rPr>
               <w:t>± 0</w:t>
             </w:r>
+            <w:r>
+              <w:rPr>
+                <w:rFonts w:eastAsia="Times New Roman"/>
+                <w:color w:val="000000"/>
+                <w:sz w:val="20"/>
+                <w:szCs w:val="20"/>
+              </w:rPr>
+              <w:t>.0001</w:t>
+            </w:r>
           </w:p>
         </w:tc>
         <w:tc>
@@ -1608,7 +1599,7 @@
                 <w:sz w:val="20"/>
                 <w:szCs w:val="20"/>
               </w:rPr>
-              <w:t>3 %</w:t>
+              <w:t>3%</w:t>
             </w:r>
           </w:p>
         </w:tc>
@@ -1669,19 +1660,18 @@
             <w:pPr>
               <w:jc w:val="center"/>
               <w:rPr>
-                <w:rFonts w:eastAsia="Times New Roman"/>
-                <w:color w:val="000000"/>
-                <w:sz w:val="20"/>
-                <w:szCs w:val="20"/>
-              </w:rPr>
-            </w:pPr>
-            <w:r>
-              <w:rPr>
-                <w:color w:val="000000"/>
-                <w:sz w:val="20"/>
-                <w:szCs w:val="20"/>
-              </w:rPr>
-              <w:t>0.001</w:t>
+                <w:color w:val="000000"/>
+                <w:sz w:val="20"/>
+                <w:szCs w:val="20"/>
+              </w:rPr>
+            </w:pPr>
+            <w:r>
+              <w:rPr>
+                <w:color w:val="000000"/>
+                <w:sz w:val="20"/>
+                <w:szCs w:val="20"/>
+              </w:rPr>
+              <w:t>0.936</w:t>
             </w:r>
             <w:r>
               <w:rPr>
@@ -1698,7 +1688,16 @@
                 <w:sz w:val="20"/>
                 <w:szCs w:val="20"/>
               </w:rPr>
-              <w:t>± 0</w:t>
+              <w:t xml:space="preserve">± </w:t>
+            </w:r>
+            <w:r>
+              <w:rPr>
+                <w:rFonts w:eastAsia="Times New Roman"/>
+                <w:color w:val="000000"/>
+                <w:sz w:val="20"/>
+                <w:szCs w:val="20"/>
+              </w:rPr>
+              <w:t>0.009</w:t>
             </w:r>
           </w:p>
         </w:tc>
@@ -1778,7 +1777,7 @@
                 <w:sz w:val="20"/>
                 <w:szCs w:val="20"/>
               </w:rPr>
-              <w:t xml:space="preserve"> %</w:t>
+              <w:t>%</w:t>
             </w:r>
           </w:p>
         </w:tc>
@@ -1847,27 +1846,12 @@
             </w:pPr>
             <w:r>
               <w:rPr>
-                <w:color w:val="000000"/>
-                <w:sz w:val="20"/>
-                <w:szCs w:val="20"/>
-              </w:rPr>
-              <w:t>n</w:t>
-            </w:r>
-            <w:r>
-              <w:rPr>
-                <w:color w:val="000000"/>
-                <w:sz w:val="20"/>
-                <w:szCs w:val="20"/>
-              </w:rPr>
-              <w:t>/</w:t>
-            </w:r>
-            <w:r>
-              <w:rPr>
-                <w:color w:val="000000"/>
-                <w:sz w:val="20"/>
-                <w:szCs w:val="20"/>
-              </w:rPr>
-              <w:t>a</w:t>
+                <w:rFonts w:eastAsia="Times New Roman"/>
+                <w:color w:val="000000"/>
+                <w:sz w:val="20"/>
+                <w:szCs w:val="20"/>
+              </w:rPr>
+              <w:t>-</w:t>
             </w:r>
           </w:p>
         </w:tc>
@@ -1947,7 +1931,7 @@
                 <w:sz w:val="20"/>
                 <w:szCs w:val="20"/>
               </w:rPr>
-              <w:t xml:space="preserve"> %</w:t>
+              <w:t>%</w:t>
             </w:r>
           </w:p>
         </w:tc>
@@ -2014,27 +1998,12 @@
             </w:pPr>
             <w:r>
               <w:rPr>
-                <w:color w:val="000000"/>
-                <w:sz w:val="20"/>
-                <w:szCs w:val="20"/>
-              </w:rPr>
-              <w:t>n</w:t>
-            </w:r>
-            <w:r>
-              <w:rPr>
-                <w:color w:val="000000"/>
-                <w:sz w:val="20"/>
-                <w:szCs w:val="20"/>
-              </w:rPr>
-              <w:t>/</w:t>
-            </w:r>
-            <w:r>
-              <w:rPr>
-                <w:color w:val="000000"/>
-                <w:sz w:val="20"/>
-                <w:szCs w:val="20"/>
-              </w:rPr>
-              <w:t>a</w:t>
+                <w:rFonts w:eastAsia="Times New Roman"/>
+                <w:color w:val="000000"/>
+                <w:sz w:val="20"/>
+                <w:szCs w:val="20"/>
+              </w:rPr>
+              <w:t>-</w:t>
             </w:r>
           </w:p>
         </w:tc>
@@ -2105,7 +2074,7 @@
                 <w:sz w:val="20"/>
                 <w:szCs w:val="20"/>
               </w:rPr>
-              <w:t>4 %</w:t>
+              <w:t>4%</w:t>
             </w:r>
           </w:p>
         </w:tc>
@@ -2172,27 +2141,12 @@
             </w:pPr>
             <w:r>
               <w:rPr>
-                <w:color w:val="000000"/>
-                <w:sz w:val="20"/>
-                <w:szCs w:val="20"/>
-              </w:rPr>
-              <w:t>n</w:t>
-            </w:r>
-            <w:r>
-              <w:rPr>
-                <w:color w:val="000000"/>
-                <w:sz w:val="20"/>
-                <w:szCs w:val="20"/>
-              </w:rPr>
-              <w:t>/</w:t>
-            </w:r>
-            <w:r>
-              <w:rPr>
-                <w:color w:val="000000"/>
-                <w:sz w:val="20"/>
-                <w:szCs w:val="20"/>
-              </w:rPr>
-              <w:t>a</w:t>
+                <w:rFonts w:eastAsia="Times New Roman"/>
+                <w:color w:val="000000"/>
+                <w:sz w:val="20"/>
+                <w:szCs w:val="20"/>
+              </w:rPr>
+              <w:t>-</w:t>
             </w:r>
           </w:p>
         </w:tc>
@@ -2236,41 +2190,40 @@
         <w:tc>
           <w:tcPr>
             <w:tcW w:w="1237" w:type="pct"/>
-            <w:vMerge w:val="restart"/>
-            <w:tcBorders>
-              <w:top w:val="nil"/>
-              <w:left w:val="nil"/>
-              <w:right w:val="nil"/>
-            </w:tcBorders>
-            <w:shd w:val="clear" w:color="auto" w:fill="auto"/>
-            <w:noWrap/>
-            <w:vAlign w:val="center"/>
-          </w:tcPr>
-          <w:p>
-            <w:pPr>
-              <w:jc w:val="center"/>
-              <w:rPr>
-                <w:rFonts w:eastAsia="Times New Roman"/>
-                <w:color w:val="000000"/>
-                <w:sz w:val="20"/>
-                <w:szCs w:val="20"/>
-              </w:rPr>
-            </w:pPr>
-            <w:r>
-              <w:rPr>
-                <w:color w:val="000000"/>
-                <w:sz w:val="20"/>
-                <w:szCs w:val="20"/>
-              </w:rPr>
-              <w:t>0.4</w:t>
-            </w:r>
-            <w:r>
-              <w:rPr>
-                <w:color w:val="000000"/>
-                <w:sz w:val="20"/>
-                <w:szCs w:val="20"/>
-              </w:rPr>
-              <w:t xml:space="preserve"> %</w:t>
+            <w:tcBorders>
+              <w:top w:val="nil"/>
+              <w:left w:val="nil"/>
+              <w:right w:val="nil"/>
+            </w:tcBorders>
+            <w:shd w:val="clear" w:color="auto" w:fill="auto"/>
+            <w:noWrap/>
+            <w:vAlign w:val="bottom"/>
+          </w:tcPr>
+          <w:p>
+            <w:pPr>
+              <w:jc w:val="center"/>
+              <w:rPr>
+                <w:rFonts w:eastAsia="Times New Roman"/>
+                <w:color w:val="000000"/>
+                <w:sz w:val="20"/>
+                <w:szCs w:val="20"/>
+              </w:rPr>
+            </w:pPr>
+            <w:r>
+              <w:rPr>
+                <w:color w:val="000000"/>
+                <w:sz w:val="20"/>
+                <w:szCs w:val="20"/>
+              </w:rPr>
+              <w:t>0.1</w:t>
+            </w:r>
+            <w:r>
+              <w:rPr>
+                <w:color w:val="000000"/>
+                <w:sz w:val="20"/>
+                <w:szCs w:val="20"/>
+              </w:rPr>
+              <w:t>%</w:t>
             </w:r>
           </w:p>
         </w:tc>
@@ -2337,27 +2290,12 @@
             </w:pPr>
             <w:r>
               <w:rPr>
-                <w:color w:val="000000"/>
-                <w:sz w:val="20"/>
-                <w:szCs w:val="20"/>
-              </w:rPr>
-              <w:t>n</w:t>
-            </w:r>
-            <w:r>
-              <w:rPr>
-                <w:color w:val="000000"/>
-                <w:sz w:val="20"/>
-                <w:szCs w:val="20"/>
-              </w:rPr>
-              <w:t>/</w:t>
-            </w:r>
-            <w:r>
-              <w:rPr>
-                <w:color w:val="000000"/>
-                <w:sz w:val="20"/>
-                <w:szCs w:val="20"/>
-              </w:rPr>
-              <w:t>a</w:t>
+                <w:rFonts w:eastAsia="Times New Roman"/>
+                <w:color w:val="000000"/>
+                <w:sz w:val="20"/>
+                <w:szCs w:val="20"/>
+              </w:rPr>
+              <w:t>-</w:t>
             </w:r>
           </w:p>
         </w:tc>
@@ -2397,25 +2335,40 @@
         <w:tc>
           <w:tcPr>
             <w:tcW w:w="1237" w:type="pct"/>
-            <w:vMerge/>
-            <w:tcBorders>
-              <w:left w:val="nil"/>
-              <w:right w:val="nil"/>
-            </w:tcBorders>
-            <w:shd w:val="clear" w:color="auto" w:fill="auto"/>
-            <w:noWrap/>
-            <w:vAlign w:val="bottom"/>
-          </w:tcPr>
-          <w:p>
-            <w:pPr>
-              <w:jc w:val="center"/>
-              <w:rPr>
-                <w:rFonts w:eastAsia="Times New Roman"/>
-                <w:color w:val="000000"/>
-                <w:sz w:val="20"/>
-                <w:szCs w:val="20"/>
-              </w:rPr>
-            </w:pPr>
+            <w:tcBorders>
+              <w:left w:val="nil"/>
+              <w:right w:val="nil"/>
+            </w:tcBorders>
+            <w:shd w:val="clear" w:color="auto" w:fill="auto"/>
+            <w:noWrap/>
+            <w:vAlign w:val="bottom"/>
+          </w:tcPr>
+          <w:p>
+            <w:pPr>
+              <w:jc w:val="center"/>
+              <w:rPr>
+                <w:rFonts w:eastAsia="Times New Roman"/>
+                <w:color w:val="000000"/>
+                <w:sz w:val="20"/>
+                <w:szCs w:val="20"/>
+              </w:rPr>
+            </w:pPr>
+            <w:r>
+              <w:rPr>
+                <w:color w:val="000000"/>
+                <w:sz w:val="20"/>
+                <w:szCs w:val="20"/>
+              </w:rPr>
+              <w:t>0.1</w:t>
+            </w:r>
+            <w:r>
+              <w:rPr>
+                <w:color w:val="000000"/>
+                <w:sz w:val="20"/>
+                <w:szCs w:val="20"/>
+              </w:rPr>
+              <w:t>%</w:t>
+            </w:r>
           </w:p>
         </w:tc>
       </w:tr>
@@ -2481,27 +2434,12 @@
             </w:pPr>
             <w:r>
               <w:rPr>
-                <w:color w:val="000000"/>
-                <w:sz w:val="20"/>
-                <w:szCs w:val="20"/>
-              </w:rPr>
-              <w:t>n</w:t>
-            </w:r>
-            <w:r>
-              <w:rPr>
-                <w:color w:val="000000"/>
-                <w:sz w:val="20"/>
-                <w:szCs w:val="20"/>
-              </w:rPr>
-              <w:t>/</w:t>
-            </w:r>
-            <w:r>
-              <w:rPr>
-                <w:color w:val="000000"/>
-                <w:sz w:val="20"/>
-                <w:szCs w:val="20"/>
-              </w:rPr>
-              <w:t>a</w:t>
+                <w:rFonts w:eastAsia="Times New Roman"/>
+                <w:color w:val="000000"/>
+                <w:sz w:val="20"/>
+                <w:szCs w:val="20"/>
+              </w:rPr>
+              <w:t>-</w:t>
             </w:r>
           </w:p>
         </w:tc>
@@ -2541,25 +2479,39 @@
         <w:tc>
           <w:tcPr>
             <w:tcW w:w="1237" w:type="pct"/>
-            <w:vMerge/>
-            <w:tcBorders>
-              <w:left w:val="nil"/>
-              <w:right w:val="nil"/>
-            </w:tcBorders>
-            <w:shd w:val="clear" w:color="auto" w:fill="auto"/>
-            <w:noWrap/>
-            <w:vAlign w:val="bottom"/>
-          </w:tcPr>
-          <w:p>
-            <w:pPr>
-              <w:jc w:val="center"/>
-              <w:rPr>
-                <w:rFonts w:eastAsia="Times New Roman"/>
-                <w:color w:val="000000"/>
-                <w:sz w:val="20"/>
-                <w:szCs w:val="20"/>
-              </w:rPr>
-            </w:pPr>
+            <w:tcBorders>
+              <w:left w:val="nil"/>
+              <w:right w:val="nil"/>
+            </w:tcBorders>
+            <w:shd w:val="clear" w:color="auto" w:fill="auto"/>
+            <w:noWrap/>
+            <w:vAlign w:val="bottom"/>
+          </w:tcPr>
+          <w:p>
+            <w:pPr>
+              <w:jc w:val="center"/>
+              <w:rPr>
+                <w:color w:val="000000"/>
+                <w:sz w:val="20"/>
+                <w:szCs w:val="20"/>
+              </w:rPr>
+            </w:pPr>
+            <w:r>
+              <w:rPr>
+                <w:color w:val="000000"/>
+                <w:sz w:val="20"/>
+                <w:szCs w:val="20"/>
+              </w:rPr>
+              <w:t>0.0</w:t>
+            </w:r>
+            <w:r>
+              <w:rPr>
+                <w:color w:val="000000"/>
+                <w:sz w:val="20"/>
+                <w:szCs w:val="20"/>
+              </w:rPr>
+              <w:t>5%</w:t>
+            </w:r>
           </w:p>
         </w:tc>
       </w:tr>
@@ -2625,27 +2577,12 @@
             </w:pPr>
             <w:r>
               <w:rPr>
-                <w:color w:val="000000"/>
-                <w:sz w:val="20"/>
-                <w:szCs w:val="20"/>
-              </w:rPr>
-              <w:t>n</w:t>
-            </w:r>
-            <w:r>
-              <w:rPr>
-                <w:color w:val="000000"/>
-                <w:sz w:val="20"/>
-                <w:szCs w:val="20"/>
-              </w:rPr>
-              <w:t>/</w:t>
-            </w:r>
-            <w:r>
-              <w:rPr>
-                <w:color w:val="000000"/>
-                <w:sz w:val="20"/>
-                <w:szCs w:val="20"/>
-              </w:rPr>
-              <w:t>a</w:t>
+                <w:rFonts w:eastAsia="Times New Roman"/>
+                <w:color w:val="000000"/>
+                <w:sz w:val="20"/>
+                <w:szCs w:val="20"/>
+              </w:rPr>
+              <w:t>-</w:t>
             </w:r>
           </w:p>
         </w:tc>
@@ -2685,7 +2622,6 @@
         <w:tc>
           <w:tcPr>
             <w:tcW w:w="1237" w:type="pct"/>
-            <w:vMerge/>
             <w:tcBorders>
               <w:left w:val="nil"/>
               <w:bottom w:val="single" w:sz="4" w:space="0" w:color="auto"/>
@@ -2705,6 +2641,22 @@
                 <w:szCs w:val="20"/>
               </w:rPr>
             </w:pPr>
+            <w:r>
+              <w:rPr>
+                <w:color w:val="000000"/>
+                <w:sz w:val="20"/>
+                <w:szCs w:val="20"/>
+              </w:rPr>
+              <w:t>0.1</w:t>
+            </w:r>
+            <w:r>
+              <w:rPr>
+                <w:color w:val="000000"/>
+                <w:sz w:val="20"/>
+                <w:szCs w:val="20"/>
+              </w:rPr>
+              <w:t>%</w:t>
+            </w:r>
           </w:p>
         </w:tc>
       </w:tr>
@@ -2818,21 +2770,7 @@
           <w:sz w:val="20"/>
           <w:szCs w:val="20"/>
         </w:rPr>
-        <w:t>LMA = leaf mass per leaf area,</w:t>
-      </w:r>
-      <w:r>
-        <w:rPr>
-          <w:sz w:val="20"/>
-          <w:szCs w:val="20"/>
-        </w:rPr>
-        <w:t xml:space="preserve"> </w:t>
-      </w:r>
-      <w:r>
-        <w:rPr>
-          <w:sz w:val="20"/>
-          <w:szCs w:val="20"/>
-        </w:rPr>
-        <w:t xml:space="preserve">n/a = not applicable, </w:t>
+        <w:t xml:space="preserve">LMA = leaf mass per leaf area, </w:t>
       </w:r>
       <w:r>
         <w:rPr>
@@ -3423,7 +3361,7 @@
                 <w:sz w:val="20"/>
                 <w:szCs w:val="20"/>
               </w:rPr>
-              <w:t>3 %</w:t>
+              <w:t>3%</w:t>
             </w:r>
           </w:p>
         </w:tc>
@@ -3620,7 +3558,7 @@
                 <w:sz w:val="20"/>
                 <w:szCs w:val="20"/>
               </w:rPr>
-              <w:t>8 %</w:t>
+              <w:t>8%</w:t>
             </w:r>
           </w:p>
         </w:tc>
@@ -3688,27 +3626,12 @@
             </w:pPr>
             <w:r>
               <w:rPr>
-                <w:color w:val="000000"/>
-                <w:sz w:val="20"/>
-                <w:szCs w:val="20"/>
-              </w:rPr>
-              <w:t>n</w:t>
-            </w:r>
-            <w:r>
-              <w:rPr>
-                <w:color w:val="000000"/>
-                <w:sz w:val="20"/>
-                <w:szCs w:val="20"/>
-              </w:rPr>
-              <w:t>/</w:t>
-            </w:r>
-            <w:r>
-              <w:rPr>
-                <w:color w:val="000000"/>
-                <w:sz w:val="20"/>
-                <w:szCs w:val="20"/>
-              </w:rPr>
-              <w:t>a</w:t>
+                <w:rFonts w:eastAsia="Times New Roman"/>
+                <w:color w:val="000000"/>
+                <w:sz w:val="20"/>
+                <w:szCs w:val="20"/>
+              </w:rPr>
+              <w:t>-</w:t>
             </w:r>
           </w:p>
         </w:tc>
@@ -3790,7 +3713,7 @@
                 <w:sz w:val="20"/>
                 <w:szCs w:val="20"/>
               </w:rPr>
-              <w:t xml:space="preserve"> %</w:t>
+              <w:t>%</w:t>
             </w:r>
           </w:p>
         </w:tc>
@@ -3858,27 +3781,12 @@
             </w:pPr>
             <w:r>
               <w:rPr>
-                <w:color w:val="000000"/>
-                <w:sz w:val="20"/>
-                <w:szCs w:val="20"/>
-              </w:rPr>
-              <w:t>n</w:t>
-            </w:r>
-            <w:r>
-              <w:rPr>
-                <w:color w:val="000000"/>
-                <w:sz w:val="20"/>
-                <w:szCs w:val="20"/>
-              </w:rPr>
-              <w:t>/</w:t>
-            </w:r>
-            <w:r>
-              <w:rPr>
-                <w:color w:val="000000"/>
-                <w:sz w:val="20"/>
-                <w:szCs w:val="20"/>
-              </w:rPr>
-              <w:t>a</w:t>
+                <w:rFonts w:eastAsia="Times New Roman"/>
+                <w:color w:val="000000"/>
+                <w:sz w:val="20"/>
+                <w:szCs w:val="20"/>
+              </w:rPr>
+              <w:t>-</w:t>
             </w:r>
           </w:p>
         </w:tc>
@@ -3948,7 +3856,7 @@
                 <w:sz w:val="20"/>
                 <w:szCs w:val="20"/>
               </w:rPr>
-              <w:t>4 %</w:t>
+              <w:t>4%</w:t>
             </w:r>
           </w:p>
         </w:tc>
@@ -4034,27 +3942,12 @@
             </w:pPr>
             <w:r>
               <w:rPr>
-                <w:color w:val="000000"/>
-                <w:sz w:val="20"/>
-                <w:szCs w:val="20"/>
-              </w:rPr>
-              <w:t>n</w:t>
-            </w:r>
-            <w:r>
-              <w:rPr>
-                <w:color w:val="000000"/>
-                <w:sz w:val="20"/>
-                <w:szCs w:val="20"/>
-              </w:rPr>
-              <w:t>/</w:t>
-            </w:r>
-            <w:r>
-              <w:rPr>
-                <w:color w:val="000000"/>
-                <w:sz w:val="20"/>
-                <w:szCs w:val="20"/>
-              </w:rPr>
-              <w:t>a</w:t>
+                <w:rFonts w:eastAsia="Times New Roman"/>
+                <w:color w:val="000000"/>
+                <w:sz w:val="20"/>
+                <w:szCs w:val="20"/>
+              </w:rPr>
+              <w:t>-</w:t>
             </w:r>
           </w:p>
         </w:tc>
@@ -4124,7 +4017,7 @@
                 <w:sz w:val="20"/>
                 <w:szCs w:val="20"/>
               </w:rPr>
-              <w:t>4 %</w:t>
+              <w:t>4%</w:t>
             </w:r>
           </w:p>
         </w:tc>
@@ -4192,27 +4085,12 @@
             </w:pPr>
             <w:r>
               <w:rPr>
-                <w:color w:val="000000"/>
-                <w:sz w:val="20"/>
-                <w:szCs w:val="20"/>
-              </w:rPr>
-              <w:t>n</w:t>
-            </w:r>
-            <w:r>
-              <w:rPr>
-                <w:color w:val="000000"/>
-                <w:sz w:val="20"/>
-                <w:szCs w:val="20"/>
-              </w:rPr>
-              <w:t>/</w:t>
-            </w:r>
-            <w:r>
-              <w:rPr>
-                <w:color w:val="000000"/>
-                <w:sz w:val="20"/>
-                <w:szCs w:val="20"/>
-              </w:rPr>
-              <w:t>a</w:t>
+                <w:rFonts w:eastAsia="Times New Roman"/>
+                <w:color w:val="000000"/>
+                <w:sz w:val="20"/>
+                <w:szCs w:val="20"/>
+              </w:rPr>
+              <w:t>-</w:t>
             </w:r>
           </w:p>
         </w:tc>
@@ -4294,7 +4172,7 @@
                 <w:sz w:val="20"/>
                 <w:szCs w:val="20"/>
               </w:rPr>
-              <w:t xml:space="preserve"> %</w:t>
+              <w:t>%</w:t>
             </w:r>
           </w:p>
         </w:tc>
@@ -4362,27 +4240,12 @@
             </w:pPr>
             <w:r>
               <w:rPr>
-                <w:color w:val="000000"/>
-                <w:sz w:val="20"/>
-                <w:szCs w:val="20"/>
-              </w:rPr>
-              <w:t>n</w:t>
-            </w:r>
-            <w:r>
-              <w:rPr>
-                <w:color w:val="000000"/>
-                <w:sz w:val="20"/>
-                <w:szCs w:val="20"/>
-              </w:rPr>
-              <w:t>/</w:t>
-            </w:r>
-            <w:r>
-              <w:rPr>
-                <w:color w:val="000000"/>
-                <w:sz w:val="20"/>
-                <w:szCs w:val="20"/>
-              </w:rPr>
-              <w:t>a</w:t>
+                <w:rFonts w:eastAsia="Times New Roman"/>
+                <w:color w:val="000000"/>
+                <w:sz w:val="20"/>
+                <w:szCs w:val="20"/>
+              </w:rPr>
+              <w:t>-</w:t>
             </w:r>
           </w:p>
         </w:tc>
@@ -4464,7 +4327,7 @@
                 <w:sz w:val="20"/>
                 <w:szCs w:val="20"/>
               </w:rPr>
-              <w:t xml:space="preserve"> %</w:t>
+              <w:t>%</w:t>
             </w:r>
           </w:p>
         </w:tc>
@@ -4532,27 +4395,12 @@
             </w:pPr>
             <w:r>
               <w:rPr>
-                <w:color w:val="000000"/>
-                <w:sz w:val="20"/>
-                <w:szCs w:val="20"/>
-              </w:rPr>
-              <w:t>n</w:t>
-            </w:r>
-            <w:r>
-              <w:rPr>
-                <w:color w:val="000000"/>
-                <w:sz w:val="20"/>
-                <w:szCs w:val="20"/>
-              </w:rPr>
-              <w:t>/</w:t>
-            </w:r>
-            <w:r>
-              <w:rPr>
-                <w:color w:val="000000"/>
-                <w:sz w:val="20"/>
-                <w:szCs w:val="20"/>
-              </w:rPr>
-              <w:t>a</w:t>
+                <w:rFonts w:eastAsia="Times New Roman"/>
+                <w:color w:val="000000"/>
+                <w:sz w:val="20"/>
+                <w:szCs w:val="20"/>
+              </w:rPr>
+              <w:t>-</w:t>
             </w:r>
           </w:p>
         </w:tc>
@@ -4598,7 +4446,6 @@
         <w:tc>
           <w:tcPr>
             <w:tcW w:w="1237" w:type="pct"/>
-            <w:vMerge w:val="restart"/>
             <w:tcBorders>
               <w:top w:val="nil"/>
               <w:left w:val="nil"/>
@@ -4626,16 +4473,7 @@
                 <w:sz w:val="20"/>
                 <w:szCs w:val="20"/>
               </w:rPr>
-              <w:t>4</w:t>
-            </w:r>
-            <w:r>
-              <w:rPr>
-                <w:rFonts w:eastAsia="Times New Roman"/>
-                <w:color w:val="000000"/>
-                <w:sz w:val="20"/>
-                <w:szCs w:val="20"/>
-              </w:rPr>
-              <w:t xml:space="preserve"> %</w:t>
+              <w:t>1%</w:t>
             </w:r>
           </w:p>
         </w:tc>
@@ -4703,27 +4541,12 @@
             </w:pPr>
             <w:r>
               <w:rPr>
-                <w:color w:val="000000"/>
-                <w:sz w:val="20"/>
-                <w:szCs w:val="20"/>
-              </w:rPr>
-              <w:t>n</w:t>
-            </w:r>
-            <w:r>
-              <w:rPr>
-                <w:color w:val="000000"/>
-                <w:sz w:val="20"/>
-                <w:szCs w:val="20"/>
-              </w:rPr>
-              <w:t>/</w:t>
-            </w:r>
-            <w:r>
-              <w:rPr>
-                <w:color w:val="000000"/>
-                <w:sz w:val="20"/>
-                <w:szCs w:val="20"/>
-              </w:rPr>
-              <w:t>a</w:t>
+                <w:rFonts w:eastAsia="Times New Roman"/>
+                <w:color w:val="000000"/>
+                <w:sz w:val="20"/>
+                <w:szCs w:val="20"/>
+              </w:rPr>
+              <w:t>-</w:t>
             </w:r>
           </w:p>
         </w:tc>
@@ -4765,7 +4588,6 @@
         <w:tc>
           <w:tcPr>
             <w:tcW w:w="1237" w:type="pct"/>
-            <w:vMerge/>
             <w:tcBorders>
               <w:left w:val="nil"/>
               <w:right w:val="nil"/>
@@ -4785,6 +4607,15 @@
                 <w:szCs w:val="20"/>
               </w:rPr>
             </w:pPr>
+            <w:r>
+              <w:rPr>
+                <w:rFonts w:eastAsia="Times New Roman"/>
+                <w:color w:val="000000"/>
+                <w:sz w:val="20"/>
+                <w:szCs w:val="20"/>
+              </w:rPr>
+              <w:t>1%</w:t>
+            </w:r>
           </w:p>
         </w:tc>
       </w:tr>
@@ -4849,27 +4680,12 @@
             </w:pPr>
             <w:r>
               <w:rPr>
-                <w:color w:val="000000"/>
-                <w:sz w:val="20"/>
-                <w:szCs w:val="20"/>
-              </w:rPr>
-              <w:t>n</w:t>
-            </w:r>
-            <w:r>
-              <w:rPr>
-                <w:color w:val="000000"/>
-                <w:sz w:val="20"/>
-                <w:szCs w:val="20"/>
-              </w:rPr>
-              <w:t>/</w:t>
-            </w:r>
-            <w:r>
-              <w:rPr>
-                <w:color w:val="000000"/>
-                <w:sz w:val="20"/>
-                <w:szCs w:val="20"/>
-              </w:rPr>
-              <w:t>a</w:t>
+                <w:rFonts w:eastAsia="Times New Roman"/>
+                <w:color w:val="000000"/>
+                <w:sz w:val="20"/>
+                <w:szCs w:val="20"/>
+              </w:rPr>
+              <w:t>-</w:t>
             </w:r>
           </w:p>
         </w:tc>
@@ -4910,7 +4726,6 @@
         <w:tc>
           <w:tcPr>
             <w:tcW w:w="1237" w:type="pct"/>
-            <w:vMerge/>
             <w:tcBorders>
               <w:left w:val="nil"/>
               <w:right w:val="nil"/>
@@ -4930,6 +4745,15 @@
                 <w:szCs w:val="20"/>
               </w:rPr>
             </w:pPr>
+            <w:r>
+              <w:rPr>
+                <w:rFonts w:eastAsia="Times New Roman"/>
+                <w:color w:val="000000"/>
+                <w:sz w:val="20"/>
+                <w:szCs w:val="20"/>
+              </w:rPr>
+              <w:t>1%</w:t>
+            </w:r>
           </w:p>
         </w:tc>
       </w:tr>
@@ -4996,27 +4820,12 @@
             </w:pPr>
             <w:r>
               <w:rPr>
-                <w:color w:val="000000"/>
-                <w:sz w:val="20"/>
-                <w:szCs w:val="20"/>
-              </w:rPr>
-              <w:t>n</w:t>
-            </w:r>
-            <w:r>
-              <w:rPr>
-                <w:color w:val="000000"/>
-                <w:sz w:val="20"/>
-                <w:szCs w:val="20"/>
-              </w:rPr>
-              <w:t>/</w:t>
-            </w:r>
-            <w:r>
-              <w:rPr>
-                <w:color w:val="000000"/>
-                <w:sz w:val="20"/>
-                <w:szCs w:val="20"/>
-              </w:rPr>
-              <w:t>a</w:t>
+                <w:rFonts w:eastAsia="Times New Roman"/>
+                <w:color w:val="000000"/>
+                <w:sz w:val="20"/>
+                <w:szCs w:val="20"/>
+              </w:rPr>
+              <w:t>-</w:t>
             </w:r>
           </w:p>
         </w:tc>
@@ -5058,7 +4867,6 @@
         <w:tc>
           <w:tcPr>
             <w:tcW w:w="1237" w:type="pct"/>
-            <w:vMerge/>
             <w:tcBorders>
               <w:left w:val="nil"/>
               <w:bottom w:val="single" w:sz="4" w:space="0" w:color="auto"/>
@@ -5079,6 +4887,15 @@
                 <w:szCs w:val="20"/>
               </w:rPr>
             </w:pPr>
+            <w:r>
+              <w:rPr>
+                <w:rFonts w:eastAsia="Times New Roman"/>
+                <w:color w:val="000000"/>
+                <w:sz w:val="20"/>
+                <w:szCs w:val="20"/>
+              </w:rPr>
+              <w:t>1%</w:t>
+            </w:r>
           </w:p>
         </w:tc>
       </w:tr>
@@ -5126,13 +4943,6 @@
           <w:szCs w:val="20"/>
         </w:rPr>
         <w:t>. Key:</w:t>
-      </w:r>
-      <w:r>
-        <w:rPr>
-          <w:sz w:val="20"/>
-          <w:szCs w:val="20"/>
-        </w:rPr>
-        <w:t xml:space="preserve"> n/a = not applicable,</w:t>
       </w:r>
       <w:r>
         <w:rPr>
@@ -5696,7 +5506,6 @@
   <w:style w:type="character" w:default="1" w:styleId="DefaultParagraphFont">
     <w:name w:val="Default Paragraph Font"/>
     <w:uiPriority w:val="1"/>
-    <w:semiHidden/>
     <w:unhideWhenUsed/>
   </w:style>
   <w:style w:type="table" w:default="1" w:styleId="TableNormal">

</xml_diff>

<commit_message>
fixed issues with figs & tables
</commit_message>
<xml_diff>
--- a/Analysis/tables/tables.docx
+++ b/Analysis/tables/tables.docx
@@ -426,6 +426,14 @@
                 <w:sz w:val="20"/>
                 <w:szCs w:val="20"/>
               </w:rPr>
+              <w:t>.00</w:t>
+            </w:r>
+            <w:r>
+              <w:rPr>
+                <w:color w:val="000000"/>
+                <w:sz w:val="20"/>
+                <w:szCs w:val="20"/>
+              </w:rPr>
               <w:t>%</w:t>
             </w:r>
           </w:p>
@@ -575,6 +583,14 @@
                 <w:sz w:val="20"/>
                 <w:szCs w:val="20"/>
               </w:rPr>
+              <w:t>2</w:t>
+            </w:r>
+            <w:r>
+              <w:rPr>
+                <w:color w:val="000000"/>
+                <w:sz w:val="20"/>
+                <w:szCs w:val="20"/>
+              </w:rPr>
               <w:t>%</w:t>
             </w:r>
           </w:p>
@@ -734,6 +750,14 @@
                 <w:sz w:val="20"/>
                 <w:szCs w:val="20"/>
               </w:rPr>
+              <w:t>2</w:t>
+            </w:r>
+            <w:r>
+              <w:rPr>
+                <w:color w:val="000000"/>
+                <w:sz w:val="20"/>
+                <w:szCs w:val="20"/>
+              </w:rPr>
               <w:t>%</w:t>
             </w:r>
           </w:p>
@@ -903,6 +927,14 @@
                 <w:sz w:val="20"/>
                 <w:szCs w:val="20"/>
               </w:rPr>
+              <w:t>.39</w:t>
+            </w:r>
+            <w:r>
+              <w:rPr>
+                <w:color w:val="000000"/>
+                <w:sz w:val="20"/>
+                <w:szCs w:val="20"/>
+              </w:rPr>
               <w:t>%</w:t>
             </w:r>
           </w:p>
@@ -1074,7 +1106,16 @@
                 <w:sz w:val="20"/>
                 <w:szCs w:val="20"/>
               </w:rPr>
-              <w:t>5%</w:t>
+              <w:t>4.69</w:t>
+            </w:r>
+            <w:r>
+              <w:rPr>
+                <w:rFonts w:eastAsia="Times New Roman"/>
+                <w:color w:val="000000"/>
+                <w:sz w:val="20"/>
+                <w:szCs w:val="20"/>
+              </w:rPr>
+              <w:t>%</w:t>
             </w:r>
           </w:p>
         </w:tc>
@@ -1241,6 +1282,14 @@
                 <w:sz w:val="20"/>
                 <w:szCs w:val="20"/>
               </w:rPr>
+              <w:t>.38</w:t>
+            </w:r>
+            <w:r>
+              <w:rPr>
+                <w:color w:val="000000"/>
+                <w:sz w:val="20"/>
+                <w:szCs w:val="20"/>
+              </w:rPr>
               <w:t>%</w:t>
             </w:r>
           </w:p>
@@ -1414,6 +1463,14 @@
                 <w:sz w:val="20"/>
                 <w:szCs w:val="20"/>
               </w:rPr>
+              <w:t>.36</w:t>
+            </w:r>
+            <w:r>
+              <w:rPr>
+                <w:color w:val="000000"/>
+                <w:sz w:val="20"/>
+                <w:szCs w:val="20"/>
+              </w:rPr>
               <w:t>%</w:t>
             </w:r>
           </w:p>
@@ -1589,7 +1646,16 @@
                 <w:sz w:val="20"/>
                 <w:szCs w:val="20"/>
               </w:rPr>
-              <w:t>3%</w:t>
+              <w:t>2.93</w:t>
+            </w:r>
+            <w:r>
+              <w:rPr>
+                <w:rFonts w:eastAsia="Times New Roman"/>
+                <w:color w:val="000000"/>
+                <w:sz w:val="20"/>
+                <w:szCs w:val="20"/>
+              </w:rPr>
+              <w:t>%</w:t>
             </w:r>
           </w:p>
         </w:tc>
@@ -1766,6 +1832,14 @@
                 <w:sz w:val="20"/>
                 <w:szCs w:val="20"/>
               </w:rPr>
+              <w:t>.03</w:t>
+            </w:r>
+            <w:r>
+              <w:rPr>
+                <w:color w:val="000000"/>
+                <w:sz w:val="20"/>
+                <w:szCs w:val="20"/>
+              </w:rPr>
               <w:t>%</w:t>
             </w:r>
           </w:p>
@@ -1919,6 +1993,14 @@
                 <w:sz w:val="20"/>
                 <w:szCs w:val="20"/>
               </w:rPr>
+              <w:t>.04</w:t>
+            </w:r>
+            <w:r>
+              <w:rPr>
+                <w:color w:val="000000"/>
+                <w:sz w:val="20"/>
+                <w:szCs w:val="20"/>
+              </w:rPr>
               <w:t>%</w:t>
             </w:r>
           </w:p>
@@ -2061,7 +2143,16 @@
                 <w:sz w:val="20"/>
                 <w:szCs w:val="20"/>
               </w:rPr>
-              <w:t>4%</w:t>
+              <w:t>3.68</w:t>
+            </w:r>
+            <w:r>
+              <w:rPr>
+                <w:rFonts w:eastAsia="Times New Roman"/>
+                <w:color w:val="000000"/>
+                <w:sz w:val="20"/>
+                <w:szCs w:val="20"/>
+              </w:rPr>
+              <w:t>%</w:t>
             </w:r>
           </w:p>
         </w:tc>
@@ -2209,6 +2300,14 @@
                 <w:sz w:val="20"/>
                 <w:szCs w:val="20"/>
               </w:rPr>
+              <w:t>3</w:t>
+            </w:r>
+            <w:r>
+              <w:rPr>
+                <w:color w:val="000000"/>
+                <w:sz w:val="20"/>
+                <w:szCs w:val="20"/>
+              </w:rPr>
               <w:t>%</w:t>
             </w:r>
           </w:p>
@@ -2352,6 +2451,14 @@
                 <w:sz w:val="20"/>
                 <w:szCs w:val="20"/>
               </w:rPr>
+              <w:t>5</w:t>
+            </w:r>
+            <w:r>
+              <w:rPr>
+                <w:color w:val="000000"/>
+                <w:sz w:val="20"/>
+                <w:szCs w:val="20"/>
+              </w:rPr>
               <w:t>%</w:t>
             </w:r>
           </w:p>
@@ -2630,7 +2737,15 @@
                 <w:sz w:val="20"/>
                 <w:szCs w:val="20"/>
               </w:rPr>
-              <w:t>0.1</w:t>
+              <w:t>0.</w:t>
+            </w:r>
+            <w:r>
+              <w:rPr>
+                <w:color w:val="000000"/>
+                <w:sz w:val="20"/>
+                <w:szCs w:val="20"/>
+              </w:rPr>
+              <w:t>07</w:t>
             </w:r>
             <w:r>
               <w:rPr>
@@ -3222,7 +3337,16 @@
                 <w:sz w:val="20"/>
                 <w:szCs w:val="20"/>
               </w:rPr>
-              <w:t>0.533</w:t>
+              <w:t>0.5</w:t>
+            </w:r>
+            <w:r>
+              <w:rPr>
+                <w:rFonts w:eastAsia="Times New Roman"/>
+                <w:color w:val="000000"/>
+                <w:sz w:val="20"/>
+                <w:szCs w:val="20"/>
+              </w:rPr>
+              <w:t>20</w:t>
             </w:r>
             <w:r>
               <w:rPr>
@@ -3267,7 +3391,16 @@
                 <w:sz w:val="20"/>
                 <w:szCs w:val="20"/>
               </w:rPr>
-              <w:t>90</w:t>
+              <w:t>9</w:t>
+            </w:r>
+            <w:r>
+              <w:rPr>
+                <w:rFonts w:eastAsia="Times New Roman"/>
+                <w:color w:val="000000"/>
+                <w:sz w:val="20"/>
+                <w:szCs w:val="20"/>
+              </w:rPr>
+              <w:t>1</w:t>
             </w:r>
           </w:p>
         </w:tc>
@@ -3349,7 +3482,25 @@
                 <w:sz w:val="20"/>
                 <w:szCs w:val="20"/>
               </w:rPr>
-              <w:t>3%</w:t>
+              <w:t>3</w:t>
+            </w:r>
+            <w:r>
+              <w:rPr>
+                <w:rFonts w:eastAsia="Times New Roman"/>
+                <w:color w:val="000000"/>
+                <w:sz w:val="20"/>
+                <w:szCs w:val="20"/>
+              </w:rPr>
+              <w:t>.25</w:t>
+            </w:r>
+            <w:r>
+              <w:rPr>
+                <w:rFonts w:eastAsia="Times New Roman"/>
+                <w:color w:val="000000"/>
+                <w:sz w:val="20"/>
+                <w:szCs w:val="20"/>
+              </w:rPr>
+              <w:t>%</w:t>
             </w:r>
           </w:p>
         </w:tc>
@@ -3446,7 +3597,16 @@
                 <w:sz w:val="20"/>
                 <w:szCs w:val="20"/>
               </w:rPr>
-              <w:t>0.955</w:t>
+              <w:t>0.95</w:t>
+            </w:r>
+            <w:r>
+              <w:rPr>
+                <w:rFonts w:eastAsia="Times New Roman"/>
+                <w:color w:val="000000"/>
+                <w:sz w:val="20"/>
+                <w:szCs w:val="20"/>
+              </w:rPr>
+              <w:t>2</w:t>
             </w:r>
             <w:r>
               <w:rPr>
@@ -3546,7 +3706,16 @@
                 <w:sz w:val="20"/>
                 <w:szCs w:val="20"/>
               </w:rPr>
-              <w:t>8%</w:t>
+              <w:t>7.10</w:t>
+            </w:r>
+            <w:r>
+              <w:rPr>
+                <w:rFonts w:eastAsia="Times New Roman"/>
+                <w:color w:val="000000"/>
+                <w:sz w:val="20"/>
+                <w:szCs w:val="20"/>
+              </w:rPr>
+              <w:t>%</w:t>
             </w:r>
           </w:p>
         </w:tc>
@@ -3702,6 +3871,15 @@
                 <w:sz w:val="20"/>
                 <w:szCs w:val="20"/>
               </w:rPr>
+              <w:t>.23</w:t>
+            </w:r>
+            <w:r>
+              <w:rPr>
+                <w:rFonts w:eastAsia="Times New Roman"/>
+                <w:color w:val="000000"/>
+                <w:sz w:val="20"/>
+                <w:szCs w:val="20"/>
+              </w:rPr>
               <w:t>%</w:t>
             </w:r>
           </w:p>
@@ -3811,7 +3989,16 @@
                 <w:sz w:val="20"/>
                 <w:szCs w:val="20"/>
               </w:rPr>
-              <w:t>0.700</w:t>
+              <w:t>0.7</w:t>
+            </w:r>
+            <w:r>
+              <w:rPr>
+                <w:rFonts w:eastAsia="Times New Roman"/>
+                <w:color w:val="000000"/>
+                <w:sz w:val="20"/>
+                <w:szCs w:val="20"/>
+              </w:rPr>
+              <w:t>19</w:t>
             </w:r>
           </w:p>
         </w:tc>
@@ -3846,7 +4033,16 @@
                 <w:sz w:val="20"/>
                 <w:szCs w:val="20"/>
               </w:rPr>
-              <w:t>4%</w:t>
+              <w:t>3.82</w:t>
+            </w:r>
+            <w:r>
+              <w:rPr>
+                <w:rFonts w:eastAsia="Times New Roman"/>
+                <w:color w:val="000000"/>
+                <w:sz w:val="20"/>
+                <w:szCs w:val="20"/>
+              </w:rPr>
+              <w:t>%</w:t>
             </w:r>
           </w:p>
         </w:tc>
@@ -3965,7 +4161,16 @@
                 <w:sz w:val="20"/>
                 <w:szCs w:val="20"/>
               </w:rPr>
-              <w:t>0.366</w:t>
+              <w:t>0.</w:t>
+            </w:r>
+            <w:r>
+              <w:rPr>
+                <w:rFonts w:eastAsia="Times New Roman"/>
+                <w:color w:val="000000"/>
+                <w:sz w:val="20"/>
+                <w:szCs w:val="20"/>
+              </w:rPr>
+              <w:t>506</w:t>
             </w:r>
           </w:p>
         </w:tc>
@@ -4000,7 +4205,16 @@
                 <w:sz w:val="20"/>
                 <w:szCs w:val="20"/>
               </w:rPr>
-              <w:t>4%</w:t>
+              <w:t>3.53</w:t>
+            </w:r>
+            <w:r>
+              <w:rPr>
+                <w:rFonts w:eastAsia="Times New Roman"/>
+                <w:color w:val="000000"/>
+                <w:sz w:val="20"/>
+                <w:szCs w:val="20"/>
+              </w:rPr>
+              <w:t>%</w:t>
             </w:r>
           </w:p>
         </w:tc>
@@ -4147,7 +4361,7 @@
                 <w:sz w:val="20"/>
                 <w:szCs w:val="20"/>
               </w:rPr>
-              <w:t>4</w:t>
+              <w:t>4.42</w:t>
             </w:r>
             <w:r>
               <w:rPr>
@@ -4303,7 +4517,7 @@
                 <w:sz w:val="20"/>
                 <w:szCs w:val="20"/>
               </w:rPr>
-              <w:t>7</w:t>
+              <w:t>8.93</w:t>
             </w:r>
             <w:r>
               <w:rPr>
@@ -4425,7 +4639,18 @@
                 <w:sz w:val="20"/>
                 <w:szCs w:val="20"/>
               </w:rPr>
-              <w:t>0.095</w:t>
+              <w:t>0.0</w:t>
+            </w:r>
+            <w:r>
+              <w:rPr>
+                <w:rFonts w:eastAsia="Times New Roman"/>
+                <w:i/>
+                <w:iCs/>
+                <w:color w:val="000000"/>
+                <w:sz w:val="20"/>
+                <w:szCs w:val="20"/>
+              </w:rPr>
+              <w:t>03</w:t>
             </w:r>
           </w:p>
         </w:tc>
@@ -4459,7 +4684,25 @@
                 <w:sz w:val="20"/>
                 <w:szCs w:val="20"/>
               </w:rPr>
-              <w:t>1%</w:t>
+              <w:t>1</w:t>
+            </w:r>
+            <w:r>
+              <w:rPr>
+                <w:rFonts w:eastAsia="Times New Roman"/>
+                <w:color w:val="000000"/>
+                <w:sz w:val="20"/>
+                <w:szCs w:val="20"/>
+              </w:rPr>
+              <w:t>.28</w:t>
+            </w:r>
+            <w:r>
+              <w:rPr>
+                <w:rFonts w:eastAsia="Times New Roman"/>
+                <w:color w:val="000000"/>
+                <w:sz w:val="20"/>
+                <w:szCs w:val="20"/>
+              </w:rPr>
+              <w:t>%</w:t>
             </w:r>
           </w:p>
         </w:tc>
@@ -4498,7 +4741,16 @@
                 <w:sz w:val="20"/>
                 <w:szCs w:val="20"/>
               </w:rPr>
-              <w:t>Soil N x Soil P</w:t>
+              <w:t xml:space="preserve">Soil N x Soil </w:t>
+            </w:r>
+            <w:r>
+              <w:rPr>
+                <w:rFonts w:eastAsia="Times New Roman"/>
+                <w:color w:val="000000"/>
+                <w:sz w:val="20"/>
+                <w:szCs w:val="20"/>
+              </w:rPr>
+              <w:t>K</w:t>
             </w:r>
           </w:p>
         </w:tc>
@@ -4568,7 +4820,16 @@
                 <w:sz w:val="20"/>
                 <w:szCs w:val="20"/>
               </w:rPr>
-              <w:t>0.336</w:t>
+              <w:t>0.</w:t>
+            </w:r>
+            <w:r>
+              <w:rPr>
+                <w:rFonts w:eastAsia="Times New Roman"/>
+                <w:color w:val="000000"/>
+                <w:sz w:val="20"/>
+                <w:szCs w:val="20"/>
+              </w:rPr>
+              <w:t>596</w:t>
             </w:r>
           </w:p>
         </w:tc>
@@ -4601,7 +4862,25 @@
                 <w:sz w:val="20"/>
                 <w:szCs w:val="20"/>
               </w:rPr>
-              <w:t>1%</w:t>
+              <w:t>1</w:t>
+            </w:r>
+            <w:r>
+              <w:rPr>
+                <w:rFonts w:eastAsia="Times New Roman"/>
+                <w:color w:val="000000"/>
+                <w:sz w:val="20"/>
+                <w:szCs w:val="20"/>
+              </w:rPr>
+              <w:t>.19</w:t>
+            </w:r>
+            <w:r>
+              <w:rPr>
+                <w:rFonts w:eastAsia="Times New Roman"/>
+                <w:color w:val="000000"/>
+                <w:sz w:val="20"/>
+                <w:szCs w:val="20"/>
+              </w:rPr>
+              <w:t>%</w:t>
             </w:r>
           </w:p>
         </w:tc>
@@ -4707,7 +4986,16 @@
                 <w:sz w:val="20"/>
                 <w:szCs w:val="20"/>
               </w:rPr>
-              <w:t>0.458</w:t>
+              <w:t>0.</w:t>
+            </w:r>
+            <w:r>
+              <w:rPr>
+                <w:rFonts w:eastAsia="Times New Roman"/>
+                <w:color w:val="000000"/>
+                <w:sz w:val="20"/>
+                <w:szCs w:val="20"/>
+              </w:rPr>
+              <w:t>803</w:t>
             </w:r>
           </w:p>
         </w:tc>
@@ -4740,7 +5028,25 @@
                 <w:sz w:val="20"/>
                 <w:szCs w:val="20"/>
               </w:rPr>
-              <w:t>1%</w:t>
+              <w:t>1</w:t>
+            </w:r>
+            <w:r>
+              <w:rPr>
+                <w:rFonts w:eastAsia="Times New Roman"/>
+                <w:color w:val="000000"/>
+                <w:sz w:val="20"/>
+                <w:szCs w:val="20"/>
+              </w:rPr>
+              <w:t>.11</w:t>
+            </w:r>
+            <w:r>
+              <w:rPr>
+                <w:rFonts w:eastAsia="Times New Roman"/>
+                <w:color w:val="000000"/>
+                <w:sz w:val="20"/>
+                <w:szCs w:val="20"/>
+              </w:rPr>
+              <w:t>%</w:t>
             </w:r>
           </w:p>
         </w:tc>
@@ -4849,7 +5155,16 @@
                 <w:sz w:val="20"/>
                 <w:szCs w:val="20"/>
               </w:rPr>
-              <w:t>0.476</w:t>
+              <w:t>0.</w:t>
+            </w:r>
+            <w:r>
+              <w:rPr>
+                <w:rFonts w:eastAsia="Times New Roman"/>
+                <w:color w:val="000000"/>
+                <w:sz w:val="20"/>
+                <w:szCs w:val="20"/>
+              </w:rPr>
+              <w:t>981</w:t>
             </w:r>
           </w:p>
         </w:tc>
@@ -4883,7 +5198,16 @@
                 <w:sz w:val="20"/>
                 <w:szCs w:val="20"/>
               </w:rPr>
-              <w:t>1%</w:t>
+              <w:t>0.60</w:t>
+            </w:r>
+            <w:r>
+              <w:rPr>
+                <w:rFonts w:eastAsia="Times New Roman"/>
+                <w:color w:val="000000"/>
+                <w:sz w:val="20"/>
+                <w:szCs w:val="20"/>
+              </w:rPr>
+              <w:t>%</w:t>
             </w:r>
           </w:p>
         </w:tc>
@@ -5166,13 +5490,13 @@
     </w:p>
     <w:tbl>
       <w:tblPr>
-        <w:tblW w:w="5000" w:type="pct"/>
+        <w:tblW w:w="5001" w:type="pct"/>
         <w:tblLook w:val="04A0" w:firstRow="1" w:lastRow="0" w:firstColumn="1" w:lastColumn="0" w:noHBand="0" w:noVBand="1"/>
       </w:tblPr>
       <w:tblGrid>
-        <w:gridCol w:w="2758"/>
-        <w:gridCol w:w="2143"/>
-        <w:gridCol w:w="2143"/>
+        <w:gridCol w:w="2760"/>
+        <w:gridCol w:w="2144"/>
+        <w:gridCol w:w="2142"/>
         <w:gridCol w:w="2316"/>
       </w:tblGrid>
       <w:tr>
@@ -5181,7 +5505,7 @@
         </w:trPr>
         <w:tc>
           <w:tcPr>
-            <w:tcW w:w="1473" w:type="pct"/>
+            <w:tcW w:w="1474" w:type="pct"/>
             <w:tcBorders>
               <w:top w:val="single" w:sz="4" w:space="0" w:color="auto"/>
               <w:left w:val="nil"/>
@@ -5215,10 +5539,7 @@
               <w:bottom w:val="single" w:sz="4" w:space="0" w:color="auto"/>
               <w:right w:val="nil"/>
             </w:tcBorders>
-            <w:shd w:val="clear" w:color="auto" w:fill="auto"/>
-            <w:noWrap/>
-            <w:vAlign w:val="center"/>
-            <w:hideMark/>
+            <w:vAlign w:val="center"/>
           </w:tcPr>
           <w:p>
             <w:pPr>
@@ -5230,7 +5551,6 @@
                 <w:color w:val="000000"/>
                 <w:sz w:val="20"/>
                 <w:szCs w:val="20"/>
-                <w:vertAlign w:val="superscript"/>
               </w:rPr>
             </w:pPr>
             <w:r>
@@ -5242,9 +5562,27 @@
                 <w:sz w:val="20"/>
                 <w:szCs w:val="20"/>
               </w:rPr>
-              <w:t>χ</w:t>
-            </w:r>
-            <w:r>
+              <w:t>df</w:t>
+            </w:r>
+          </w:p>
+        </w:tc>
+        <w:tc>
+          <w:tcPr>
+            <w:tcW w:w="1144" w:type="pct"/>
+            <w:tcBorders>
+              <w:top w:val="single" w:sz="4" w:space="0" w:color="auto"/>
+              <w:left w:val="nil"/>
+              <w:bottom w:val="single" w:sz="4" w:space="0" w:color="auto"/>
+              <w:right w:val="nil"/>
+            </w:tcBorders>
+            <w:shd w:val="clear" w:color="auto" w:fill="auto"/>
+            <w:noWrap/>
+            <w:vAlign w:val="center"/>
+            <w:hideMark/>
+          </w:tcPr>
+          <w:p>
+            <w:pPr>
+              <w:jc w:val="center"/>
               <w:rPr>
                 <w:rFonts w:eastAsia="Times New Roman"/>
                 <w:b/>
@@ -5254,27 +5592,8 @@
                 <w:szCs w:val="20"/>
                 <w:vertAlign w:val="superscript"/>
               </w:rPr>
-              <w:t>2</w:t>
-            </w:r>
-          </w:p>
-        </w:tc>
-        <w:tc>
-          <w:tcPr>
-            <w:tcW w:w="1145" w:type="pct"/>
-            <w:tcBorders>
-              <w:top w:val="single" w:sz="4" w:space="0" w:color="auto"/>
-              <w:left w:val="nil"/>
-              <w:bottom w:val="single" w:sz="4" w:space="0" w:color="auto"/>
-              <w:right w:val="nil"/>
-            </w:tcBorders>
-            <w:shd w:val="clear" w:color="auto" w:fill="auto"/>
-            <w:noWrap/>
-            <w:vAlign w:val="center"/>
-            <w:hideMark/>
-          </w:tcPr>
-          <w:p>
-            <w:pPr>
-              <w:jc w:val="center"/>
+            </w:pPr>
+            <w:r>
               <w:rPr>
                 <w:rFonts w:eastAsia="Times New Roman"/>
                 <w:b/>
@@ -5283,7 +5602,8 @@
                 <w:sz w:val="20"/>
                 <w:szCs w:val="20"/>
               </w:rPr>
-            </w:pPr>
+              <w:t>χ</w:t>
+            </w:r>
             <w:r>
               <w:rPr>
                 <w:rFonts w:eastAsia="Times New Roman"/>
@@ -5292,14 +5612,15 @@
                 <w:color w:val="000000"/>
                 <w:sz w:val="20"/>
                 <w:szCs w:val="20"/>
-              </w:rPr>
-              <w:t>df</w:t>
-            </w:r>
-          </w:p>
-        </w:tc>
-        <w:tc>
-          <w:tcPr>
-            <w:tcW w:w="1237" w:type="pct"/>
+                <w:vertAlign w:val="superscript"/>
+              </w:rPr>
+              <w:t>2</w:t>
+            </w:r>
+          </w:p>
+        </w:tc>
+        <w:tc>
+          <w:tcPr>
+            <w:tcW w:w="1238" w:type="pct"/>
             <w:tcBorders>
               <w:top w:val="single" w:sz="4" w:space="0" w:color="auto"/>
               <w:left w:val="nil"/>
@@ -5347,7 +5668,7 @@
         </w:trPr>
         <w:tc>
           <w:tcPr>
-            <w:tcW w:w="1473" w:type="pct"/>
+            <w:tcW w:w="1474" w:type="pct"/>
             <w:tcBorders>
               <w:top w:val="nil"/>
               <w:left w:val="nil"/>
@@ -5388,54 +5709,7 @@
               <w:bottom w:val="nil"/>
               <w:right w:val="nil"/>
             </w:tcBorders>
-            <w:shd w:val="clear" w:color="auto" w:fill="auto"/>
-            <w:noWrap/>
-            <w:vAlign w:val="center"/>
-            <w:hideMark/>
-          </w:tcPr>
-          <w:p>
-            <w:pPr>
-              <w:jc w:val="center"/>
-              <w:rPr>
-                <w:rFonts w:eastAsia="Times New Roman"/>
-                <w:color w:val="000000"/>
-                <w:sz w:val="20"/>
-                <w:szCs w:val="20"/>
-              </w:rPr>
-            </w:pPr>
-            <w:r>
-              <w:rPr>
-                <w:rFonts w:eastAsia="Times New Roman"/>
-                <w:color w:val="000000"/>
-                <w:sz w:val="20"/>
-                <w:szCs w:val="20"/>
-              </w:rPr>
-              <w:t>49.</w:t>
-            </w:r>
-            <w:r>
-              <w:rPr>
-                <w:rFonts w:eastAsia="Times New Roman"/>
-                <w:color w:val="000000"/>
-                <w:sz w:val="20"/>
-                <w:szCs w:val="20"/>
-              </w:rPr>
-              <w:t>657</w:t>
-            </w:r>
-          </w:p>
-        </w:tc>
-        <w:tc>
-          <w:tcPr>
-            <w:tcW w:w="1145" w:type="pct"/>
-            <w:tcBorders>
-              <w:top w:val="nil"/>
-              <w:left w:val="nil"/>
-              <w:bottom w:val="nil"/>
-              <w:right w:val="nil"/>
-            </w:tcBorders>
-            <w:shd w:val="clear" w:color="auto" w:fill="auto"/>
-            <w:noWrap/>
-            <w:vAlign w:val="center"/>
-            <w:hideMark/>
+            <w:vAlign w:val="center"/>
           </w:tcPr>
           <w:p>
             <w:pPr>
@@ -5460,7 +5734,42 @@
         </w:tc>
         <w:tc>
           <w:tcPr>
-            <w:tcW w:w="1237" w:type="pct"/>
+            <w:tcW w:w="1144" w:type="pct"/>
+            <w:tcBorders>
+              <w:top w:val="nil"/>
+              <w:left w:val="nil"/>
+              <w:bottom w:val="nil"/>
+              <w:right w:val="nil"/>
+            </w:tcBorders>
+            <w:shd w:val="clear" w:color="auto" w:fill="auto"/>
+            <w:noWrap/>
+            <w:vAlign w:val="center"/>
+            <w:hideMark/>
+          </w:tcPr>
+          <w:p>
+            <w:pPr>
+              <w:jc w:val="center"/>
+              <w:rPr>
+                <w:rFonts w:eastAsia="Times New Roman"/>
+                <w:color w:val="000000"/>
+                <w:sz w:val="20"/>
+                <w:szCs w:val="20"/>
+              </w:rPr>
+            </w:pPr>
+            <w:r>
+              <w:rPr>
+                <w:rFonts w:eastAsia="Times New Roman"/>
+                <w:color w:val="000000"/>
+                <w:sz w:val="20"/>
+                <w:szCs w:val="20"/>
+              </w:rPr>
+              <w:t>49.657</w:t>
+            </w:r>
+          </w:p>
+        </w:tc>
+        <w:tc>
+          <w:tcPr>
+            <w:tcW w:w="1238" w:type="pct"/>
             <w:tcBorders>
               <w:top w:val="nil"/>
               <w:left w:val="nil"/>
@@ -5504,7 +5813,7 @@
         </w:trPr>
         <w:tc>
           <w:tcPr>
-            <w:tcW w:w="1473" w:type="pct"/>
+            <w:tcW w:w="1474" w:type="pct"/>
             <w:tcBorders>
               <w:top w:val="nil"/>
               <w:left w:val="nil"/>
@@ -5545,6 +5854,38 @@
               <w:bottom w:val="nil"/>
               <w:right w:val="nil"/>
             </w:tcBorders>
+            <w:vAlign w:val="center"/>
+          </w:tcPr>
+          <w:p>
+            <w:pPr>
+              <w:jc w:val="center"/>
+              <w:rPr>
+                <w:rFonts w:eastAsia="Times New Roman"/>
+                <w:color w:val="000000"/>
+                <w:sz w:val="20"/>
+                <w:szCs w:val="20"/>
+              </w:rPr>
+            </w:pPr>
+            <w:r>
+              <w:rPr>
+                <w:rFonts w:eastAsia="Times New Roman"/>
+                <w:color w:val="000000"/>
+                <w:sz w:val="20"/>
+                <w:szCs w:val="20"/>
+              </w:rPr>
+              <w:t>1</w:t>
+            </w:r>
+          </w:p>
+        </w:tc>
+        <w:tc>
+          <w:tcPr>
+            <w:tcW w:w="1144" w:type="pct"/>
+            <w:tcBorders>
+              <w:top w:val="nil"/>
+              <w:left w:val="nil"/>
+              <w:bottom w:val="nil"/>
+              <w:right w:val="nil"/>
+            </w:tcBorders>
             <w:shd w:val="clear" w:color="auto" w:fill="auto"/>
             <w:noWrap/>
             <w:vAlign w:val="center"/>
@@ -5573,42 +5914,7 @@
         </w:tc>
         <w:tc>
           <w:tcPr>
-            <w:tcW w:w="1145" w:type="pct"/>
-            <w:tcBorders>
-              <w:top w:val="nil"/>
-              <w:left w:val="nil"/>
-              <w:bottom w:val="nil"/>
-              <w:right w:val="nil"/>
-            </w:tcBorders>
-            <w:shd w:val="clear" w:color="auto" w:fill="auto"/>
-            <w:noWrap/>
-            <w:vAlign w:val="center"/>
-            <w:hideMark/>
-          </w:tcPr>
-          <w:p>
-            <w:pPr>
-              <w:jc w:val="center"/>
-              <w:rPr>
-                <w:rFonts w:eastAsia="Times New Roman"/>
-                <w:color w:val="000000"/>
-                <w:sz w:val="20"/>
-                <w:szCs w:val="20"/>
-              </w:rPr>
-            </w:pPr>
-            <w:r>
-              <w:rPr>
-                <w:rFonts w:eastAsia="Times New Roman"/>
-                <w:color w:val="000000"/>
-                <w:sz w:val="20"/>
-                <w:szCs w:val="20"/>
-              </w:rPr>
-              <w:t>1</w:t>
-            </w:r>
-          </w:p>
-        </w:tc>
-        <w:tc>
-          <w:tcPr>
-            <w:tcW w:w="1237" w:type="pct"/>
+            <w:tcW w:w="1238" w:type="pct"/>
             <w:tcBorders>
               <w:top w:val="nil"/>
               <w:left w:val="nil"/>
@@ -5652,7 +5958,7 @@
         </w:trPr>
         <w:tc>
           <w:tcPr>
-            <w:tcW w:w="1473" w:type="pct"/>
+            <w:tcW w:w="1474" w:type="pct"/>
             <w:tcBorders>
               <w:top w:val="nil"/>
               <w:left w:val="nil"/>
@@ -5703,6 +6009,38 @@
               <w:bottom w:val="nil"/>
               <w:right w:val="nil"/>
             </w:tcBorders>
+            <w:vAlign w:val="center"/>
+          </w:tcPr>
+          <w:p>
+            <w:pPr>
+              <w:jc w:val="center"/>
+              <w:rPr>
+                <w:rFonts w:eastAsia="Times New Roman"/>
+                <w:color w:val="000000"/>
+                <w:sz w:val="20"/>
+                <w:szCs w:val="20"/>
+              </w:rPr>
+            </w:pPr>
+            <w:r>
+              <w:rPr>
+                <w:rFonts w:eastAsia="Times New Roman"/>
+                <w:color w:val="000000"/>
+                <w:sz w:val="20"/>
+                <w:szCs w:val="20"/>
+              </w:rPr>
+              <w:t>1</w:t>
+            </w:r>
+          </w:p>
+        </w:tc>
+        <w:tc>
+          <w:tcPr>
+            <w:tcW w:w="1144" w:type="pct"/>
+            <w:tcBorders>
+              <w:top w:val="nil"/>
+              <w:left w:val="nil"/>
+              <w:bottom w:val="nil"/>
+              <w:right w:val="nil"/>
+            </w:tcBorders>
             <w:shd w:val="clear" w:color="auto" w:fill="auto"/>
             <w:noWrap/>
             <w:vAlign w:val="center"/>
@@ -5731,42 +6069,7 @@
         </w:tc>
         <w:tc>
           <w:tcPr>
-            <w:tcW w:w="1145" w:type="pct"/>
-            <w:tcBorders>
-              <w:top w:val="nil"/>
-              <w:left w:val="nil"/>
-              <w:bottom w:val="nil"/>
-              <w:right w:val="nil"/>
-            </w:tcBorders>
-            <w:shd w:val="clear" w:color="auto" w:fill="auto"/>
-            <w:noWrap/>
-            <w:vAlign w:val="center"/>
-            <w:hideMark/>
-          </w:tcPr>
-          <w:p>
-            <w:pPr>
-              <w:jc w:val="center"/>
-              <w:rPr>
-                <w:rFonts w:eastAsia="Times New Roman"/>
-                <w:color w:val="000000"/>
-                <w:sz w:val="20"/>
-                <w:szCs w:val="20"/>
-              </w:rPr>
-            </w:pPr>
-            <w:r>
-              <w:rPr>
-                <w:rFonts w:eastAsia="Times New Roman"/>
-                <w:color w:val="000000"/>
-                <w:sz w:val="20"/>
-                <w:szCs w:val="20"/>
-              </w:rPr>
-              <w:t>1</w:t>
-            </w:r>
-          </w:p>
-        </w:tc>
-        <w:tc>
-          <w:tcPr>
-            <w:tcW w:w="1237" w:type="pct"/>
+            <w:tcW w:w="1238" w:type="pct"/>
             <w:tcBorders>
               <w:top w:val="nil"/>
               <w:left w:val="nil"/>
@@ -5799,18 +6102,7 @@
                 <w:sz w:val="20"/>
                 <w:szCs w:val="20"/>
               </w:rPr>
-              <w:t>0</w:t>
-            </w:r>
-            <w:r>
-              <w:rPr>
-                <w:rFonts w:eastAsia="Times New Roman"/>
-                <w:i/>
-                <w:iCs/>
-                <w:color w:val="000000"/>
-                <w:sz w:val="20"/>
-                <w:szCs w:val="20"/>
-              </w:rPr>
-              <w:t>.098</w:t>
+              <w:t>0.098</w:t>
             </w:r>
           </w:p>
         </w:tc>
@@ -5821,7 +6113,7 @@
         </w:trPr>
         <w:tc>
           <w:tcPr>
-            <w:tcW w:w="1473" w:type="pct"/>
+            <w:tcW w:w="1474" w:type="pct"/>
             <w:tcBorders>
               <w:top w:val="nil"/>
               <w:left w:val="nil"/>
@@ -5862,54 +6154,7 @@
               <w:bottom w:val="nil"/>
               <w:right w:val="nil"/>
             </w:tcBorders>
-            <w:shd w:val="clear" w:color="auto" w:fill="auto"/>
-            <w:noWrap/>
-            <w:vAlign w:val="center"/>
-            <w:hideMark/>
-          </w:tcPr>
-          <w:p>
-            <w:pPr>
-              <w:jc w:val="center"/>
-              <w:rPr>
-                <w:rFonts w:eastAsia="Times New Roman"/>
-                <w:color w:val="000000"/>
-                <w:sz w:val="20"/>
-                <w:szCs w:val="20"/>
-              </w:rPr>
-            </w:pPr>
-            <w:r>
-              <w:rPr>
-                <w:rFonts w:eastAsia="Times New Roman"/>
-                <w:color w:val="000000"/>
-                <w:sz w:val="20"/>
-                <w:szCs w:val="20"/>
-              </w:rPr>
-              <w:t>0.01</w:t>
-            </w:r>
-            <w:r>
-              <w:rPr>
-                <w:rFonts w:eastAsia="Times New Roman"/>
-                <w:color w:val="000000"/>
-                <w:sz w:val="20"/>
-                <w:szCs w:val="20"/>
-              </w:rPr>
-              <w:t>0</w:t>
-            </w:r>
-          </w:p>
-        </w:tc>
-        <w:tc>
-          <w:tcPr>
-            <w:tcW w:w="1145" w:type="pct"/>
-            <w:tcBorders>
-              <w:top w:val="nil"/>
-              <w:left w:val="nil"/>
-              <w:bottom w:val="nil"/>
-              <w:right w:val="nil"/>
-            </w:tcBorders>
-            <w:shd w:val="clear" w:color="auto" w:fill="auto"/>
-            <w:noWrap/>
-            <w:vAlign w:val="center"/>
-            <w:hideMark/>
+            <w:vAlign w:val="center"/>
           </w:tcPr>
           <w:p>
             <w:pPr>
@@ -5934,44 +6179,70 @@
         </w:tc>
         <w:tc>
           <w:tcPr>
-            <w:tcW w:w="1237" w:type="pct"/>
-            <w:tcBorders>
-              <w:top w:val="nil"/>
-              <w:left w:val="nil"/>
-              <w:right w:val="nil"/>
-            </w:tcBorders>
-            <w:shd w:val="clear" w:color="auto" w:fill="auto"/>
-            <w:noWrap/>
-            <w:vAlign w:val="center"/>
-            <w:hideMark/>
-          </w:tcPr>
-          <w:p>
-            <w:pPr>
-              <w:jc w:val="center"/>
-              <w:rPr>
-                <w:rFonts w:eastAsia="Times New Roman"/>
-                <w:color w:val="000000"/>
-                <w:sz w:val="20"/>
-                <w:szCs w:val="20"/>
-              </w:rPr>
-            </w:pPr>
-            <w:r>
-              <w:rPr>
-                <w:rFonts w:eastAsia="Times New Roman"/>
-                <w:color w:val="000000"/>
-                <w:sz w:val="20"/>
-                <w:szCs w:val="20"/>
-              </w:rPr>
-              <w:t>0.</w:t>
-            </w:r>
-            <w:r>
-              <w:rPr>
-                <w:rFonts w:eastAsia="Times New Roman"/>
-                <w:color w:val="000000"/>
-                <w:sz w:val="20"/>
-                <w:szCs w:val="20"/>
-              </w:rPr>
-              <w:t>919</w:t>
+            <w:tcW w:w="1144" w:type="pct"/>
+            <w:tcBorders>
+              <w:top w:val="nil"/>
+              <w:left w:val="nil"/>
+              <w:bottom w:val="nil"/>
+              <w:right w:val="nil"/>
+            </w:tcBorders>
+            <w:shd w:val="clear" w:color="auto" w:fill="auto"/>
+            <w:noWrap/>
+            <w:vAlign w:val="center"/>
+            <w:hideMark/>
+          </w:tcPr>
+          <w:p>
+            <w:pPr>
+              <w:jc w:val="center"/>
+              <w:rPr>
+                <w:rFonts w:eastAsia="Times New Roman"/>
+                <w:color w:val="000000"/>
+                <w:sz w:val="20"/>
+                <w:szCs w:val="20"/>
+              </w:rPr>
+            </w:pPr>
+            <w:r>
+              <w:rPr>
+                <w:rFonts w:eastAsia="Times New Roman"/>
+                <w:color w:val="000000"/>
+                <w:sz w:val="20"/>
+                <w:szCs w:val="20"/>
+              </w:rPr>
+              <w:t>0.010</w:t>
+            </w:r>
+          </w:p>
+        </w:tc>
+        <w:tc>
+          <w:tcPr>
+            <w:tcW w:w="1238" w:type="pct"/>
+            <w:tcBorders>
+              <w:top w:val="nil"/>
+              <w:left w:val="nil"/>
+              <w:right w:val="nil"/>
+            </w:tcBorders>
+            <w:shd w:val="clear" w:color="auto" w:fill="auto"/>
+            <w:noWrap/>
+            <w:vAlign w:val="center"/>
+            <w:hideMark/>
+          </w:tcPr>
+          <w:p>
+            <w:pPr>
+              <w:jc w:val="center"/>
+              <w:rPr>
+                <w:rFonts w:eastAsia="Times New Roman"/>
+                <w:color w:val="000000"/>
+                <w:sz w:val="20"/>
+                <w:szCs w:val="20"/>
+              </w:rPr>
+            </w:pPr>
+            <w:r>
+              <w:rPr>
+                <w:rFonts w:eastAsia="Times New Roman"/>
+                <w:color w:val="000000"/>
+                <w:sz w:val="20"/>
+                <w:szCs w:val="20"/>
+              </w:rPr>
+              <w:t>0.919</w:t>
             </w:r>
           </w:p>
         </w:tc>
@@ -5982,35 +6253,44 @@
         </w:trPr>
         <w:tc>
           <w:tcPr>
-            <w:tcW w:w="1473" w:type="pct"/>
-            <w:tcBorders>
-              <w:top w:val="nil"/>
-              <w:left w:val="nil"/>
-              <w:bottom w:val="nil"/>
-              <w:right w:val="nil"/>
-            </w:tcBorders>
-            <w:shd w:val="clear" w:color="auto" w:fill="auto"/>
-            <w:noWrap/>
-            <w:vAlign w:val="center"/>
-            <w:hideMark/>
-          </w:tcPr>
-          <w:p>
-            <w:pPr>
-              <w:rPr>
-                <w:rFonts w:eastAsia="Times New Roman"/>
-                <w:color w:val="000000"/>
-                <w:sz w:val="20"/>
-                <w:szCs w:val="20"/>
-              </w:rPr>
-            </w:pPr>
-            <w:r>
-              <w:rPr>
-                <w:rFonts w:eastAsia="Times New Roman"/>
-                <w:color w:val="000000"/>
-                <w:sz w:val="20"/>
-                <w:szCs w:val="20"/>
-              </w:rPr>
-              <w:t>Soil N x Soil P</w:t>
+            <w:tcW w:w="1474" w:type="pct"/>
+            <w:tcBorders>
+              <w:top w:val="nil"/>
+              <w:left w:val="nil"/>
+              <w:bottom w:val="nil"/>
+              <w:right w:val="nil"/>
+            </w:tcBorders>
+            <w:shd w:val="clear" w:color="auto" w:fill="auto"/>
+            <w:noWrap/>
+            <w:vAlign w:val="center"/>
+            <w:hideMark/>
+          </w:tcPr>
+          <w:p>
+            <w:pPr>
+              <w:rPr>
+                <w:rFonts w:eastAsia="Times New Roman"/>
+                <w:color w:val="000000"/>
+                <w:sz w:val="20"/>
+                <w:szCs w:val="20"/>
+              </w:rPr>
+            </w:pPr>
+            <w:r>
+              <w:rPr>
+                <w:rFonts w:eastAsia="Times New Roman"/>
+                <w:color w:val="000000"/>
+                <w:sz w:val="20"/>
+                <w:szCs w:val="20"/>
+              </w:rPr>
+              <w:t xml:space="preserve">Soil N x Soil </w:t>
+            </w:r>
+            <w:r>
+              <w:rPr>
+                <w:rFonts w:eastAsia="Times New Roman"/>
+                <w:color w:val="000000"/>
+                <w:sz w:val="20"/>
+                <w:szCs w:val="20"/>
+              </w:rPr>
+              <w:t>K</w:t>
             </w:r>
           </w:p>
         </w:tc>
@@ -6023,6 +6303,38 @@
               <w:bottom w:val="nil"/>
               <w:right w:val="nil"/>
             </w:tcBorders>
+            <w:vAlign w:val="center"/>
+          </w:tcPr>
+          <w:p>
+            <w:pPr>
+              <w:jc w:val="center"/>
+              <w:rPr>
+                <w:rFonts w:eastAsia="Times New Roman"/>
+                <w:color w:val="000000"/>
+                <w:sz w:val="20"/>
+                <w:szCs w:val="20"/>
+              </w:rPr>
+            </w:pPr>
+            <w:r>
+              <w:rPr>
+                <w:rFonts w:eastAsia="Times New Roman"/>
+                <w:color w:val="000000"/>
+                <w:sz w:val="20"/>
+                <w:szCs w:val="20"/>
+              </w:rPr>
+              <w:t>1</w:t>
+            </w:r>
+          </w:p>
+        </w:tc>
+        <w:tc>
+          <w:tcPr>
+            <w:tcW w:w="1144" w:type="pct"/>
+            <w:tcBorders>
+              <w:top w:val="nil"/>
+              <w:left w:val="nil"/>
+              <w:bottom w:val="nil"/>
+              <w:right w:val="nil"/>
+            </w:tcBorders>
             <w:shd w:val="clear" w:color="auto" w:fill="auto"/>
             <w:noWrap/>
             <w:vAlign w:val="center"/>
@@ -6051,42 +6363,7 @@
         </w:tc>
         <w:tc>
           <w:tcPr>
-            <w:tcW w:w="1145" w:type="pct"/>
-            <w:tcBorders>
-              <w:top w:val="nil"/>
-              <w:left w:val="nil"/>
-              <w:bottom w:val="nil"/>
-              <w:right w:val="nil"/>
-            </w:tcBorders>
-            <w:shd w:val="clear" w:color="auto" w:fill="auto"/>
-            <w:noWrap/>
-            <w:vAlign w:val="center"/>
-            <w:hideMark/>
-          </w:tcPr>
-          <w:p>
-            <w:pPr>
-              <w:jc w:val="center"/>
-              <w:rPr>
-                <w:rFonts w:eastAsia="Times New Roman"/>
-                <w:color w:val="000000"/>
-                <w:sz w:val="20"/>
-                <w:szCs w:val="20"/>
-              </w:rPr>
-            </w:pPr>
-            <w:r>
-              <w:rPr>
-                <w:rFonts w:eastAsia="Times New Roman"/>
-                <w:color w:val="000000"/>
-                <w:sz w:val="20"/>
-                <w:szCs w:val="20"/>
-              </w:rPr>
-              <w:t>1</w:t>
-            </w:r>
-          </w:p>
-        </w:tc>
-        <w:tc>
-          <w:tcPr>
-            <w:tcW w:w="1237" w:type="pct"/>
+            <w:tcW w:w="1238" w:type="pct"/>
             <w:tcBorders>
               <w:left w:val="nil"/>
               <w:right w:val="nil"/>
@@ -6117,18 +6394,7 @@
                 <w:sz w:val="20"/>
                 <w:szCs w:val="20"/>
               </w:rPr>
-              <w:t>0.</w:t>
-            </w:r>
-            <w:r>
-              <w:rPr>
-                <w:rFonts w:eastAsia="Times New Roman"/>
-                <w:b/>
-                <w:bCs/>
-                <w:color w:val="000000"/>
-                <w:sz w:val="20"/>
-                <w:szCs w:val="20"/>
-              </w:rPr>
-              <w:t>019</w:t>
+              <w:t>0.019</w:t>
             </w:r>
           </w:p>
         </w:tc>
@@ -6139,7 +6405,7 @@
         </w:trPr>
         <w:tc>
           <w:tcPr>
-            <w:tcW w:w="1473" w:type="pct"/>
+            <w:tcW w:w="1474" w:type="pct"/>
             <w:tcBorders>
               <w:top w:val="nil"/>
               <w:left w:val="nil"/>
@@ -6178,53 +6444,7 @@
               <w:left w:val="nil"/>
               <w:right w:val="nil"/>
             </w:tcBorders>
-            <w:shd w:val="clear" w:color="auto" w:fill="auto"/>
-            <w:noWrap/>
-            <w:vAlign w:val="center"/>
-            <w:hideMark/>
-          </w:tcPr>
-          <w:p>
-            <w:pPr>
-              <w:jc w:val="center"/>
-              <w:rPr>
-                <w:rFonts w:eastAsia="Times New Roman"/>
-                <w:color w:val="000000"/>
-                <w:sz w:val="20"/>
-                <w:szCs w:val="20"/>
-              </w:rPr>
-            </w:pPr>
-            <w:r>
-              <w:rPr>
-                <w:rFonts w:eastAsia="Times New Roman"/>
-                <w:color w:val="000000"/>
-                <w:sz w:val="20"/>
-                <w:szCs w:val="20"/>
-              </w:rPr>
-              <w:t>0.</w:t>
-            </w:r>
-            <w:r>
-              <w:rPr>
-                <w:rFonts w:eastAsia="Times New Roman"/>
-                <w:color w:val="000000"/>
-                <w:sz w:val="20"/>
-                <w:szCs w:val="20"/>
-              </w:rPr>
-              <w:t>378</w:t>
-            </w:r>
-          </w:p>
-        </w:tc>
-        <w:tc>
-          <w:tcPr>
-            <w:tcW w:w="1145" w:type="pct"/>
-            <w:tcBorders>
-              <w:top w:val="nil"/>
-              <w:left w:val="nil"/>
-              <w:right w:val="nil"/>
-            </w:tcBorders>
-            <w:shd w:val="clear" w:color="auto" w:fill="auto"/>
-            <w:noWrap/>
-            <w:vAlign w:val="center"/>
-            <w:hideMark/>
+            <w:vAlign w:val="center"/>
           </w:tcPr>
           <w:p>
             <w:pPr>
@@ -6249,43 +6469,68 @@
         </w:tc>
         <w:tc>
           <w:tcPr>
-            <w:tcW w:w="1237" w:type="pct"/>
-            <w:tcBorders>
-              <w:left w:val="nil"/>
-              <w:right w:val="nil"/>
-            </w:tcBorders>
-            <w:shd w:val="clear" w:color="auto" w:fill="auto"/>
-            <w:noWrap/>
-            <w:vAlign w:val="center"/>
-            <w:hideMark/>
-          </w:tcPr>
-          <w:p>
-            <w:pPr>
-              <w:jc w:val="center"/>
-              <w:rPr>
-                <w:rFonts w:eastAsia="Times New Roman"/>
-                <w:color w:val="000000"/>
-                <w:sz w:val="20"/>
-                <w:szCs w:val="20"/>
-              </w:rPr>
-            </w:pPr>
-            <w:r>
-              <w:rPr>
-                <w:rFonts w:eastAsia="Times New Roman"/>
-                <w:color w:val="000000"/>
-                <w:sz w:val="20"/>
-                <w:szCs w:val="20"/>
-              </w:rPr>
-              <w:t>0.5</w:t>
-            </w:r>
-            <w:r>
-              <w:rPr>
-                <w:rFonts w:eastAsia="Times New Roman"/>
-                <w:color w:val="000000"/>
-                <w:sz w:val="20"/>
-                <w:szCs w:val="20"/>
-              </w:rPr>
-              <w:t>38</w:t>
+            <w:tcW w:w="1144" w:type="pct"/>
+            <w:tcBorders>
+              <w:top w:val="nil"/>
+              <w:left w:val="nil"/>
+              <w:right w:val="nil"/>
+            </w:tcBorders>
+            <w:shd w:val="clear" w:color="auto" w:fill="auto"/>
+            <w:noWrap/>
+            <w:vAlign w:val="center"/>
+            <w:hideMark/>
+          </w:tcPr>
+          <w:p>
+            <w:pPr>
+              <w:jc w:val="center"/>
+              <w:rPr>
+                <w:rFonts w:eastAsia="Times New Roman"/>
+                <w:color w:val="000000"/>
+                <w:sz w:val="20"/>
+                <w:szCs w:val="20"/>
+              </w:rPr>
+            </w:pPr>
+            <w:r>
+              <w:rPr>
+                <w:rFonts w:eastAsia="Times New Roman"/>
+                <w:color w:val="000000"/>
+                <w:sz w:val="20"/>
+                <w:szCs w:val="20"/>
+              </w:rPr>
+              <w:t>0.378</w:t>
+            </w:r>
+          </w:p>
+        </w:tc>
+        <w:tc>
+          <w:tcPr>
+            <w:tcW w:w="1238" w:type="pct"/>
+            <w:tcBorders>
+              <w:left w:val="nil"/>
+              <w:right w:val="nil"/>
+            </w:tcBorders>
+            <w:shd w:val="clear" w:color="auto" w:fill="auto"/>
+            <w:noWrap/>
+            <w:vAlign w:val="center"/>
+            <w:hideMark/>
+          </w:tcPr>
+          <w:p>
+            <w:pPr>
+              <w:jc w:val="center"/>
+              <w:rPr>
+                <w:rFonts w:eastAsia="Times New Roman"/>
+                <w:color w:val="000000"/>
+                <w:sz w:val="20"/>
+                <w:szCs w:val="20"/>
+              </w:rPr>
+            </w:pPr>
+            <w:r>
+              <w:rPr>
+                <w:rFonts w:eastAsia="Times New Roman"/>
+                <w:color w:val="000000"/>
+                <w:sz w:val="20"/>
+                <w:szCs w:val="20"/>
+              </w:rPr>
+              <w:t>0.538</w:t>
             </w:r>
           </w:p>
         </w:tc>
@@ -6296,7 +6541,7 @@
         </w:trPr>
         <w:tc>
           <w:tcPr>
-            <w:tcW w:w="1473" w:type="pct"/>
+            <w:tcW w:w="1474" w:type="pct"/>
             <w:tcBorders>
               <w:top w:val="nil"/>
               <w:left w:val="nil"/>
@@ -6337,44 +6582,32 @@
               <w:bottom w:val="single" w:sz="4" w:space="0" w:color="auto"/>
               <w:right w:val="nil"/>
             </w:tcBorders>
-            <w:shd w:val="clear" w:color="auto" w:fill="auto"/>
-            <w:noWrap/>
-            <w:vAlign w:val="center"/>
-            <w:hideMark/>
-          </w:tcPr>
-          <w:p>
-            <w:pPr>
-              <w:jc w:val="center"/>
-              <w:rPr>
-                <w:rFonts w:eastAsia="Times New Roman"/>
-                <w:color w:val="000000"/>
-                <w:sz w:val="20"/>
-                <w:szCs w:val="20"/>
-              </w:rPr>
-            </w:pPr>
-            <w:r>
-              <w:rPr>
-                <w:rFonts w:eastAsia="Times New Roman"/>
-                <w:color w:val="000000"/>
-                <w:sz w:val="20"/>
-                <w:szCs w:val="20"/>
-              </w:rPr>
-              <w:t>0.</w:t>
-            </w:r>
-            <w:r>
-              <w:rPr>
-                <w:rFonts w:eastAsia="Times New Roman"/>
-                <w:color w:val="000000"/>
-                <w:sz w:val="20"/>
-                <w:szCs w:val="20"/>
-              </w:rPr>
-              <w:t>087</w:t>
-            </w:r>
-          </w:p>
-        </w:tc>
-        <w:tc>
-          <w:tcPr>
-            <w:tcW w:w="1145" w:type="pct"/>
+            <w:vAlign w:val="center"/>
+          </w:tcPr>
+          <w:p>
+            <w:pPr>
+              <w:jc w:val="center"/>
+              <w:rPr>
+                <w:rFonts w:eastAsia="Times New Roman"/>
+                <w:color w:val="000000"/>
+                <w:sz w:val="20"/>
+                <w:szCs w:val="20"/>
+              </w:rPr>
+            </w:pPr>
+            <w:r>
+              <w:rPr>
+                <w:rFonts w:eastAsia="Times New Roman"/>
+                <w:color w:val="000000"/>
+                <w:sz w:val="20"/>
+                <w:szCs w:val="20"/>
+              </w:rPr>
+              <w:t>1</w:t>
+            </w:r>
+          </w:p>
+        </w:tc>
+        <w:tc>
+          <w:tcPr>
+            <w:tcW w:w="1144" w:type="pct"/>
             <w:tcBorders>
               <w:top w:val="nil"/>
               <w:left w:val="nil"/>
@@ -6403,13 +6636,13 @@
                 <w:sz w:val="20"/>
                 <w:szCs w:val="20"/>
               </w:rPr>
-              <w:t>1</w:t>
-            </w:r>
-          </w:p>
-        </w:tc>
-        <w:tc>
-          <w:tcPr>
-            <w:tcW w:w="1237" w:type="pct"/>
+              <w:t>0.087</w:t>
+            </w:r>
+          </w:p>
+        </w:tc>
+        <w:tc>
+          <w:tcPr>
+            <w:tcW w:w="1238" w:type="pct"/>
             <w:tcBorders>
               <w:left w:val="nil"/>
               <w:bottom w:val="single" w:sz="4" w:space="0" w:color="auto"/>
@@ -6437,16 +6670,7 @@
                 <w:sz w:val="20"/>
                 <w:szCs w:val="20"/>
               </w:rPr>
-              <w:t>0.</w:t>
-            </w:r>
-            <w:r>
-              <w:rPr>
-                <w:rFonts w:eastAsia="Times New Roman"/>
-                <w:color w:val="000000"/>
-                <w:sz w:val="20"/>
-                <w:szCs w:val="20"/>
-              </w:rPr>
-              <w:t>767</w:t>
+              <w:t>0.767</w:t>
             </w:r>
           </w:p>
         </w:tc>
@@ -6601,13 +6825,13 @@
     </w:p>
     <w:tbl>
       <w:tblPr>
-        <w:tblW w:w="5000" w:type="pct"/>
+        <w:tblW w:w="5001" w:type="pct"/>
         <w:tblLook w:val="04A0" w:firstRow="1" w:lastRow="0" w:firstColumn="1" w:lastColumn="0" w:noHBand="0" w:noVBand="1"/>
       </w:tblPr>
       <w:tblGrid>
-        <w:gridCol w:w="2758"/>
-        <w:gridCol w:w="2143"/>
-        <w:gridCol w:w="2143"/>
+        <w:gridCol w:w="2760"/>
+        <w:gridCol w:w="2144"/>
+        <w:gridCol w:w="2142"/>
         <w:gridCol w:w="2316"/>
       </w:tblGrid>
       <w:tr>
@@ -6616,7 +6840,7 @@
         </w:trPr>
         <w:tc>
           <w:tcPr>
-            <w:tcW w:w="1473" w:type="pct"/>
+            <w:tcW w:w="1474" w:type="pct"/>
             <w:tcBorders>
               <w:top w:val="single" w:sz="4" w:space="0" w:color="auto"/>
               <w:left w:val="nil"/>
@@ -6650,10 +6874,7 @@
               <w:bottom w:val="single" w:sz="4" w:space="0" w:color="auto"/>
               <w:right w:val="nil"/>
             </w:tcBorders>
-            <w:shd w:val="clear" w:color="auto" w:fill="auto"/>
-            <w:noWrap/>
-            <w:vAlign w:val="center"/>
-            <w:hideMark/>
+            <w:vAlign w:val="center"/>
           </w:tcPr>
           <w:p>
             <w:pPr>
@@ -6665,7 +6886,6 @@
                 <w:color w:val="000000"/>
                 <w:sz w:val="20"/>
                 <w:szCs w:val="20"/>
-                <w:vertAlign w:val="superscript"/>
               </w:rPr>
             </w:pPr>
             <w:r>
@@ -6677,9 +6897,27 @@
                 <w:sz w:val="20"/>
                 <w:szCs w:val="20"/>
               </w:rPr>
-              <w:t>χ</w:t>
-            </w:r>
-            <w:r>
+              <w:t>df</w:t>
+            </w:r>
+          </w:p>
+        </w:tc>
+        <w:tc>
+          <w:tcPr>
+            <w:tcW w:w="1144" w:type="pct"/>
+            <w:tcBorders>
+              <w:top w:val="single" w:sz="4" w:space="0" w:color="auto"/>
+              <w:left w:val="nil"/>
+              <w:bottom w:val="single" w:sz="4" w:space="0" w:color="auto"/>
+              <w:right w:val="nil"/>
+            </w:tcBorders>
+            <w:shd w:val="clear" w:color="auto" w:fill="auto"/>
+            <w:noWrap/>
+            <w:vAlign w:val="center"/>
+            <w:hideMark/>
+          </w:tcPr>
+          <w:p>
+            <w:pPr>
+              <w:jc w:val="center"/>
               <w:rPr>
                 <w:rFonts w:eastAsia="Times New Roman"/>
                 <w:b/>
@@ -6689,27 +6927,8 @@
                 <w:szCs w:val="20"/>
                 <w:vertAlign w:val="superscript"/>
               </w:rPr>
-              <w:t>2</w:t>
-            </w:r>
-          </w:p>
-        </w:tc>
-        <w:tc>
-          <w:tcPr>
-            <w:tcW w:w="1145" w:type="pct"/>
-            <w:tcBorders>
-              <w:top w:val="single" w:sz="4" w:space="0" w:color="auto"/>
-              <w:left w:val="nil"/>
-              <w:bottom w:val="single" w:sz="4" w:space="0" w:color="auto"/>
-              <w:right w:val="nil"/>
-            </w:tcBorders>
-            <w:shd w:val="clear" w:color="auto" w:fill="auto"/>
-            <w:noWrap/>
-            <w:vAlign w:val="center"/>
-            <w:hideMark/>
-          </w:tcPr>
-          <w:p>
-            <w:pPr>
-              <w:jc w:val="center"/>
+            </w:pPr>
+            <w:r>
               <w:rPr>
                 <w:rFonts w:eastAsia="Times New Roman"/>
                 <w:b/>
@@ -6718,7 +6937,8 @@
                 <w:sz w:val="20"/>
                 <w:szCs w:val="20"/>
               </w:rPr>
-            </w:pPr>
+              <w:t>χ</w:t>
+            </w:r>
             <w:r>
               <w:rPr>
                 <w:rFonts w:eastAsia="Times New Roman"/>
@@ -6727,14 +6947,15 @@
                 <w:color w:val="000000"/>
                 <w:sz w:val="20"/>
                 <w:szCs w:val="20"/>
-              </w:rPr>
-              <w:t>df</w:t>
-            </w:r>
-          </w:p>
-        </w:tc>
-        <w:tc>
-          <w:tcPr>
-            <w:tcW w:w="1237" w:type="pct"/>
+                <w:vertAlign w:val="superscript"/>
+              </w:rPr>
+              <w:t>2</w:t>
+            </w:r>
+          </w:p>
+        </w:tc>
+        <w:tc>
+          <w:tcPr>
+            <w:tcW w:w="1238" w:type="pct"/>
             <w:tcBorders>
               <w:top w:val="single" w:sz="4" w:space="0" w:color="auto"/>
               <w:left w:val="nil"/>
@@ -6782,7 +7003,7 @@
         </w:trPr>
         <w:tc>
           <w:tcPr>
-            <w:tcW w:w="1473" w:type="pct"/>
+            <w:tcW w:w="1474" w:type="pct"/>
             <w:tcBorders>
               <w:top w:val="nil"/>
               <w:left w:val="nil"/>
@@ -6823,6 +7044,38 @@
               <w:bottom w:val="nil"/>
               <w:right w:val="nil"/>
             </w:tcBorders>
+            <w:vAlign w:val="center"/>
+          </w:tcPr>
+          <w:p>
+            <w:pPr>
+              <w:jc w:val="center"/>
+              <w:rPr>
+                <w:rFonts w:eastAsia="Times New Roman"/>
+                <w:color w:val="000000"/>
+                <w:sz w:val="20"/>
+                <w:szCs w:val="20"/>
+              </w:rPr>
+            </w:pPr>
+            <w:r>
+              <w:rPr>
+                <w:rFonts w:eastAsia="Times New Roman"/>
+                <w:color w:val="000000"/>
+                <w:sz w:val="20"/>
+                <w:szCs w:val="20"/>
+              </w:rPr>
+              <w:t>1</w:t>
+            </w:r>
+          </w:p>
+        </w:tc>
+        <w:tc>
+          <w:tcPr>
+            <w:tcW w:w="1144" w:type="pct"/>
+            <w:tcBorders>
+              <w:top w:val="nil"/>
+              <w:left w:val="nil"/>
+              <w:bottom w:val="nil"/>
+              <w:right w:val="nil"/>
+            </w:tcBorders>
             <w:shd w:val="clear" w:color="auto" w:fill="auto"/>
             <w:noWrap/>
             <w:vAlign w:val="center"/>
@@ -6851,42 +7104,7 @@
         </w:tc>
         <w:tc>
           <w:tcPr>
-            <w:tcW w:w="1145" w:type="pct"/>
-            <w:tcBorders>
-              <w:top w:val="nil"/>
-              <w:left w:val="nil"/>
-              <w:bottom w:val="nil"/>
-              <w:right w:val="nil"/>
-            </w:tcBorders>
-            <w:shd w:val="clear" w:color="auto" w:fill="auto"/>
-            <w:noWrap/>
-            <w:vAlign w:val="center"/>
-            <w:hideMark/>
-          </w:tcPr>
-          <w:p>
-            <w:pPr>
-              <w:jc w:val="center"/>
-              <w:rPr>
-                <w:rFonts w:eastAsia="Times New Roman"/>
-                <w:color w:val="000000"/>
-                <w:sz w:val="20"/>
-                <w:szCs w:val="20"/>
-              </w:rPr>
-            </w:pPr>
-            <w:r>
-              <w:rPr>
-                <w:rFonts w:eastAsia="Times New Roman"/>
-                <w:color w:val="000000"/>
-                <w:sz w:val="20"/>
-                <w:szCs w:val="20"/>
-              </w:rPr>
-              <w:t>1</w:t>
-            </w:r>
-          </w:p>
-        </w:tc>
-        <w:tc>
-          <w:tcPr>
-            <w:tcW w:w="1237" w:type="pct"/>
+            <w:tcW w:w="1238" w:type="pct"/>
             <w:tcBorders>
               <w:top w:val="nil"/>
               <w:left w:val="nil"/>
@@ -6930,7 +7148,7 @@
         </w:trPr>
         <w:tc>
           <w:tcPr>
-            <w:tcW w:w="1473" w:type="pct"/>
+            <w:tcW w:w="1474" w:type="pct"/>
             <w:tcBorders>
               <w:top w:val="nil"/>
               <w:left w:val="nil"/>
@@ -6971,6 +7189,38 @@
               <w:bottom w:val="nil"/>
               <w:right w:val="nil"/>
             </w:tcBorders>
+            <w:vAlign w:val="center"/>
+          </w:tcPr>
+          <w:p>
+            <w:pPr>
+              <w:jc w:val="center"/>
+              <w:rPr>
+                <w:rFonts w:eastAsia="Times New Roman"/>
+                <w:color w:val="000000"/>
+                <w:sz w:val="20"/>
+                <w:szCs w:val="20"/>
+              </w:rPr>
+            </w:pPr>
+            <w:r>
+              <w:rPr>
+                <w:rFonts w:eastAsia="Times New Roman"/>
+                <w:color w:val="000000"/>
+                <w:sz w:val="20"/>
+                <w:szCs w:val="20"/>
+              </w:rPr>
+              <w:t>1</w:t>
+            </w:r>
+          </w:p>
+        </w:tc>
+        <w:tc>
+          <w:tcPr>
+            <w:tcW w:w="1144" w:type="pct"/>
+            <w:tcBorders>
+              <w:top w:val="nil"/>
+              <w:left w:val="nil"/>
+              <w:bottom w:val="nil"/>
+              <w:right w:val="nil"/>
+            </w:tcBorders>
             <w:shd w:val="clear" w:color="auto" w:fill="auto"/>
             <w:noWrap/>
             <w:vAlign w:val="center"/>
@@ -6999,42 +7249,7 @@
         </w:tc>
         <w:tc>
           <w:tcPr>
-            <w:tcW w:w="1145" w:type="pct"/>
-            <w:tcBorders>
-              <w:top w:val="nil"/>
-              <w:left w:val="nil"/>
-              <w:bottom w:val="nil"/>
-              <w:right w:val="nil"/>
-            </w:tcBorders>
-            <w:shd w:val="clear" w:color="auto" w:fill="auto"/>
-            <w:noWrap/>
-            <w:vAlign w:val="center"/>
-            <w:hideMark/>
-          </w:tcPr>
-          <w:p>
-            <w:pPr>
-              <w:jc w:val="center"/>
-              <w:rPr>
-                <w:rFonts w:eastAsia="Times New Roman"/>
-                <w:color w:val="000000"/>
-                <w:sz w:val="20"/>
-                <w:szCs w:val="20"/>
-              </w:rPr>
-            </w:pPr>
-            <w:r>
-              <w:rPr>
-                <w:rFonts w:eastAsia="Times New Roman"/>
-                <w:color w:val="000000"/>
-                <w:sz w:val="20"/>
-                <w:szCs w:val="20"/>
-              </w:rPr>
-              <w:t>1</w:t>
-            </w:r>
-          </w:p>
-        </w:tc>
-        <w:tc>
-          <w:tcPr>
-            <w:tcW w:w="1237" w:type="pct"/>
+            <w:tcW w:w="1238" w:type="pct"/>
             <w:tcBorders>
               <w:top w:val="nil"/>
               <w:left w:val="nil"/>
@@ -7078,7 +7293,7 @@
         </w:trPr>
         <w:tc>
           <w:tcPr>
-            <w:tcW w:w="1473" w:type="pct"/>
+            <w:tcW w:w="1474" w:type="pct"/>
             <w:tcBorders>
               <w:top w:val="nil"/>
               <w:left w:val="nil"/>
@@ -7129,6 +7344,38 @@
               <w:bottom w:val="nil"/>
               <w:right w:val="nil"/>
             </w:tcBorders>
+            <w:vAlign w:val="center"/>
+          </w:tcPr>
+          <w:p>
+            <w:pPr>
+              <w:jc w:val="center"/>
+              <w:rPr>
+                <w:rFonts w:eastAsia="Times New Roman"/>
+                <w:color w:val="000000"/>
+                <w:sz w:val="20"/>
+                <w:szCs w:val="20"/>
+              </w:rPr>
+            </w:pPr>
+            <w:r>
+              <w:rPr>
+                <w:rFonts w:eastAsia="Times New Roman"/>
+                <w:color w:val="000000"/>
+                <w:sz w:val="20"/>
+                <w:szCs w:val="20"/>
+              </w:rPr>
+              <w:t>1</w:t>
+            </w:r>
+          </w:p>
+        </w:tc>
+        <w:tc>
+          <w:tcPr>
+            <w:tcW w:w="1144" w:type="pct"/>
+            <w:tcBorders>
+              <w:top w:val="nil"/>
+              <w:left w:val="nil"/>
+              <w:bottom w:val="nil"/>
+              <w:right w:val="nil"/>
+            </w:tcBorders>
             <w:shd w:val="clear" w:color="auto" w:fill="auto"/>
             <w:noWrap/>
             <w:vAlign w:val="center"/>
@@ -7157,42 +7404,7 @@
         </w:tc>
         <w:tc>
           <w:tcPr>
-            <w:tcW w:w="1145" w:type="pct"/>
-            <w:tcBorders>
-              <w:top w:val="nil"/>
-              <w:left w:val="nil"/>
-              <w:bottom w:val="nil"/>
-              <w:right w:val="nil"/>
-            </w:tcBorders>
-            <w:shd w:val="clear" w:color="auto" w:fill="auto"/>
-            <w:noWrap/>
-            <w:vAlign w:val="center"/>
-            <w:hideMark/>
-          </w:tcPr>
-          <w:p>
-            <w:pPr>
-              <w:jc w:val="center"/>
-              <w:rPr>
-                <w:rFonts w:eastAsia="Times New Roman"/>
-                <w:color w:val="000000"/>
-                <w:sz w:val="20"/>
-                <w:szCs w:val="20"/>
-              </w:rPr>
-            </w:pPr>
-            <w:r>
-              <w:rPr>
-                <w:rFonts w:eastAsia="Times New Roman"/>
-                <w:color w:val="000000"/>
-                <w:sz w:val="20"/>
-                <w:szCs w:val="20"/>
-              </w:rPr>
-              <w:t>1</w:t>
-            </w:r>
-          </w:p>
-        </w:tc>
-        <w:tc>
-          <w:tcPr>
-            <w:tcW w:w="1237" w:type="pct"/>
+            <w:tcW w:w="1238" w:type="pct"/>
             <w:tcBorders>
               <w:top w:val="nil"/>
               <w:left w:val="nil"/>
@@ -7232,7 +7444,7 @@
         </w:trPr>
         <w:tc>
           <w:tcPr>
-            <w:tcW w:w="1473" w:type="pct"/>
+            <w:tcW w:w="1474" w:type="pct"/>
             <w:tcBorders>
               <w:top w:val="nil"/>
               <w:left w:val="nil"/>
@@ -7273,6 +7485,38 @@
               <w:bottom w:val="nil"/>
               <w:right w:val="nil"/>
             </w:tcBorders>
+            <w:vAlign w:val="center"/>
+          </w:tcPr>
+          <w:p>
+            <w:pPr>
+              <w:jc w:val="center"/>
+              <w:rPr>
+                <w:rFonts w:eastAsia="Times New Roman"/>
+                <w:color w:val="000000"/>
+                <w:sz w:val="20"/>
+                <w:szCs w:val="20"/>
+              </w:rPr>
+            </w:pPr>
+            <w:r>
+              <w:rPr>
+                <w:rFonts w:eastAsia="Times New Roman"/>
+                <w:color w:val="000000"/>
+                <w:sz w:val="20"/>
+                <w:szCs w:val="20"/>
+              </w:rPr>
+              <w:t>1</w:t>
+            </w:r>
+          </w:p>
+        </w:tc>
+        <w:tc>
+          <w:tcPr>
+            <w:tcW w:w="1144" w:type="pct"/>
+            <w:tcBorders>
+              <w:top w:val="nil"/>
+              <w:left w:val="nil"/>
+              <w:bottom w:val="nil"/>
+              <w:right w:val="nil"/>
+            </w:tcBorders>
             <w:shd w:val="clear" w:color="auto" w:fill="auto"/>
             <w:noWrap/>
             <w:vAlign w:val="center"/>
@@ -7301,42 +7545,7 @@
         </w:tc>
         <w:tc>
           <w:tcPr>
-            <w:tcW w:w="1145" w:type="pct"/>
-            <w:tcBorders>
-              <w:top w:val="nil"/>
-              <w:left w:val="nil"/>
-              <w:bottom w:val="nil"/>
-              <w:right w:val="nil"/>
-            </w:tcBorders>
-            <w:shd w:val="clear" w:color="auto" w:fill="auto"/>
-            <w:noWrap/>
-            <w:vAlign w:val="center"/>
-            <w:hideMark/>
-          </w:tcPr>
-          <w:p>
-            <w:pPr>
-              <w:jc w:val="center"/>
-              <w:rPr>
-                <w:rFonts w:eastAsia="Times New Roman"/>
-                <w:color w:val="000000"/>
-                <w:sz w:val="20"/>
-                <w:szCs w:val="20"/>
-              </w:rPr>
-            </w:pPr>
-            <w:r>
-              <w:rPr>
-                <w:rFonts w:eastAsia="Times New Roman"/>
-                <w:color w:val="000000"/>
-                <w:sz w:val="20"/>
-                <w:szCs w:val="20"/>
-              </w:rPr>
-              <w:t>1</w:t>
-            </w:r>
-          </w:p>
-        </w:tc>
-        <w:tc>
-          <w:tcPr>
-            <w:tcW w:w="1237" w:type="pct"/>
+            <w:tcW w:w="1238" w:type="pct"/>
             <w:tcBorders>
               <w:top w:val="nil"/>
               <w:left w:val="nil"/>
@@ -7379,35 +7588,44 @@
         </w:trPr>
         <w:tc>
           <w:tcPr>
-            <w:tcW w:w="1473" w:type="pct"/>
-            <w:tcBorders>
-              <w:top w:val="nil"/>
-              <w:left w:val="nil"/>
-              <w:bottom w:val="nil"/>
-              <w:right w:val="nil"/>
-            </w:tcBorders>
-            <w:shd w:val="clear" w:color="auto" w:fill="auto"/>
-            <w:noWrap/>
-            <w:vAlign w:val="center"/>
-            <w:hideMark/>
-          </w:tcPr>
-          <w:p>
-            <w:pPr>
-              <w:rPr>
-                <w:rFonts w:eastAsia="Times New Roman"/>
-                <w:color w:val="000000"/>
-                <w:sz w:val="20"/>
-                <w:szCs w:val="20"/>
-              </w:rPr>
-            </w:pPr>
-            <w:r>
-              <w:rPr>
-                <w:rFonts w:eastAsia="Times New Roman"/>
-                <w:color w:val="000000"/>
-                <w:sz w:val="20"/>
-                <w:szCs w:val="20"/>
-              </w:rPr>
-              <w:t>Soil N x Soil P</w:t>
+            <w:tcW w:w="1474" w:type="pct"/>
+            <w:tcBorders>
+              <w:top w:val="nil"/>
+              <w:left w:val="nil"/>
+              <w:bottom w:val="nil"/>
+              <w:right w:val="nil"/>
+            </w:tcBorders>
+            <w:shd w:val="clear" w:color="auto" w:fill="auto"/>
+            <w:noWrap/>
+            <w:vAlign w:val="center"/>
+            <w:hideMark/>
+          </w:tcPr>
+          <w:p>
+            <w:pPr>
+              <w:rPr>
+                <w:rFonts w:eastAsia="Times New Roman"/>
+                <w:color w:val="000000"/>
+                <w:sz w:val="20"/>
+                <w:szCs w:val="20"/>
+              </w:rPr>
+            </w:pPr>
+            <w:r>
+              <w:rPr>
+                <w:rFonts w:eastAsia="Times New Roman"/>
+                <w:color w:val="000000"/>
+                <w:sz w:val="20"/>
+                <w:szCs w:val="20"/>
+              </w:rPr>
+              <w:t xml:space="preserve">Soil N x Soil </w:t>
+            </w:r>
+            <w:r>
+              <w:rPr>
+                <w:rFonts w:eastAsia="Times New Roman"/>
+                <w:color w:val="000000"/>
+                <w:sz w:val="20"/>
+                <w:szCs w:val="20"/>
+              </w:rPr>
+              <w:t>K</w:t>
             </w:r>
           </w:p>
         </w:tc>
@@ -7420,6 +7638,38 @@
               <w:bottom w:val="nil"/>
               <w:right w:val="nil"/>
             </w:tcBorders>
+            <w:vAlign w:val="center"/>
+          </w:tcPr>
+          <w:p>
+            <w:pPr>
+              <w:jc w:val="center"/>
+              <w:rPr>
+                <w:rFonts w:eastAsia="Times New Roman"/>
+                <w:color w:val="000000"/>
+                <w:sz w:val="20"/>
+                <w:szCs w:val="20"/>
+              </w:rPr>
+            </w:pPr>
+            <w:r>
+              <w:rPr>
+                <w:rFonts w:eastAsia="Times New Roman"/>
+                <w:color w:val="000000"/>
+                <w:sz w:val="20"/>
+                <w:szCs w:val="20"/>
+              </w:rPr>
+              <w:t>1</w:t>
+            </w:r>
+          </w:p>
+        </w:tc>
+        <w:tc>
+          <w:tcPr>
+            <w:tcW w:w="1144" w:type="pct"/>
+            <w:tcBorders>
+              <w:top w:val="nil"/>
+              <w:left w:val="nil"/>
+              <w:bottom w:val="nil"/>
+              <w:right w:val="nil"/>
+            </w:tcBorders>
             <w:shd w:val="clear" w:color="auto" w:fill="auto"/>
             <w:noWrap/>
             <w:vAlign w:val="center"/>
@@ -7448,42 +7698,7 @@
         </w:tc>
         <w:tc>
           <w:tcPr>
-            <w:tcW w:w="1145" w:type="pct"/>
-            <w:tcBorders>
-              <w:top w:val="nil"/>
-              <w:left w:val="nil"/>
-              <w:bottom w:val="nil"/>
-              <w:right w:val="nil"/>
-            </w:tcBorders>
-            <w:shd w:val="clear" w:color="auto" w:fill="auto"/>
-            <w:noWrap/>
-            <w:vAlign w:val="center"/>
-            <w:hideMark/>
-          </w:tcPr>
-          <w:p>
-            <w:pPr>
-              <w:jc w:val="center"/>
-              <w:rPr>
-                <w:rFonts w:eastAsia="Times New Roman"/>
-                <w:color w:val="000000"/>
-                <w:sz w:val="20"/>
-                <w:szCs w:val="20"/>
-              </w:rPr>
-            </w:pPr>
-            <w:r>
-              <w:rPr>
-                <w:rFonts w:eastAsia="Times New Roman"/>
-                <w:color w:val="000000"/>
-                <w:sz w:val="20"/>
-                <w:szCs w:val="20"/>
-              </w:rPr>
-              <w:t>1</w:t>
-            </w:r>
-          </w:p>
-        </w:tc>
-        <w:tc>
-          <w:tcPr>
-            <w:tcW w:w="1237" w:type="pct"/>
+            <w:tcW w:w="1238" w:type="pct"/>
             <w:tcBorders>
               <w:left w:val="nil"/>
               <w:right w:val="nil"/>
@@ -7521,7 +7736,7 @@
         </w:trPr>
         <w:tc>
           <w:tcPr>
-            <w:tcW w:w="1473" w:type="pct"/>
+            <w:tcW w:w="1474" w:type="pct"/>
             <w:tcBorders>
               <w:top w:val="nil"/>
               <w:left w:val="nil"/>
@@ -7560,6 +7775,37 @@
               <w:left w:val="nil"/>
               <w:right w:val="nil"/>
             </w:tcBorders>
+            <w:vAlign w:val="center"/>
+          </w:tcPr>
+          <w:p>
+            <w:pPr>
+              <w:jc w:val="center"/>
+              <w:rPr>
+                <w:rFonts w:eastAsia="Times New Roman"/>
+                <w:color w:val="000000"/>
+                <w:sz w:val="20"/>
+                <w:szCs w:val="20"/>
+              </w:rPr>
+            </w:pPr>
+            <w:r>
+              <w:rPr>
+                <w:rFonts w:eastAsia="Times New Roman"/>
+                <w:color w:val="000000"/>
+                <w:sz w:val="20"/>
+                <w:szCs w:val="20"/>
+              </w:rPr>
+              <w:t>1</w:t>
+            </w:r>
+          </w:p>
+        </w:tc>
+        <w:tc>
+          <w:tcPr>
+            <w:tcW w:w="1144" w:type="pct"/>
+            <w:tcBorders>
+              <w:top w:val="nil"/>
+              <w:left w:val="nil"/>
+              <w:right w:val="nil"/>
+            </w:tcBorders>
             <w:shd w:val="clear" w:color="auto" w:fill="auto"/>
             <w:noWrap/>
             <w:vAlign w:val="center"/>
@@ -7588,41 +7834,7 @@
         </w:tc>
         <w:tc>
           <w:tcPr>
-            <w:tcW w:w="1145" w:type="pct"/>
-            <w:tcBorders>
-              <w:top w:val="nil"/>
-              <w:left w:val="nil"/>
-              <w:right w:val="nil"/>
-            </w:tcBorders>
-            <w:shd w:val="clear" w:color="auto" w:fill="auto"/>
-            <w:noWrap/>
-            <w:vAlign w:val="center"/>
-            <w:hideMark/>
-          </w:tcPr>
-          <w:p>
-            <w:pPr>
-              <w:jc w:val="center"/>
-              <w:rPr>
-                <w:rFonts w:eastAsia="Times New Roman"/>
-                <w:color w:val="000000"/>
-                <w:sz w:val="20"/>
-                <w:szCs w:val="20"/>
-              </w:rPr>
-            </w:pPr>
-            <w:r>
-              <w:rPr>
-                <w:rFonts w:eastAsia="Times New Roman"/>
-                <w:color w:val="000000"/>
-                <w:sz w:val="20"/>
-                <w:szCs w:val="20"/>
-              </w:rPr>
-              <w:t>1</w:t>
-            </w:r>
-          </w:p>
-        </w:tc>
-        <w:tc>
-          <w:tcPr>
-            <w:tcW w:w="1237" w:type="pct"/>
+            <w:tcW w:w="1238" w:type="pct"/>
             <w:tcBorders>
               <w:left w:val="nil"/>
               <w:right w:val="nil"/>
@@ -7660,7 +7872,7 @@
         </w:trPr>
         <w:tc>
           <w:tcPr>
-            <w:tcW w:w="1473" w:type="pct"/>
+            <w:tcW w:w="1474" w:type="pct"/>
             <w:tcBorders>
               <w:top w:val="nil"/>
               <w:left w:val="nil"/>
@@ -7701,6 +7913,38 @@
               <w:bottom w:val="single" w:sz="4" w:space="0" w:color="auto"/>
               <w:right w:val="nil"/>
             </w:tcBorders>
+            <w:vAlign w:val="center"/>
+          </w:tcPr>
+          <w:p>
+            <w:pPr>
+              <w:jc w:val="center"/>
+              <w:rPr>
+                <w:rFonts w:eastAsia="Times New Roman"/>
+                <w:color w:val="000000"/>
+                <w:sz w:val="20"/>
+                <w:szCs w:val="20"/>
+              </w:rPr>
+            </w:pPr>
+            <w:r>
+              <w:rPr>
+                <w:rFonts w:eastAsia="Times New Roman"/>
+                <w:color w:val="000000"/>
+                <w:sz w:val="20"/>
+                <w:szCs w:val="20"/>
+              </w:rPr>
+              <w:t>1</w:t>
+            </w:r>
+          </w:p>
+        </w:tc>
+        <w:tc>
+          <w:tcPr>
+            <w:tcW w:w="1144" w:type="pct"/>
+            <w:tcBorders>
+              <w:top w:val="nil"/>
+              <w:left w:val="nil"/>
+              <w:bottom w:val="single" w:sz="4" w:space="0" w:color="auto"/>
+              <w:right w:val="nil"/>
+            </w:tcBorders>
             <w:shd w:val="clear" w:color="auto" w:fill="auto"/>
             <w:noWrap/>
             <w:vAlign w:val="center"/>
@@ -7729,42 +7973,7 @@
         </w:tc>
         <w:tc>
           <w:tcPr>
-            <w:tcW w:w="1145" w:type="pct"/>
-            <w:tcBorders>
-              <w:top w:val="nil"/>
-              <w:left w:val="nil"/>
-              <w:bottom w:val="single" w:sz="4" w:space="0" w:color="auto"/>
-              <w:right w:val="nil"/>
-            </w:tcBorders>
-            <w:shd w:val="clear" w:color="auto" w:fill="auto"/>
-            <w:noWrap/>
-            <w:vAlign w:val="center"/>
-            <w:hideMark/>
-          </w:tcPr>
-          <w:p>
-            <w:pPr>
-              <w:jc w:val="center"/>
-              <w:rPr>
-                <w:rFonts w:eastAsia="Times New Roman"/>
-                <w:color w:val="000000"/>
-                <w:sz w:val="20"/>
-                <w:szCs w:val="20"/>
-              </w:rPr>
-            </w:pPr>
-            <w:r>
-              <w:rPr>
-                <w:rFonts w:eastAsia="Times New Roman"/>
-                <w:color w:val="000000"/>
-                <w:sz w:val="20"/>
-                <w:szCs w:val="20"/>
-              </w:rPr>
-              <w:t>1</w:t>
-            </w:r>
-          </w:p>
-        </w:tc>
-        <w:tc>
-          <w:tcPr>
-            <w:tcW w:w="1237" w:type="pct"/>
+            <w:tcW w:w="1238" w:type="pct"/>
             <w:tcBorders>
               <w:left w:val="nil"/>
               <w:bottom w:val="single" w:sz="4" w:space="0" w:color="auto"/>
@@ -8017,10 +8226,7 @@
               <w:top w:val="single" w:sz="4" w:space="0" w:color="auto"/>
               <w:bottom w:val="single" w:sz="4" w:space="0" w:color="auto"/>
             </w:tcBorders>
-            <w:shd w:val="clear" w:color="auto" w:fill="auto"/>
-            <w:noWrap/>
-            <w:vAlign w:val="center"/>
-            <w:hideMark/>
+            <w:vAlign w:val="center"/>
           </w:tcPr>
           <w:p>
             <w:pPr>
@@ -8032,7 +8238,6 @@
                 <w:color w:val="000000"/>
                 <w:sz w:val="20"/>
                 <w:szCs w:val="20"/>
-                <w:vertAlign w:val="superscript"/>
               </w:rPr>
             </w:pPr>
             <w:r>
@@ -8044,9 +8249,25 @@
                 <w:sz w:val="20"/>
                 <w:szCs w:val="20"/>
               </w:rPr>
-              <w:t>χ</w:t>
-            </w:r>
-            <w:r>
+              <w:t>df</w:t>
+            </w:r>
+          </w:p>
+        </w:tc>
+        <w:tc>
+          <w:tcPr>
+            <w:tcW w:w="1083" w:type="pct"/>
+            <w:tcBorders>
+              <w:top w:val="single" w:sz="4" w:space="0" w:color="auto"/>
+              <w:bottom w:val="single" w:sz="4" w:space="0" w:color="auto"/>
+            </w:tcBorders>
+            <w:shd w:val="clear" w:color="auto" w:fill="auto"/>
+            <w:noWrap/>
+            <w:vAlign w:val="center"/>
+            <w:hideMark/>
+          </w:tcPr>
+          <w:p>
+            <w:pPr>
+              <w:jc w:val="center"/>
               <w:rPr>
                 <w:rFonts w:eastAsia="Times New Roman"/>
                 <w:b/>
@@ -8056,25 +8277,8 @@
                 <w:szCs w:val="20"/>
                 <w:vertAlign w:val="superscript"/>
               </w:rPr>
-              <w:t>2</w:t>
-            </w:r>
-          </w:p>
-        </w:tc>
-        <w:tc>
-          <w:tcPr>
-            <w:tcW w:w="1083" w:type="pct"/>
-            <w:tcBorders>
-              <w:top w:val="single" w:sz="4" w:space="0" w:color="auto"/>
-              <w:bottom w:val="single" w:sz="4" w:space="0" w:color="auto"/>
-            </w:tcBorders>
-            <w:shd w:val="clear" w:color="auto" w:fill="auto"/>
-            <w:noWrap/>
-            <w:vAlign w:val="center"/>
-            <w:hideMark/>
-          </w:tcPr>
-          <w:p>
-            <w:pPr>
-              <w:jc w:val="center"/>
+            </w:pPr>
+            <w:r>
               <w:rPr>
                 <w:rFonts w:eastAsia="Times New Roman"/>
                 <w:b/>
@@ -8083,7 +8287,8 @@
                 <w:sz w:val="20"/>
                 <w:szCs w:val="20"/>
               </w:rPr>
-            </w:pPr>
+              <w:t>χ</w:t>
+            </w:r>
             <w:r>
               <w:rPr>
                 <w:rFonts w:eastAsia="Times New Roman"/>
@@ -8092,8 +8297,9 @@
                 <w:color w:val="000000"/>
                 <w:sz w:val="20"/>
                 <w:szCs w:val="20"/>
-              </w:rPr>
-              <w:t>df</w:t>
+                <w:vertAlign w:val="superscript"/>
+              </w:rPr>
+              <w:t>2</w:t>
             </w:r>
           </w:p>
         </w:tc>
@@ -8187,6 +8393,35 @@
             <w:tcBorders>
               <w:top w:val="single" w:sz="4" w:space="0" w:color="auto"/>
             </w:tcBorders>
+            <w:vAlign w:val="center"/>
+          </w:tcPr>
+          <w:p>
+            <w:pPr>
+              <w:jc w:val="center"/>
+              <w:rPr>
+                <w:rFonts w:eastAsia="Times New Roman"/>
+                <w:color w:val="000000"/>
+                <w:sz w:val="20"/>
+                <w:szCs w:val="20"/>
+              </w:rPr>
+            </w:pPr>
+            <w:r>
+              <w:rPr>
+                <w:rFonts w:eastAsia="Times New Roman"/>
+                <w:color w:val="000000"/>
+                <w:sz w:val="20"/>
+                <w:szCs w:val="20"/>
+              </w:rPr>
+              <w:t>1</w:t>
+            </w:r>
+          </w:p>
+        </w:tc>
+        <w:tc>
+          <w:tcPr>
+            <w:tcW w:w="1083" w:type="pct"/>
+            <w:tcBorders>
+              <w:top w:val="single" w:sz="4" w:space="0" w:color="auto"/>
+            </w:tcBorders>
             <w:shd w:val="clear" w:color="auto" w:fill="auto"/>
             <w:noWrap/>
             <w:vAlign w:val="center"/>
@@ -8210,38 +8445,6 @@
                 <w:szCs w:val="20"/>
               </w:rPr>
               <w:t>1.900</w:t>
-            </w:r>
-          </w:p>
-        </w:tc>
-        <w:tc>
-          <w:tcPr>
-            <w:tcW w:w="1083" w:type="pct"/>
-            <w:tcBorders>
-              <w:top w:val="single" w:sz="4" w:space="0" w:color="auto"/>
-            </w:tcBorders>
-            <w:shd w:val="clear" w:color="auto" w:fill="auto"/>
-            <w:noWrap/>
-            <w:vAlign w:val="center"/>
-            <w:hideMark/>
-          </w:tcPr>
-          <w:p>
-            <w:pPr>
-              <w:jc w:val="center"/>
-              <w:rPr>
-                <w:rFonts w:eastAsia="Times New Roman"/>
-                <w:color w:val="000000"/>
-                <w:sz w:val="20"/>
-                <w:szCs w:val="20"/>
-              </w:rPr>
-            </w:pPr>
-            <w:r>
-              <w:rPr>
-                <w:rFonts w:eastAsia="Times New Roman"/>
-                <w:color w:val="000000"/>
-                <w:sz w:val="20"/>
-                <w:szCs w:val="20"/>
-              </w:rPr>
-              <w:t>1</w:t>
             </w:r>
           </w:p>
         </w:tc>
@@ -8313,6 +8516,32 @@
         <w:tc>
           <w:tcPr>
             <w:tcW w:w="1083" w:type="pct"/>
+            <w:vAlign w:val="center"/>
+          </w:tcPr>
+          <w:p>
+            <w:pPr>
+              <w:jc w:val="center"/>
+              <w:rPr>
+                <w:rFonts w:eastAsia="Times New Roman"/>
+                <w:color w:val="000000"/>
+                <w:sz w:val="20"/>
+                <w:szCs w:val="20"/>
+              </w:rPr>
+            </w:pPr>
+            <w:r>
+              <w:rPr>
+                <w:rFonts w:eastAsia="Times New Roman"/>
+                <w:color w:val="000000"/>
+                <w:sz w:val="20"/>
+                <w:szCs w:val="20"/>
+              </w:rPr>
+              <w:t>1</w:t>
+            </w:r>
+          </w:p>
+        </w:tc>
+        <w:tc>
+          <w:tcPr>
+            <w:tcW w:w="1083" w:type="pct"/>
             <w:shd w:val="clear" w:color="auto" w:fill="auto"/>
             <w:noWrap/>
             <w:vAlign w:val="center"/>
@@ -8336,35 +8565,6 @@
                 <w:szCs w:val="20"/>
               </w:rPr>
               <w:t>7.957</w:t>
-            </w:r>
-          </w:p>
-        </w:tc>
-        <w:tc>
-          <w:tcPr>
-            <w:tcW w:w="1083" w:type="pct"/>
-            <w:shd w:val="clear" w:color="auto" w:fill="auto"/>
-            <w:noWrap/>
-            <w:vAlign w:val="center"/>
-            <w:hideMark/>
-          </w:tcPr>
-          <w:p>
-            <w:pPr>
-              <w:jc w:val="center"/>
-              <w:rPr>
-                <w:rFonts w:eastAsia="Times New Roman"/>
-                <w:color w:val="000000"/>
-                <w:sz w:val="20"/>
-                <w:szCs w:val="20"/>
-              </w:rPr>
-            </w:pPr>
-            <w:r>
-              <w:rPr>
-                <w:rFonts w:eastAsia="Times New Roman"/>
-                <w:color w:val="000000"/>
-                <w:sz w:val="20"/>
-                <w:szCs w:val="20"/>
-              </w:rPr>
-              <w:t>1</w:t>
             </w:r>
           </w:p>
         </w:tc>
@@ -8452,6 +8652,32 @@
         <w:tc>
           <w:tcPr>
             <w:tcW w:w="1083" w:type="pct"/>
+            <w:vAlign w:val="center"/>
+          </w:tcPr>
+          <w:p>
+            <w:pPr>
+              <w:jc w:val="center"/>
+              <w:rPr>
+                <w:rFonts w:eastAsia="Times New Roman"/>
+                <w:color w:val="000000"/>
+                <w:sz w:val="20"/>
+                <w:szCs w:val="20"/>
+              </w:rPr>
+            </w:pPr>
+            <w:r>
+              <w:rPr>
+                <w:rFonts w:eastAsia="Times New Roman"/>
+                <w:color w:val="000000"/>
+                <w:sz w:val="20"/>
+                <w:szCs w:val="20"/>
+              </w:rPr>
+              <w:t>1</w:t>
+            </w:r>
+          </w:p>
+        </w:tc>
+        <w:tc>
+          <w:tcPr>
+            <w:tcW w:w="1083" w:type="pct"/>
             <w:shd w:val="clear" w:color="auto" w:fill="auto"/>
             <w:noWrap/>
             <w:vAlign w:val="center"/>
@@ -8475,35 +8701,6 @@
                 <w:szCs w:val="20"/>
               </w:rPr>
               <w:t>0.191</w:t>
-            </w:r>
-          </w:p>
-        </w:tc>
-        <w:tc>
-          <w:tcPr>
-            <w:tcW w:w="1083" w:type="pct"/>
-            <w:shd w:val="clear" w:color="auto" w:fill="auto"/>
-            <w:noWrap/>
-            <w:vAlign w:val="center"/>
-            <w:hideMark/>
-          </w:tcPr>
-          <w:p>
-            <w:pPr>
-              <w:jc w:val="center"/>
-              <w:rPr>
-                <w:rFonts w:eastAsia="Times New Roman"/>
-                <w:color w:val="000000"/>
-                <w:sz w:val="20"/>
-                <w:szCs w:val="20"/>
-              </w:rPr>
-            </w:pPr>
-            <w:r>
-              <w:rPr>
-                <w:rFonts w:eastAsia="Times New Roman"/>
-                <w:color w:val="000000"/>
-                <w:sz w:val="20"/>
-                <w:szCs w:val="20"/>
-              </w:rPr>
-              <w:t>1</w:t>
             </w:r>
           </w:p>
         </w:tc>
@@ -8572,6 +8769,32 @@
         <w:tc>
           <w:tcPr>
             <w:tcW w:w="1083" w:type="pct"/>
+            <w:vAlign w:val="center"/>
+          </w:tcPr>
+          <w:p>
+            <w:pPr>
+              <w:jc w:val="center"/>
+              <w:rPr>
+                <w:rFonts w:eastAsia="Times New Roman"/>
+                <w:color w:val="000000"/>
+                <w:sz w:val="20"/>
+                <w:szCs w:val="20"/>
+              </w:rPr>
+            </w:pPr>
+            <w:r>
+              <w:rPr>
+                <w:rFonts w:eastAsia="Times New Roman"/>
+                <w:color w:val="000000"/>
+                <w:sz w:val="20"/>
+                <w:szCs w:val="20"/>
+              </w:rPr>
+              <w:t>1</w:t>
+            </w:r>
+          </w:p>
+        </w:tc>
+        <w:tc>
+          <w:tcPr>
+            <w:tcW w:w="1083" w:type="pct"/>
             <w:shd w:val="clear" w:color="auto" w:fill="auto"/>
             <w:noWrap/>
             <w:vAlign w:val="center"/>
@@ -8595,35 +8818,6 @@
                 <w:szCs w:val="20"/>
               </w:rPr>
               <w:t>0.175</w:t>
-            </w:r>
-          </w:p>
-        </w:tc>
-        <w:tc>
-          <w:tcPr>
-            <w:tcW w:w="1083" w:type="pct"/>
-            <w:shd w:val="clear" w:color="auto" w:fill="auto"/>
-            <w:noWrap/>
-            <w:vAlign w:val="center"/>
-            <w:hideMark/>
-          </w:tcPr>
-          <w:p>
-            <w:pPr>
-              <w:jc w:val="center"/>
-              <w:rPr>
-                <w:rFonts w:eastAsia="Times New Roman"/>
-                <w:color w:val="000000"/>
-                <w:sz w:val="20"/>
-                <w:szCs w:val="20"/>
-              </w:rPr>
-            </w:pPr>
-            <w:r>
-              <w:rPr>
-                <w:rFonts w:eastAsia="Times New Roman"/>
-                <w:color w:val="000000"/>
-                <w:sz w:val="20"/>
-                <w:szCs w:val="20"/>
-              </w:rPr>
-              <w:t>1</w:t>
             </w:r>
           </w:p>
         </w:tc>
@@ -8692,6 +8886,32 @@
         <w:tc>
           <w:tcPr>
             <w:tcW w:w="1083" w:type="pct"/>
+            <w:vAlign w:val="center"/>
+          </w:tcPr>
+          <w:p>
+            <w:pPr>
+              <w:jc w:val="center"/>
+              <w:rPr>
+                <w:rFonts w:eastAsia="Times New Roman"/>
+                <w:color w:val="000000"/>
+                <w:sz w:val="20"/>
+                <w:szCs w:val="20"/>
+              </w:rPr>
+            </w:pPr>
+            <w:r>
+              <w:rPr>
+                <w:rFonts w:eastAsia="Times New Roman"/>
+                <w:color w:val="000000"/>
+                <w:sz w:val="20"/>
+                <w:szCs w:val="20"/>
+              </w:rPr>
+              <w:t>1</w:t>
+            </w:r>
+          </w:p>
+        </w:tc>
+        <w:tc>
+          <w:tcPr>
+            <w:tcW w:w="1083" w:type="pct"/>
             <w:shd w:val="clear" w:color="auto" w:fill="auto"/>
             <w:noWrap/>
             <w:vAlign w:val="center"/>
@@ -8715,35 +8935,6 @@
                 <w:szCs w:val="20"/>
               </w:rPr>
               <w:t>2.036</w:t>
-            </w:r>
-          </w:p>
-        </w:tc>
-        <w:tc>
-          <w:tcPr>
-            <w:tcW w:w="1083" w:type="pct"/>
-            <w:shd w:val="clear" w:color="auto" w:fill="auto"/>
-            <w:noWrap/>
-            <w:vAlign w:val="center"/>
-            <w:hideMark/>
-          </w:tcPr>
-          <w:p>
-            <w:pPr>
-              <w:jc w:val="center"/>
-              <w:rPr>
-                <w:rFonts w:eastAsia="Times New Roman"/>
-                <w:color w:val="000000"/>
-                <w:sz w:val="20"/>
-                <w:szCs w:val="20"/>
-              </w:rPr>
-            </w:pPr>
-            <w:r>
-              <w:rPr>
-                <w:rFonts w:eastAsia="Times New Roman"/>
-                <w:color w:val="000000"/>
-                <w:sz w:val="20"/>
-                <w:szCs w:val="20"/>
-              </w:rPr>
-              <w:t>1</w:t>
             </w:r>
           </w:p>
         </w:tc>
@@ -8819,6 +9010,32 @@
         <w:tc>
           <w:tcPr>
             <w:tcW w:w="1083" w:type="pct"/>
+            <w:vAlign w:val="center"/>
+          </w:tcPr>
+          <w:p>
+            <w:pPr>
+              <w:jc w:val="center"/>
+              <w:rPr>
+                <w:rFonts w:eastAsia="Times New Roman"/>
+                <w:color w:val="000000"/>
+                <w:sz w:val="20"/>
+                <w:szCs w:val="20"/>
+              </w:rPr>
+            </w:pPr>
+            <w:r>
+              <w:rPr>
+                <w:rFonts w:eastAsia="Times New Roman"/>
+                <w:color w:val="000000"/>
+                <w:sz w:val="20"/>
+                <w:szCs w:val="20"/>
+              </w:rPr>
+              <w:t>1</w:t>
+            </w:r>
+          </w:p>
+        </w:tc>
+        <w:tc>
+          <w:tcPr>
+            <w:tcW w:w="1083" w:type="pct"/>
             <w:shd w:val="clear" w:color="auto" w:fill="auto"/>
             <w:noWrap/>
             <w:vAlign w:val="center"/>
@@ -8858,48 +9075,45 @@
               <w:jc w:val="center"/>
               <w:rPr>
                 <w:rFonts w:eastAsia="Times New Roman"/>
-                <w:color w:val="000000"/>
-                <w:sz w:val="20"/>
-                <w:szCs w:val="20"/>
-              </w:rPr>
-            </w:pPr>
-            <w:r>
-              <w:rPr>
-                <w:rFonts w:eastAsia="Times New Roman"/>
+                <w:b/>
+                <w:bCs/>
+                <w:color w:val="000000"/>
+                <w:sz w:val="20"/>
+                <w:szCs w:val="20"/>
+              </w:rPr>
+            </w:pPr>
+            <w:r>
+              <w:rPr>
+                <w:rFonts w:eastAsia="Times New Roman"/>
+                <w:b/>
+                <w:bCs/>
+                <w:color w:val="000000"/>
+                <w:sz w:val="20"/>
+                <w:szCs w:val="20"/>
+              </w:rPr>
+              <w:t xml:space="preserve">&lt; </w:t>
+            </w:r>
+            <w:r>
+              <w:rPr>
+                <w:rFonts w:eastAsia="Times New Roman"/>
+                <w:b/>
+                <w:bCs/>
+                <w:color w:val="000000"/>
+                <w:sz w:val="20"/>
+                <w:szCs w:val="20"/>
+              </w:rPr>
+              <w:t>0.00</w:t>
+            </w:r>
+            <w:r>
+              <w:rPr>
+                <w:rFonts w:eastAsia="Times New Roman"/>
+                <w:b/>
+                <w:bCs/>
                 <w:color w:val="000000"/>
                 <w:sz w:val="20"/>
                 <w:szCs w:val="20"/>
               </w:rPr>
               <w:t>1</w:t>
-            </w:r>
-          </w:p>
-        </w:tc>
-        <w:tc>
-          <w:tcPr>
-            <w:tcW w:w="1083" w:type="pct"/>
-            <w:shd w:val="clear" w:color="auto" w:fill="auto"/>
-            <w:noWrap/>
-            <w:vAlign w:val="center"/>
-            <w:hideMark/>
-          </w:tcPr>
-          <w:p>
-            <w:pPr>
-              <w:jc w:val="center"/>
-              <w:rPr>
-                <w:rFonts w:eastAsia="Times New Roman"/>
-                <w:color w:val="000000"/>
-                <w:sz w:val="20"/>
-                <w:szCs w:val="20"/>
-              </w:rPr>
-            </w:pPr>
-            <w:r>
-              <w:rPr>
-                <w:rFonts w:eastAsia="Times New Roman"/>
-                <w:color w:val="000000"/>
-                <w:sz w:val="20"/>
-                <w:szCs w:val="20"/>
-              </w:rPr>
-              <w:t>0.000</w:t>
             </w:r>
           </w:p>
         </w:tc>
@@ -8946,6 +9160,32 @@
         <w:tc>
           <w:tcPr>
             <w:tcW w:w="1083" w:type="pct"/>
+            <w:vAlign w:val="center"/>
+          </w:tcPr>
+          <w:p>
+            <w:pPr>
+              <w:jc w:val="center"/>
+              <w:rPr>
+                <w:rFonts w:eastAsia="Times New Roman"/>
+                <w:color w:val="000000"/>
+                <w:sz w:val="20"/>
+                <w:szCs w:val="20"/>
+              </w:rPr>
+            </w:pPr>
+            <w:r>
+              <w:rPr>
+                <w:rFonts w:eastAsia="Times New Roman"/>
+                <w:color w:val="000000"/>
+                <w:sz w:val="20"/>
+                <w:szCs w:val="20"/>
+              </w:rPr>
+              <w:t>1</w:t>
+            </w:r>
+          </w:p>
+        </w:tc>
+        <w:tc>
+          <w:tcPr>
+            <w:tcW w:w="1083" w:type="pct"/>
             <w:shd w:val="clear" w:color="auto" w:fill="auto"/>
             <w:noWrap/>
             <w:vAlign w:val="center"/>
@@ -8969,35 +9209,6 @@
                 <w:szCs w:val="20"/>
               </w:rPr>
               <w:t>0.572</w:t>
-            </w:r>
-          </w:p>
-        </w:tc>
-        <w:tc>
-          <w:tcPr>
-            <w:tcW w:w="1083" w:type="pct"/>
-            <w:shd w:val="clear" w:color="auto" w:fill="auto"/>
-            <w:noWrap/>
-            <w:vAlign w:val="center"/>
-            <w:hideMark/>
-          </w:tcPr>
-          <w:p>
-            <w:pPr>
-              <w:jc w:val="center"/>
-              <w:rPr>
-                <w:rFonts w:eastAsia="Times New Roman"/>
-                <w:color w:val="000000"/>
-                <w:sz w:val="20"/>
-                <w:szCs w:val="20"/>
-              </w:rPr>
-            </w:pPr>
-            <w:r>
-              <w:rPr>
-                <w:rFonts w:eastAsia="Times New Roman"/>
-                <w:color w:val="000000"/>
-                <w:sz w:val="20"/>
-                <w:szCs w:val="20"/>
-              </w:rPr>
-              <w:t>1</w:t>
             </w:r>
           </w:p>
         </w:tc>
@@ -9085,6 +9296,32 @@
         <w:tc>
           <w:tcPr>
             <w:tcW w:w="1083" w:type="pct"/>
+            <w:vAlign w:val="center"/>
+          </w:tcPr>
+          <w:p>
+            <w:pPr>
+              <w:jc w:val="center"/>
+              <w:rPr>
+                <w:rFonts w:eastAsia="Times New Roman"/>
+                <w:color w:val="000000"/>
+                <w:sz w:val="20"/>
+                <w:szCs w:val="20"/>
+              </w:rPr>
+            </w:pPr>
+            <w:r>
+              <w:rPr>
+                <w:rFonts w:eastAsia="Times New Roman"/>
+                <w:color w:val="000000"/>
+                <w:sz w:val="20"/>
+                <w:szCs w:val="20"/>
+              </w:rPr>
+              <w:t>1</w:t>
+            </w:r>
+          </w:p>
+        </w:tc>
+        <w:tc>
+          <w:tcPr>
+            <w:tcW w:w="1083" w:type="pct"/>
             <w:shd w:val="clear" w:color="auto" w:fill="auto"/>
             <w:noWrap/>
             <w:vAlign w:val="center"/>
@@ -9108,35 +9345,6 @@
                 <w:szCs w:val="20"/>
               </w:rPr>
               <w:t>0.515</w:t>
-            </w:r>
-          </w:p>
-        </w:tc>
-        <w:tc>
-          <w:tcPr>
-            <w:tcW w:w="1083" w:type="pct"/>
-            <w:shd w:val="clear" w:color="auto" w:fill="auto"/>
-            <w:noWrap/>
-            <w:vAlign w:val="center"/>
-            <w:hideMark/>
-          </w:tcPr>
-          <w:p>
-            <w:pPr>
-              <w:jc w:val="center"/>
-              <w:rPr>
-                <w:rFonts w:eastAsia="Times New Roman"/>
-                <w:color w:val="000000"/>
-                <w:sz w:val="20"/>
-                <w:szCs w:val="20"/>
-              </w:rPr>
-            </w:pPr>
-            <w:r>
-              <w:rPr>
-                <w:rFonts w:eastAsia="Times New Roman"/>
-                <w:color w:val="000000"/>
-                <w:sz w:val="20"/>
-                <w:szCs w:val="20"/>
-              </w:rPr>
-              <w:t>1</w:t>
             </w:r>
           </w:p>
         </w:tc>
@@ -9231,6 +9439,32 @@
         <w:tc>
           <w:tcPr>
             <w:tcW w:w="1083" w:type="pct"/>
+            <w:vAlign w:val="center"/>
+          </w:tcPr>
+          <w:p>
+            <w:pPr>
+              <w:jc w:val="center"/>
+              <w:rPr>
+                <w:rFonts w:eastAsia="Times New Roman"/>
+                <w:color w:val="000000"/>
+                <w:sz w:val="20"/>
+                <w:szCs w:val="20"/>
+              </w:rPr>
+            </w:pPr>
+            <w:r>
+              <w:rPr>
+                <w:rFonts w:eastAsia="Times New Roman"/>
+                <w:color w:val="000000"/>
+                <w:sz w:val="20"/>
+                <w:szCs w:val="20"/>
+              </w:rPr>
+              <w:t>1</w:t>
+            </w:r>
+          </w:p>
+        </w:tc>
+        <w:tc>
+          <w:tcPr>
+            <w:tcW w:w="1083" w:type="pct"/>
             <w:shd w:val="clear" w:color="auto" w:fill="auto"/>
             <w:noWrap/>
             <w:vAlign w:val="center"/>
@@ -9254,35 +9488,6 @@
                 <w:szCs w:val="20"/>
               </w:rPr>
               <w:t>4.423</w:t>
-            </w:r>
-          </w:p>
-        </w:tc>
-        <w:tc>
-          <w:tcPr>
-            <w:tcW w:w="1083" w:type="pct"/>
-            <w:shd w:val="clear" w:color="auto" w:fill="auto"/>
-            <w:noWrap/>
-            <w:vAlign w:val="center"/>
-            <w:hideMark/>
-          </w:tcPr>
-          <w:p>
-            <w:pPr>
-              <w:jc w:val="center"/>
-              <w:rPr>
-                <w:rFonts w:eastAsia="Times New Roman"/>
-                <w:color w:val="000000"/>
-                <w:sz w:val="20"/>
-                <w:szCs w:val="20"/>
-              </w:rPr>
-            </w:pPr>
-            <w:r>
-              <w:rPr>
-                <w:rFonts w:eastAsia="Times New Roman"/>
-                <w:color w:val="000000"/>
-                <w:sz w:val="20"/>
-                <w:szCs w:val="20"/>
-              </w:rPr>
-              <w:t>1</w:t>
             </w:r>
           </w:p>
         </w:tc>
@@ -9376,6 +9581,32 @@
         <w:tc>
           <w:tcPr>
             <w:tcW w:w="1083" w:type="pct"/>
+            <w:vAlign w:val="center"/>
+          </w:tcPr>
+          <w:p>
+            <w:pPr>
+              <w:jc w:val="center"/>
+              <w:rPr>
+                <w:rFonts w:eastAsia="Times New Roman"/>
+                <w:color w:val="000000"/>
+                <w:sz w:val="20"/>
+                <w:szCs w:val="20"/>
+              </w:rPr>
+            </w:pPr>
+            <w:r>
+              <w:rPr>
+                <w:rFonts w:eastAsia="Times New Roman"/>
+                <w:color w:val="000000"/>
+                <w:sz w:val="20"/>
+                <w:szCs w:val="20"/>
+              </w:rPr>
+              <w:t>1</w:t>
+            </w:r>
+          </w:p>
+        </w:tc>
+        <w:tc>
+          <w:tcPr>
+            <w:tcW w:w="1083" w:type="pct"/>
             <w:shd w:val="clear" w:color="auto" w:fill="auto"/>
             <w:noWrap/>
             <w:vAlign w:val="center"/>
@@ -9399,35 +9630,6 @@
                 <w:szCs w:val="20"/>
               </w:rPr>
               <w:t>0.094</w:t>
-            </w:r>
-          </w:p>
-        </w:tc>
-        <w:tc>
-          <w:tcPr>
-            <w:tcW w:w="1083" w:type="pct"/>
-            <w:shd w:val="clear" w:color="auto" w:fill="auto"/>
-            <w:noWrap/>
-            <w:vAlign w:val="center"/>
-            <w:hideMark/>
-          </w:tcPr>
-          <w:p>
-            <w:pPr>
-              <w:jc w:val="center"/>
-              <w:rPr>
-                <w:rFonts w:eastAsia="Times New Roman"/>
-                <w:color w:val="000000"/>
-                <w:sz w:val="20"/>
-                <w:szCs w:val="20"/>
-              </w:rPr>
-            </w:pPr>
-            <w:r>
-              <w:rPr>
-                <w:rFonts w:eastAsia="Times New Roman"/>
-                <w:color w:val="000000"/>
-                <w:sz w:val="20"/>
-                <w:szCs w:val="20"/>
-              </w:rPr>
-              <w:t>1</w:t>
             </w:r>
           </w:p>
         </w:tc>
@@ -9521,6 +9723,32 @@
         <w:tc>
           <w:tcPr>
             <w:tcW w:w="1083" w:type="pct"/>
+            <w:vAlign w:val="center"/>
+          </w:tcPr>
+          <w:p>
+            <w:pPr>
+              <w:jc w:val="center"/>
+              <w:rPr>
+                <w:rFonts w:eastAsia="Times New Roman"/>
+                <w:color w:val="000000"/>
+                <w:sz w:val="20"/>
+                <w:szCs w:val="20"/>
+              </w:rPr>
+            </w:pPr>
+            <w:r>
+              <w:rPr>
+                <w:rFonts w:eastAsia="Times New Roman"/>
+                <w:color w:val="000000"/>
+                <w:sz w:val="20"/>
+                <w:szCs w:val="20"/>
+              </w:rPr>
+              <w:t>1</w:t>
+            </w:r>
+          </w:p>
+        </w:tc>
+        <w:tc>
+          <w:tcPr>
+            <w:tcW w:w="1083" w:type="pct"/>
             <w:shd w:val="clear" w:color="auto" w:fill="auto"/>
             <w:noWrap/>
             <w:vAlign w:val="center"/>
@@ -9544,35 +9772,6 @@
                 <w:szCs w:val="20"/>
               </w:rPr>
               <w:t>1.196</w:t>
-            </w:r>
-          </w:p>
-        </w:tc>
-        <w:tc>
-          <w:tcPr>
-            <w:tcW w:w="1083" w:type="pct"/>
-            <w:shd w:val="clear" w:color="auto" w:fill="auto"/>
-            <w:noWrap/>
-            <w:vAlign w:val="center"/>
-            <w:hideMark/>
-          </w:tcPr>
-          <w:p>
-            <w:pPr>
-              <w:jc w:val="center"/>
-              <w:rPr>
-                <w:rFonts w:eastAsia="Times New Roman"/>
-                <w:color w:val="000000"/>
-                <w:sz w:val="20"/>
-                <w:szCs w:val="20"/>
-              </w:rPr>
-            </w:pPr>
-            <w:r>
-              <w:rPr>
-                <w:rFonts w:eastAsia="Times New Roman"/>
-                <w:color w:val="000000"/>
-                <w:sz w:val="20"/>
-                <w:szCs w:val="20"/>
-              </w:rPr>
-              <w:t>1</w:t>
             </w:r>
           </w:p>
         </w:tc>
@@ -9686,6 +9885,35 @@
             <w:tcBorders>
               <w:bottom w:val="single" w:sz="4" w:space="0" w:color="auto"/>
             </w:tcBorders>
+            <w:vAlign w:val="center"/>
+          </w:tcPr>
+          <w:p>
+            <w:pPr>
+              <w:jc w:val="center"/>
+              <w:rPr>
+                <w:rFonts w:eastAsia="Times New Roman"/>
+                <w:color w:val="000000"/>
+                <w:sz w:val="20"/>
+                <w:szCs w:val="20"/>
+              </w:rPr>
+            </w:pPr>
+            <w:r>
+              <w:rPr>
+                <w:rFonts w:eastAsia="Times New Roman"/>
+                <w:color w:val="000000"/>
+                <w:sz w:val="20"/>
+                <w:szCs w:val="20"/>
+              </w:rPr>
+              <w:t>1</w:t>
+            </w:r>
+          </w:p>
+        </w:tc>
+        <w:tc>
+          <w:tcPr>
+            <w:tcW w:w="1083" w:type="pct"/>
+            <w:tcBorders>
+              <w:bottom w:val="single" w:sz="4" w:space="0" w:color="auto"/>
+            </w:tcBorders>
             <w:shd w:val="clear" w:color="auto" w:fill="auto"/>
             <w:noWrap/>
             <w:vAlign w:val="center"/>
@@ -9709,38 +9937,6 @@
                 <w:szCs w:val="20"/>
               </w:rPr>
               <w:t>2.539</w:t>
-            </w:r>
-          </w:p>
-        </w:tc>
-        <w:tc>
-          <w:tcPr>
-            <w:tcW w:w="1083" w:type="pct"/>
-            <w:tcBorders>
-              <w:bottom w:val="single" w:sz="4" w:space="0" w:color="auto"/>
-            </w:tcBorders>
-            <w:shd w:val="clear" w:color="auto" w:fill="auto"/>
-            <w:noWrap/>
-            <w:vAlign w:val="center"/>
-            <w:hideMark/>
-          </w:tcPr>
-          <w:p>
-            <w:pPr>
-              <w:jc w:val="center"/>
-              <w:rPr>
-                <w:rFonts w:eastAsia="Times New Roman"/>
-                <w:color w:val="000000"/>
-                <w:sz w:val="20"/>
-                <w:szCs w:val="20"/>
-              </w:rPr>
-            </w:pPr>
-            <w:r>
-              <w:rPr>
-                <w:rFonts w:eastAsia="Times New Roman"/>
-                <w:color w:val="000000"/>
-                <w:sz w:val="20"/>
-                <w:szCs w:val="20"/>
-              </w:rPr>
-              <w:t>1</w:t>
             </w:r>
           </w:p>
         </w:tc>
@@ -10289,6 +10485,7 @@
   <w:style w:type="character" w:default="1" w:styleId="DefaultParagraphFont">
     <w:name w:val="Default Paragraph Font"/>
     <w:uiPriority w:val="1"/>
+    <w:semiHidden/>
     <w:unhideWhenUsed/>
   </w:style>
   <w:style w:type="table" w:default="1" w:styleId="TableNormal">

</xml_diff>

<commit_message>
redid narea treemap to add subscripts to labels
</commit_message>
<xml_diff>
--- a/Analysis/tables/tables.docx
+++ b/Analysis/tables/tables.docx
@@ -121,10 +121,11 @@
         <w:tblLook w:val="04A0" w:firstRow="1" w:lastRow="0" w:firstColumn="1" w:lastColumn="0" w:noHBand="0" w:noVBand="1"/>
       </w:tblPr>
       <w:tblGrid>
-        <w:gridCol w:w="2517"/>
-        <w:gridCol w:w="2258"/>
-        <w:gridCol w:w="2269"/>
-        <w:gridCol w:w="2316"/>
+        <w:gridCol w:w="2839"/>
+        <w:gridCol w:w="1515"/>
+        <w:gridCol w:w="1526"/>
+        <w:gridCol w:w="1514"/>
+        <w:gridCol w:w="1966"/>
       </w:tblGrid>
       <w:tr>
         <w:trPr>
@@ -132,7 +133,7 @@
         </w:trPr>
         <w:tc>
           <w:tcPr>
-            <w:tcW w:w="1345" w:type="pct"/>
+            <w:tcW w:w="1516" w:type="pct"/>
             <w:tcBorders>
               <w:top w:val="single" w:sz="4" w:space="0" w:color="auto"/>
               <w:left w:val="nil"/>
@@ -141,10 +142,12 @@
             </w:tcBorders>
             <w:shd w:val="clear" w:color="auto" w:fill="auto"/>
             <w:noWrap/>
-            <w:hideMark/>
-          </w:tcPr>
-          <w:p>
-            <w:pPr>
+            <w:vAlign w:val="center"/>
+            <w:hideMark/>
+          </w:tcPr>
+          <w:p>
+            <w:pPr>
+              <w:jc w:val="center"/>
               <w:rPr>
                 <w:rFonts w:eastAsia="Times New Roman"/>
                 <w:b/>
@@ -158,17 +161,14 @@
         </w:tc>
         <w:tc>
           <w:tcPr>
-            <w:tcW w:w="1206" w:type="pct"/>
+            <w:tcW w:w="809" w:type="pct"/>
             <w:tcBorders>
               <w:top w:val="single" w:sz="4" w:space="0" w:color="auto"/>
               <w:left w:val="nil"/>
               <w:bottom w:val="single" w:sz="4" w:space="0" w:color="auto"/>
               <w:right w:val="nil"/>
             </w:tcBorders>
-            <w:shd w:val="clear" w:color="auto" w:fill="auto"/>
-            <w:noWrap/>
-            <w:vAlign w:val="center"/>
-            <w:hideMark/>
+            <w:vAlign w:val="center"/>
           </w:tcPr>
           <w:p>
             <w:pPr>
@@ -191,13 +191,52 @@
                 <w:sz w:val="20"/>
                 <w:szCs w:val="20"/>
               </w:rPr>
+              <w:t>df</w:t>
+            </w:r>
+          </w:p>
+        </w:tc>
+        <w:tc>
+          <w:tcPr>
+            <w:tcW w:w="815" w:type="pct"/>
+            <w:tcBorders>
+              <w:top w:val="single" w:sz="4" w:space="0" w:color="auto"/>
+              <w:left w:val="nil"/>
+              <w:bottom w:val="single" w:sz="4" w:space="0" w:color="auto"/>
+              <w:right w:val="nil"/>
+            </w:tcBorders>
+            <w:shd w:val="clear" w:color="auto" w:fill="auto"/>
+            <w:noWrap/>
+            <w:vAlign w:val="center"/>
+            <w:hideMark/>
+          </w:tcPr>
+          <w:p>
+            <w:pPr>
+              <w:jc w:val="center"/>
+              <w:rPr>
+                <w:rFonts w:eastAsia="Times New Roman"/>
+                <w:b/>
+                <w:bCs/>
+                <w:color w:val="000000"/>
+                <w:sz w:val="20"/>
+                <w:szCs w:val="20"/>
+              </w:rPr>
+            </w:pPr>
+            <w:r>
+              <w:rPr>
+                <w:rFonts w:eastAsia="Times New Roman"/>
+                <w:b/>
+                <w:bCs/>
+                <w:color w:val="000000"/>
+                <w:sz w:val="20"/>
+                <w:szCs w:val="20"/>
+              </w:rPr>
               <w:t>Slope</w:t>
             </w:r>
           </w:p>
         </w:tc>
         <w:tc>
           <w:tcPr>
-            <w:tcW w:w="1212" w:type="pct"/>
+            <w:tcW w:w="809" w:type="pct"/>
             <w:tcBorders>
               <w:top w:val="single" w:sz="4" w:space="0" w:color="auto"/>
               <w:left w:val="nil"/>
@@ -240,7 +279,7 @@
         </w:tc>
         <w:tc>
           <w:tcPr>
-            <w:tcW w:w="1237" w:type="pct"/>
+            <w:tcW w:w="1050" w:type="pct"/>
             <w:tcBorders>
               <w:top w:val="single" w:sz="4" w:space="0" w:color="auto"/>
               <w:left w:val="nil"/>
@@ -284,7 +323,7 @@
         </w:trPr>
         <w:tc>
           <w:tcPr>
-            <w:tcW w:w="1345" w:type="pct"/>
+            <w:tcW w:w="1516" w:type="pct"/>
             <w:tcBorders>
               <w:top w:val="single" w:sz="4" w:space="0" w:color="auto"/>
               <w:left w:val="nil"/>
@@ -317,13 +356,45 @@
         </w:tc>
         <w:tc>
           <w:tcPr>
-            <w:tcW w:w="1206" w:type="pct"/>
+            <w:tcW w:w="809" w:type="pct"/>
             <w:tcBorders>
               <w:top w:val="single" w:sz="4" w:space="0" w:color="auto"/>
               <w:left w:val="nil"/>
               <w:bottom w:val="nil"/>
               <w:right w:val="nil"/>
             </w:tcBorders>
+            <w:vAlign w:val="center"/>
+          </w:tcPr>
+          <w:p>
+            <w:pPr>
+              <w:jc w:val="center"/>
+              <w:rPr>
+                <w:rFonts w:eastAsia="Times New Roman"/>
+                <w:color w:val="000000"/>
+                <w:sz w:val="20"/>
+                <w:szCs w:val="20"/>
+              </w:rPr>
+            </w:pPr>
+            <w:r>
+              <w:rPr>
+                <w:rFonts w:eastAsia="Times New Roman"/>
+                <w:color w:val="000000"/>
+                <w:sz w:val="20"/>
+                <w:szCs w:val="20"/>
+              </w:rPr>
+              <w:t>1</w:t>
+            </w:r>
+          </w:p>
+        </w:tc>
+        <w:tc>
+          <w:tcPr>
+            <w:tcW w:w="815" w:type="pct"/>
+            <w:tcBorders>
+              <w:top w:val="single" w:sz="4" w:space="0" w:color="auto"/>
+              <w:left w:val="nil"/>
+              <w:bottom w:val="nil"/>
+              <w:right w:val="nil"/>
+            </w:tcBorders>
             <w:shd w:val="clear" w:color="auto" w:fill="auto"/>
             <w:noWrap/>
             <w:vAlign w:val="center"/>
@@ -352,7 +423,7 @@
         </w:tc>
         <w:tc>
           <w:tcPr>
-            <w:tcW w:w="1212" w:type="pct"/>
+            <w:tcW w:w="809" w:type="pct"/>
             <w:tcBorders>
               <w:top w:val="single" w:sz="4" w:space="0" w:color="auto"/>
               <w:left w:val="nil"/>
@@ -390,7 +461,7 @@
         </w:tc>
         <w:tc>
           <w:tcPr>
-            <w:tcW w:w="1237" w:type="pct"/>
+            <w:tcW w:w="1050" w:type="pct"/>
             <w:tcBorders>
               <w:top w:val="single" w:sz="4" w:space="0" w:color="auto"/>
               <w:left w:val="nil"/>
@@ -445,7 +516,7 @@
         </w:trPr>
         <w:tc>
           <w:tcPr>
-            <w:tcW w:w="1345" w:type="pct"/>
+            <w:tcW w:w="1516" w:type="pct"/>
             <w:tcBorders>
               <w:top w:val="nil"/>
               <w:left w:val="nil"/>
@@ -478,7 +549,39 @@
         </w:tc>
         <w:tc>
           <w:tcPr>
-            <w:tcW w:w="1206" w:type="pct"/>
+            <w:tcW w:w="809" w:type="pct"/>
+            <w:tcBorders>
+              <w:top w:val="nil"/>
+              <w:left w:val="nil"/>
+              <w:bottom w:val="nil"/>
+              <w:right w:val="nil"/>
+            </w:tcBorders>
+            <w:vAlign w:val="center"/>
+          </w:tcPr>
+          <w:p>
+            <w:pPr>
+              <w:jc w:val="center"/>
+              <w:rPr>
+                <w:rFonts w:eastAsia="Times New Roman"/>
+                <w:color w:val="000000"/>
+                <w:sz w:val="20"/>
+                <w:szCs w:val="20"/>
+              </w:rPr>
+            </w:pPr>
+            <w:r>
+              <w:rPr>
+                <w:rFonts w:eastAsia="Times New Roman"/>
+                <w:color w:val="000000"/>
+                <w:sz w:val="20"/>
+                <w:szCs w:val="20"/>
+              </w:rPr>
+              <w:t>1</w:t>
+            </w:r>
+          </w:p>
+        </w:tc>
+        <w:tc>
+          <w:tcPr>
+            <w:tcW w:w="815" w:type="pct"/>
             <w:tcBorders>
               <w:top w:val="nil"/>
               <w:left w:val="nil"/>
@@ -513,7 +616,7 @@
         </w:tc>
         <w:tc>
           <w:tcPr>
-            <w:tcW w:w="1212" w:type="pct"/>
+            <w:tcW w:w="809" w:type="pct"/>
             <w:tcBorders>
               <w:top w:val="nil"/>
               <w:left w:val="nil"/>
@@ -547,7 +650,7 @@
         </w:tc>
         <w:tc>
           <w:tcPr>
-            <w:tcW w:w="1237" w:type="pct"/>
+            <w:tcW w:w="1050" w:type="pct"/>
             <w:tcBorders>
               <w:top w:val="nil"/>
               <w:left w:val="nil"/>
@@ -602,7 +705,7 @@
         </w:trPr>
         <w:tc>
           <w:tcPr>
-            <w:tcW w:w="1345" w:type="pct"/>
+            <w:tcW w:w="1516" w:type="pct"/>
             <w:tcBorders>
               <w:top w:val="nil"/>
               <w:left w:val="nil"/>
@@ -645,7 +748,39 @@
         </w:tc>
         <w:tc>
           <w:tcPr>
-            <w:tcW w:w="1206" w:type="pct"/>
+            <w:tcW w:w="809" w:type="pct"/>
+            <w:tcBorders>
+              <w:top w:val="nil"/>
+              <w:left w:val="nil"/>
+              <w:bottom w:val="nil"/>
+              <w:right w:val="nil"/>
+            </w:tcBorders>
+            <w:vAlign w:val="center"/>
+          </w:tcPr>
+          <w:p>
+            <w:pPr>
+              <w:jc w:val="center"/>
+              <w:rPr>
+                <w:rFonts w:eastAsia="Times New Roman"/>
+                <w:color w:val="000000"/>
+                <w:sz w:val="20"/>
+                <w:szCs w:val="20"/>
+              </w:rPr>
+            </w:pPr>
+            <w:r>
+              <w:rPr>
+                <w:rFonts w:eastAsia="Times New Roman"/>
+                <w:color w:val="000000"/>
+                <w:sz w:val="20"/>
+                <w:szCs w:val="20"/>
+              </w:rPr>
+              <w:t>1</w:t>
+            </w:r>
+          </w:p>
+        </w:tc>
+        <w:tc>
+          <w:tcPr>
+            <w:tcW w:w="815" w:type="pct"/>
             <w:tcBorders>
               <w:top w:val="nil"/>
               <w:left w:val="nil"/>
@@ -680,7 +815,7 @@
         </w:tc>
         <w:tc>
           <w:tcPr>
-            <w:tcW w:w="1212" w:type="pct"/>
+            <w:tcW w:w="809" w:type="pct"/>
             <w:tcBorders>
               <w:top w:val="nil"/>
               <w:left w:val="nil"/>
@@ -714,7 +849,7 @@
         </w:tc>
         <w:tc>
           <w:tcPr>
-            <w:tcW w:w="1237" w:type="pct"/>
+            <w:tcW w:w="1050" w:type="pct"/>
             <w:tcBorders>
               <w:top w:val="nil"/>
               <w:left w:val="nil"/>
@@ -769,7 +904,7 @@
         </w:trPr>
         <w:tc>
           <w:tcPr>
-            <w:tcW w:w="1345" w:type="pct"/>
+            <w:tcW w:w="1516" w:type="pct"/>
             <w:tcBorders>
               <w:top w:val="nil"/>
               <w:left w:val="nil"/>
@@ -802,7 +937,37 @@
         </w:tc>
         <w:tc>
           <w:tcPr>
-            <w:tcW w:w="1206" w:type="pct"/>
+            <w:tcW w:w="809" w:type="pct"/>
+            <w:tcBorders>
+              <w:top w:val="nil"/>
+              <w:left w:val="nil"/>
+              <w:bottom w:val="nil"/>
+              <w:right w:val="nil"/>
+            </w:tcBorders>
+            <w:vAlign w:val="center"/>
+          </w:tcPr>
+          <w:p>
+            <w:pPr>
+              <w:jc w:val="center"/>
+              <w:rPr>
+                <w:color w:val="000000"/>
+                <w:sz w:val="20"/>
+                <w:szCs w:val="20"/>
+              </w:rPr>
+            </w:pPr>
+            <w:r>
+              <w:rPr>
+                <w:color w:val="000000"/>
+                <w:sz w:val="20"/>
+                <w:szCs w:val="20"/>
+              </w:rPr>
+              <w:t>1</w:t>
+            </w:r>
+          </w:p>
+        </w:tc>
+        <w:tc>
+          <w:tcPr>
+            <w:tcW w:w="815" w:type="pct"/>
             <w:tcBorders>
               <w:top w:val="nil"/>
               <w:left w:val="nil"/>
@@ -853,7 +1018,7 @@
         </w:tc>
         <w:tc>
           <w:tcPr>
-            <w:tcW w:w="1212" w:type="pct"/>
+            <w:tcW w:w="809" w:type="pct"/>
             <w:tcBorders>
               <w:top w:val="nil"/>
               <w:left w:val="nil"/>
@@ -891,7 +1056,7 @@
         </w:tc>
         <w:tc>
           <w:tcPr>
-            <w:tcW w:w="1237" w:type="pct"/>
+            <w:tcW w:w="1050" w:type="pct"/>
             <w:tcBorders>
               <w:top w:val="nil"/>
               <w:left w:val="nil"/>
@@ -946,40 +1111,85 @@
         </w:trPr>
         <w:tc>
           <w:tcPr>
-            <w:tcW w:w="1345" w:type="pct"/>
-            <w:tcBorders>
-              <w:top w:val="nil"/>
-              <w:left w:val="nil"/>
-              <w:bottom w:val="nil"/>
-              <w:right w:val="nil"/>
-            </w:tcBorders>
-            <w:shd w:val="clear" w:color="auto" w:fill="auto"/>
-            <w:noWrap/>
-            <w:hideMark/>
-          </w:tcPr>
-          <w:p>
-            <w:pPr>
-              <w:rPr>
-                <w:rFonts w:eastAsia="Times New Roman"/>
-                <w:color w:val="000000"/>
-                <w:sz w:val="20"/>
-                <w:szCs w:val="20"/>
-              </w:rPr>
-            </w:pPr>
-            <w:r>
-              <w:rPr>
-                <w:rFonts w:eastAsia="Times New Roman"/>
-                <w:color w:val="000000"/>
-                <w:sz w:val="20"/>
-                <w:szCs w:val="20"/>
-              </w:rPr>
-              <w:t>Temperature</w:t>
-            </w:r>
-          </w:p>
-        </w:tc>
-        <w:tc>
-          <w:tcPr>
-            <w:tcW w:w="1206" w:type="pct"/>
+            <w:tcW w:w="1516" w:type="pct"/>
+            <w:tcBorders>
+              <w:top w:val="nil"/>
+              <w:left w:val="nil"/>
+              <w:bottom w:val="nil"/>
+              <w:right w:val="nil"/>
+            </w:tcBorders>
+            <w:shd w:val="clear" w:color="auto" w:fill="auto"/>
+            <w:noWrap/>
+            <w:hideMark/>
+          </w:tcPr>
+          <w:p>
+            <w:pPr>
+              <w:rPr>
+                <w:rFonts w:eastAsia="Times New Roman"/>
+                <w:color w:val="000000"/>
+                <w:sz w:val="20"/>
+                <w:szCs w:val="20"/>
+                <w:vertAlign w:val="subscript"/>
+              </w:rPr>
+            </w:pPr>
+            <w:proofErr w:type="spellStart"/>
+            <w:r>
+              <w:rPr>
+                <w:rFonts w:eastAsia="Times New Roman"/>
+                <w:i/>
+                <w:iCs/>
+                <w:color w:val="000000"/>
+                <w:sz w:val="20"/>
+                <w:szCs w:val="20"/>
+              </w:rPr>
+              <w:t>T</w:t>
+            </w:r>
+            <w:r>
+              <w:rPr>
+                <w:rFonts w:eastAsia="Times New Roman"/>
+                <w:color w:val="000000"/>
+                <w:sz w:val="20"/>
+                <w:szCs w:val="20"/>
+                <w:vertAlign w:val="subscript"/>
+              </w:rPr>
+              <w:t>g</w:t>
+            </w:r>
+            <w:proofErr w:type="spellEnd"/>
+          </w:p>
+        </w:tc>
+        <w:tc>
+          <w:tcPr>
+            <w:tcW w:w="809" w:type="pct"/>
+            <w:tcBorders>
+              <w:top w:val="nil"/>
+              <w:left w:val="nil"/>
+              <w:bottom w:val="nil"/>
+              <w:right w:val="nil"/>
+            </w:tcBorders>
+            <w:vAlign w:val="center"/>
+          </w:tcPr>
+          <w:p>
+            <w:pPr>
+              <w:jc w:val="center"/>
+              <w:rPr>
+                <w:color w:val="000000"/>
+                <w:sz w:val="20"/>
+                <w:szCs w:val="20"/>
+              </w:rPr>
+            </w:pPr>
+            <w:r>
+              <w:rPr>
+                <w:color w:val="000000"/>
+                <w:sz w:val="20"/>
+                <w:szCs w:val="20"/>
+              </w:rPr>
+              <w:t>1</w:t>
+            </w:r>
+          </w:p>
+        </w:tc>
+        <w:tc>
+          <w:tcPr>
+            <w:tcW w:w="815" w:type="pct"/>
             <w:tcBorders>
               <w:top w:val="nil"/>
               <w:left w:val="nil"/>
@@ -1024,22 +1234,13 @@
                 <w:sz w:val="20"/>
                 <w:szCs w:val="20"/>
               </w:rPr>
-              <w:t>± 0.01</w:t>
-            </w:r>
-            <w:r>
-              <w:rPr>
-                <w:rFonts w:eastAsia="Times New Roman"/>
-                <w:color w:val="000000"/>
-                <w:sz w:val="20"/>
-                <w:szCs w:val="20"/>
-              </w:rPr>
-              <w:t>3</w:t>
-            </w:r>
-          </w:p>
-        </w:tc>
-        <w:tc>
-          <w:tcPr>
-            <w:tcW w:w="1212" w:type="pct"/>
+              <w:t>± 0.013</w:t>
+            </w:r>
+          </w:p>
+        </w:tc>
+        <w:tc>
+          <w:tcPr>
+            <w:tcW w:w="809" w:type="pct"/>
             <w:tcBorders>
               <w:top w:val="nil"/>
               <w:left w:val="nil"/>
@@ -1077,7 +1278,7 @@
         </w:tc>
         <w:tc>
           <w:tcPr>
-            <w:tcW w:w="1237" w:type="pct"/>
+            <w:tcW w:w="1050" w:type="pct"/>
             <w:tcBorders>
               <w:top w:val="nil"/>
               <w:left w:val="nil"/>
@@ -1126,40 +1327,94 @@
         </w:trPr>
         <w:tc>
           <w:tcPr>
-            <w:tcW w:w="1345" w:type="pct"/>
-            <w:tcBorders>
-              <w:top w:val="nil"/>
-              <w:left w:val="nil"/>
-              <w:bottom w:val="nil"/>
-              <w:right w:val="nil"/>
-            </w:tcBorders>
-            <w:shd w:val="clear" w:color="auto" w:fill="auto"/>
-            <w:noWrap/>
-            <w:hideMark/>
-          </w:tcPr>
-          <w:p>
-            <w:pPr>
-              <w:rPr>
-                <w:rFonts w:eastAsia="Times New Roman"/>
-                <w:color w:val="000000"/>
-                <w:sz w:val="20"/>
-                <w:szCs w:val="20"/>
-              </w:rPr>
-            </w:pPr>
-            <w:r>
-              <w:rPr>
-                <w:rFonts w:eastAsia="Times New Roman"/>
-                <w:color w:val="000000"/>
-                <w:sz w:val="20"/>
-                <w:szCs w:val="20"/>
-              </w:rPr>
-              <w:t>ln PAR</w:t>
-            </w:r>
-          </w:p>
-        </w:tc>
-        <w:tc>
-          <w:tcPr>
-            <w:tcW w:w="1206" w:type="pct"/>
+            <w:tcW w:w="1516" w:type="pct"/>
+            <w:tcBorders>
+              <w:top w:val="nil"/>
+              <w:left w:val="nil"/>
+              <w:bottom w:val="nil"/>
+              <w:right w:val="nil"/>
+            </w:tcBorders>
+            <w:shd w:val="clear" w:color="auto" w:fill="auto"/>
+            <w:noWrap/>
+            <w:hideMark/>
+          </w:tcPr>
+          <w:p>
+            <w:pPr>
+              <w:rPr>
+                <w:rFonts w:eastAsia="Times New Roman"/>
+                <w:color w:val="000000"/>
+                <w:sz w:val="20"/>
+                <w:szCs w:val="20"/>
+                <w:vertAlign w:val="subscript"/>
+              </w:rPr>
+            </w:pPr>
+            <w:r>
+              <w:rPr>
+                <w:rFonts w:eastAsia="Times New Roman"/>
+                <w:color w:val="000000"/>
+                <w:sz w:val="20"/>
+                <w:szCs w:val="20"/>
+              </w:rPr>
+              <w:t xml:space="preserve">ln </w:t>
+            </w:r>
+            <w:r>
+              <w:rPr>
+                <w:rFonts w:eastAsia="Times New Roman"/>
+                <w:i/>
+                <w:iCs/>
+                <w:color w:val="000000"/>
+                <w:sz w:val="20"/>
+                <w:szCs w:val="20"/>
+              </w:rPr>
+              <w:t>I</w:t>
+            </w:r>
+            <w:r>
+              <w:rPr>
+                <w:rFonts w:eastAsia="Times New Roman"/>
+                <w:color w:val="000000"/>
+                <w:sz w:val="20"/>
+                <w:szCs w:val="20"/>
+                <w:vertAlign w:val="subscript"/>
+              </w:rPr>
+              <w:t>g</w:t>
+            </w:r>
+          </w:p>
+        </w:tc>
+        <w:tc>
+          <w:tcPr>
+            <w:tcW w:w="809" w:type="pct"/>
+            <w:tcBorders>
+              <w:top w:val="nil"/>
+              <w:left w:val="nil"/>
+              <w:bottom w:val="nil"/>
+              <w:right w:val="nil"/>
+            </w:tcBorders>
+            <w:vAlign w:val="center"/>
+          </w:tcPr>
+          <w:p>
+            <w:pPr>
+              <w:jc w:val="center"/>
+              <w:rPr>
+                <w:rFonts w:eastAsia="Times New Roman"/>
+                <w:color w:val="000000"/>
+                <w:sz w:val="20"/>
+                <w:szCs w:val="20"/>
+              </w:rPr>
+            </w:pPr>
+            <w:r>
+              <w:rPr>
+                <w:rFonts w:eastAsia="Times New Roman"/>
+                <w:color w:val="000000"/>
+                <w:sz w:val="20"/>
+                <w:szCs w:val="20"/>
+              </w:rPr>
+              <w:t>1</w:t>
+            </w:r>
+          </w:p>
+        </w:tc>
+        <w:tc>
+          <w:tcPr>
+            <w:tcW w:w="815" w:type="pct"/>
             <w:tcBorders>
               <w:top w:val="nil"/>
               <w:left w:val="nil"/>
@@ -1212,7 +1467,7 @@
         </w:tc>
         <w:tc>
           <w:tcPr>
-            <w:tcW w:w="1212" w:type="pct"/>
+            <w:tcW w:w="809" w:type="pct"/>
             <w:tcBorders>
               <w:top w:val="nil"/>
               <w:left w:val="nil"/>
@@ -1246,7 +1501,7 @@
         </w:tc>
         <w:tc>
           <w:tcPr>
-            <w:tcW w:w="1237" w:type="pct"/>
+            <w:tcW w:w="1050" w:type="pct"/>
             <w:tcBorders>
               <w:top w:val="nil"/>
               <w:left w:val="nil"/>
@@ -1301,40 +1556,92 @@
         </w:trPr>
         <w:tc>
           <w:tcPr>
-            <w:tcW w:w="1345" w:type="pct"/>
-            <w:tcBorders>
-              <w:top w:val="nil"/>
-              <w:left w:val="nil"/>
-              <w:bottom w:val="nil"/>
-              <w:right w:val="nil"/>
-            </w:tcBorders>
-            <w:shd w:val="clear" w:color="auto" w:fill="auto"/>
-            <w:noWrap/>
-            <w:hideMark/>
-          </w:tcPr>
-          <w:p>
-            <w:pPr>
-              <w:rPr>
-                <w:rFonts w:eastAsia="Times New Roman"/>
-                <w:color w:val="000000"/>
-                <w:sz w:val="20"/>
-                <w:szCs w:val="20"/>
-              </w:rPr>
-            </w:pPr>
-            <w:r>
-              <w:rPr>
-                <w:rFonts w:eastAsia="Times New Roman"/>
-                <w:color w:val="000000"/>
-                <w:sz w:val="20"/>
-                <w:szCs w:val="20"/>
-              </w:rPr>
-              <w:t>ln VPD</w:t>
-            </w:r>
-          </w:p>
-        </w:tc>
-        <w:tc>
-          <w:tcPr>
-            <w:tcW w:w="1206" w:type="pct"/>
+            <w:tcW w:w="1516" w:type="pct"/>
+            <w:tcBorders>
+              <w:top w:val="nil"/>
+              <w:left w:val="nil"/>
+              <w:bottom w:val="nil"/>
+              <w:right w:val="nil"/>
+            </w:tcBorders>
+            <w:shd w:val="clear" w:color="auto" w:fill="auto"/>
+            <w:noWrap/>
+            <w:hideMark/>
+          </w:tcPr>
+          <w:p>
+            <w:pPr>
+              <w:rPr>
+                <w:rFonts w:eastAsia="Times New Roman"/>
+                <w:color w:val="000000"/>
+                <w:sz w:val="20"/>
+                <w:szCs w:val="20"/>
+                <w:vertAlign w:val="subscript"/>
+              </w:rPr>
+            </w:pPr>
+            <w:r>
+              <w:rPr>
+                <w:rFonts w:eastAsia="Times New Roman"/>
+                <w:color w:val="000000"/>
+                <w:sz w:val="20"/>
+                <w:szCs w:val="20"/>
+              </w:rPr>
+              <w:t xml:space="preserve">ln </w:t>
+            </w:r>
+            <w:r>
+              <w:rPr>
+                <w:rFonts w:eastAsia="Times New Roman"/>
+                <w:i/>
+                <w:iCs/>
+                <w:color w:val="000000"/>
+                <w:sz w:val="20"/>
+                <w:szCs w:val="20"/>
+              </w:rPr>
+              <w:t>D</w:t>
+            </w:r>
+            <w:r>
+              <w:rPr>
+                <w:rFonts w:eastAsia="Times New Roman"/>
+                <w:color w:val="000000"/>
+                <w:sz w:val="20"/>
+                <w:szCs w:val="20"/>
+                <w:vertAlign w:val="subscript"/>
+              </w:rPr>
+              <w:t>g</w:t>
+            </w:r>
+          </w:p>
+        </w:tc>
+        <w:tc>
+          <w:tcPr>
+            <w:tcW w:w="809" w:type="pct"/>
+            <w:tcBorders>
+              <w:top w:val="nil"/>
+              <w:left w:val="nil"/>
+              <w:bottom w:val="nil"/>
+              <w:right w:val="nil"/>
+            </w:tcBorders>
+            <w:vAlign w:val="center"/>
+          </w:tcPr>
+          <w:p>
+            <w:pPr>
+              <w:jc w:val="center"/>
+              <w:rPr>
+                <w:color w:val="000000"/>
+                <w:sz w:val="20"/>
+                <w:szCs w:val="20"/>
+              </w:rPr>
+            </w:pPr>
+            <w:r>
+              <w:rPr>
+                <w:color w:val="000000"/>
+                <w:sz w:val="20"/>
+                <w:szCs w:val="20"/>
+              </w:rPr>
+              <w:t>1</w:t>
+            </w:r>
+          </w:p>
+        </w:tc>
+        <w:tc>
+          <w:tcPr>
+            <w:tcW w:w="815" w:type="pct"/>
             <w:tcBorders>
               <w:top w:val="nil"/>
               <w:left w:val="nil"/>
@@ -1393,7 +1700,7 @@
         </w:tc>
         <w:tc>
           <w:tcPr>
-            <w:tcW w:w="1212" w:type="pct"/>
+            <w:tcW w:w="809" w:type="pct"/>
             <w:tcBorders>
               <w:top w:val="nil"/>
               <w:left w:val="nil"/>
@@ -1427,7 +1734,7 @@
         </w:tc>
         <w:tc>
           <w:tcPr>
-            <w:tcW w:w="1237" w:type="pct"/>
+            <w:tcW w:w="1050" w:type="pct"/>
             <w:tcBorders>
               <w:top w:val="nil"/>
               <w:left w:val="nil"/>
@@ -1482,7 +1789,7 @@
         </w:trPr>
         <w:tc>
           <w:tcPr>
-            <w:tcW w:w="1345" w:type="pct"/>
+            <w:tcW w:w="1516" w:type="pct"/>
             <w:tcBorders>
               <w:top w:val="nil"/>
               <w:left w:val="nil"/>
@@ -1515,7 +1822,37 @@
         </w:tc>
         <w:tc>
           <w:tcPr>
-            <w:tcW w:w="1206" w:type="pct"/>
+            <w:tcW w:w="809" w:type="pct"/>
+            <w:tcBorders>
+              <w:top w:val="nil"/>
+              <w:left w:val="nil"/>
+              <w:bottom w:val="nil"/>
+              <w:right w:val="nil"/>
+            </w:tcBorders>
+            <w:vAlign w:val="center"/>
+          </w:tcPr>
+          <w:p>
+            <w:pPr>
+              <w:jc w:val="center"/>
+              <w:rPr>
+                <w:color w:val="000000"/>
+                <w:sz w:val="20"/>
+                <w:szCs w:val="20"/>
+              </w:rPr>
+            </w:pPr>
+            <w:r>
+              <w:rPr>
+                <w:color w:val="000000"/>
+                <w:sz w:val="20"/>
+                <w:szCs w:val="20"/>
+              </w:rPr>
+              <w:t>1</w:t>
+            </w:r>
+          </w:p>
+        </w:tc>
+        <w:tc>
+          <w:tcPr>
+            <w:tcW w:w="815" w:type="pct"/>
             <w:tcBorders>
               <w:top w:val="nil"/>
               <w:left w:val="nil"/>
@@ -1551,39 +1888,22 @@
                 <w:sz w:val="20"/>
                 <w:szCs w:val="20"/>
               </w:rPr>
-              <w:t>.0001</w:t>
-            </w:r>
-            <w:r>
-              <w:rPr>
-                <w:color w:val="000000"/>
-                <w:sz w:val="20"/>
-                <w:szCs w:val="20"/>
-              </w:rPr>
-              <w:t xml:space="preserve"> </w:t>
-            </w:r>
-            <w:r>
-              <w:rPr>
-                <w:rFonts w:eastAsia="Times New Roman"/>
-                <w:color w:val="000000"/>
-                <w:sz w:val="20"/>
-                <w:szCs w:val="20"/>
-              </w:rPr>
-              <w:t>± 0</w:t>
-            </w:r>
-            <w:r>
-              <w:rPr>
-                <w:rFonts w:eastAsia="Times New Roman"/>
-                <w:color w:val="000000"/>
-                <w:sz w:val="20"/>
-                <w:szCs w:val="20"/>
-              </w:rPr>
-              <w:t>.0001</w:t>
-            </w:r>
-          </w:p>
-        </w:tc>
-        <w:tc>
-          <w:tcPr>
-            <w:tcW w:w="1212" w:type="pct"/>
+              <w:t xml:space="preserve">.0001 </w:t>
+            </w:r>
+            <w:r>
+              <w:rPr>
+                <w:rFonts w:eastAsia="Times New Roman"/>
+                <w:color w:val="000000"/>
+                <w:sz w:val="20"/>
+                <w:szCs w:val="20"/>
+              </w:rPr>
+              <w:t>± 0.0001</w:t>
+            </w:r>
+          </w:p>
+        </w:tc>
+        <w:tc>
+          <w:tcPr>
+            <w:tcW w:w="809" w:type="pct"/>
             <w:tcBorders>
               <w:top w:val="nil"/>
               <w:left w:val="nil"/>
@@ -1617,7 +1937,7 @@
         </w:tc>
         <w:tc>
           <w:tcPr>
-            <w:tcW w:w="1237" w:type="pct"/>
+            <w:tcW w:w="1050" w:type="pct"/>
             <w:tcBorders>
               <w:top w:val="nil"/>
               <w:left w:val="nil"/>
@@ -1666,40 +1986,94 @@
         </w:trPr>
         <w:tc>
           <w:tcPr>
-            <w:tcW w:w="1345" w:type="pct"/>
-            <w:tcBorders>
-              <w:top w:val="nil"/>
-              <w:left w:val="nil"/>
-              <w:bottom w:val="nil"/>
-              <w:right w:val="nil"/>
-            </w:tcBorders>
-            <w:shd w:val="clear" w:color="auto" w:fill="auto"/>
-            <w:noWrap/>
-            <w:hideMark/>
-          </w:tcPr>
-          <w:p>
-            <w:pPr>
-              <w:rPr>
-                <w:rFonts w:eastAsia="Times New Roman"/>
-                <w:color w:val="000000"/>
-                <w:sz w:val="20"/>
-                <w:szCs w:val="20"/>
-              </w:rPr>
-            </w:pPr>
-            <w:r>
-              <w:rPr>
-                <w:rFonts w:eastAsia="Times New Roman"/>
-                <w:color w:val="000000"/>
-                <w:sz w:val="20"/>
-                <w:szCs w:val="20"/>
-              </w:rPr>
-              <w:t>ln LMA</w:t>
-            </w:r>
-          </w:p>
-        </w:tc>
-        <w:tc>
-          <w:tcPr>
-            <w:tcW w:w="1206" w:type="pct"/>
+            <w:tcW w:w="1516" w:type="pct"/>
+            <w:tcBorders>
+              <w:top w:val="nil"/>
+              <w:left w:val="nil"/>
+              <w:bottom w:val="nil"/>
+              <w:right w:val="nil"/>
+            </w:tcBorders>
+            <w:shd w:val="clear" w:color="auto" w:fill="auto"/>
+            <w:noWrap/>
+            <w:hideMark/>
+          </w:tcPr>
+          <w:p>
+            <w:pPr>
+              <w:rPr>
+                <w:rFonts w:eastAsia="Times New Roman"/>
+                <w:color w:val="000000"/>
+                <w:sz w:val="20"/>
+                <w:szCs w:val="20"/>
+                <w:vertAlign w:val="subscript"/>
+              </w:rPr>
+            </w:pPr>
+            <w:r>
+              <w:rPr>
+                <w:rFonts w:eastAsia="Times New Roman"/>
+                <w:color w:val="000000"/>
+                <w:sz w:val="20"/>
+                <w:szCs w:val="20"/>
+              </w:rPr>
+              <w:t xml:space="preserve">ln </w:t>
+            </w:r>
+            <w:proofErr w:type="spellStart"/>
+            <w:r>
+              <w:rPr>
+                <w:rFonts w:eastAsia="Times New Roman"/>
+                <w:i/>
+                <w:iCs/>
+                <w:color w:val="000000"/>
+                <w:sz w:val="20"/>
+                <w:szCs w:val="20"/>
+              </w:rPr>
+              <w:t>M</w:t>
+            </w:r>
+            <w:r>
+              <w:rPr>
+                <w:rFonts w:eastAsia="Times New Roman"/>
+                <w:color w:val="000000"/>
+                <w:sz w:val="20"/>
+                <w:szCs w:val="20"/>
+                <w:vertAlign w:val="subscript"/>
+              </w:rPr>
+              <w:t>area</w:t>
+            </w:r>
+            <w:proofErr w:type="spellEnd"/>
+          </w:p>
+        </w:tc>
+        <w:tc>
+          <w:tcPr>
+            <w:tcW w:w="809" w:type="pct"/>
+            <w:tcBorders>
+              <w:top w:val="nil"/>
+              <w:left w:val="nil"/>
+              <w:bottom w:val="nil"/>
+              <w:right w:val="nil"/>
+            </w:tcBorders>
+            <w:vAlign w:val="center"/>
+          </w:tcPr>
+          <w:p>
+            <w:pPr>
+              <w:jc w:val="center"/>
+              <w:rPr>
+                <w:color w:val="000000"/>
+                <w:sz w:val="20"/>
+                <w:szCs w:val="20"/>
+              </w:rPr>
+            </w:pPr>
+            <w:r>
+              <w:rPr>
+                <w:color w:val="000000"/>
+                <w:sz w:val="20"/>
+                <w:szCs w:val="20"/>
+              </w:rPr>
+              <w:t>1</w:t>
+            </w:r>
+          </w:p>
+        </w:tc>
+        <w:tc>
+          <w:tcPr>
+            <w:tcW w:w="815" w:type="pct"/>
             <w:tcBorders>
               <w:top w:val="nil"/>
               <w:left w:val="nil"/>
@@ -1758,7 +2132,7 @@
         </w:tc>
         <w:tc>
           <w:tcPr>
-            <w:tcW w:w="1212" w:type="pct"/>
+            <w:tcW w:w="809" w:type="pct"/>
             <w:tcBorders>
               <w:top w:val="nil"/>
               <w:left w:val="nil"/>
@@ -1796,7 +2170,7 @@
         </w:tc>
         <w:tc>
           <w:tcPr>
-            <w:tcW w:w="1237" w:type="pct"/>
+            <w:tcW w:w="1050" w:type="pct"/>
             <w:tcBorders>
               <w:top w:val="nil"/>
               <w:left w:val="nil"/>
@@ -1851,7 +2225,7 @@
         </w:trPr>
         <w:tc>
           <w:tcPr>
-            <w:tcW w:w="1345" w:type="pct"/>
+            <w:tcW w:w="1516" w:type="pct"/>
             <w:tcBorders>
               <w:top w:val="nil"/>
               <w:left w:val="nil"/>
@@ -1884,7 +2258,39 @@
         </w:tc>
         <w:tc>
           <w:tcPr>
-            <w:tcW w:w="1206" w:type="pct"/>
+            <w:tcW w:w="809" w:type="pct"/>
+            <w:tcBorders>
+              <w:top w:val="nil"/>
+              <w:left w:val="nil"/>
+              <w:bottom w:val="nil"/>
+              <w:right w:val="nil"/>
+            </w:tcBorders>
+            <w:vAlign w:val="center"/>
+          </w:tcPr>
+          <w:p>
+            <w:pPr>
+              <w:jc w:val="center"/>
+              <w:rPr>
+                <w:rFonts w:eastAsia="Times New Roman"/>
+                <w:color w:val="000000"/>
+                <w:sz w:val="20"/>
+                <w:szCs w:val="20"/>
+              </w:rPr>
+            </w:pPr>
+            <w:r>
+              <w:rPr>
+                <w:rFonts w:eastAsia="Times New Roman"/>
+                <w:color w:val="000000"/>
+                <w:sz w:val="20"/>
+                <w:szCs w:val="20"/>
+              </w:rPr>
+              <w:t>1</w:t>
+            </w:r>
+          </w:p>
+        </w:tc>
+        <w:tc>
+          <w:tcPr>
+            <w:tcW w:w="815" w:type="pct"/>
             <w:tcBorders>
               <w:top w:val="nil"/>
               <w:left w:val="nil"/>
@@ -1919,7 +2325,7 @@
         </w:tc>
         <w:tc>
           <w:tcPr>
-            <w:tcW w:w="1212" w:type="pct"/>
+            <w:tcW w:w="809" w:type="pct"/>
             <w:tcBorders>
               <w:top w:val="nil"/>
               <w:left w:val="nil"/>
@@ -1957,7 +2363,7 @@
         </w:tc>
         <w:tc>
           <w:tcPr>
-            <w:tcW w:w="1237" w:type="pct"/>
+            <w:tcW w:w="1050" w:type="pct"/>
             <w:tcBorders>
               <w:top w:val="nil"/>
               <w:left w:val="nil"/>
@@ -2012,39 +2418,117 @@
         </w:trPr>
         <w:tc>
           <w:tcPr>
-            <w:tcW w:w="1345" w:type="pct"/>
-            <w:tcBorders>
-              <w:top w:val="nil"/>
-              <w:left w:val="nil"/>
-              <w:right w:val="nil"/>
-            </w:tcBorders>
-            <w:shd w:val="clear" w:color="auto" w:fill="auto"/>
-            <w:noWrap/>
-            <w:hideMark/>
-          </w:tcPr>
-          <w:p>
-            <w:pPr>
-              <w:rPr>
-                <w:rFonts w:eastAsia="Times New Roman"/>
-                <w:color w:val="000000"/>
-                <w:sz w:val="20"/>
-                <w:szCs w:val="20"/>
-              </w:rPr>
-            </w:pPr>
-            <w:r>
-              <w:rPr>
-                <w:rFonts w:eastAsia="Times New Roman"/>
-                <w:color w:val="000000"/>
-                <w:sz w:val="20"/>
-                <w:szCs w:val="20"/>
-              </w:rPr>
-              <w:t>C3/C4</w:t>
-            </w:r>
-          </w:p>
-        </w:tc>
-        <w:tc>
-          <w:tcPr>
-            <w:tcW w:w="1206" w:type="pct"/>
+            <w:tcW w:w="1516" w:type="pct"/>
+            <w:tcBorders>
+              <w:top w:val="nil"/>
+              <w:left w:val="nil"/>
+              <w:right w:val="nil"/>
+            </w:tcBorders>
+            <w:shd w:val="clear" w:color="auto" w:fill="auto"/>
+            <w:noWrap/>
+            <w:hideMark/>
+          </w:tcPr>
+          <w:p>
+            <w:pPr>
+              <w:rPr>
+                <w:rFonts w:eastAsia="Times New Roman"/>
+                <w:color w:val="000000"/>
+                <w:sz w:val="20"/>
+                <w:szCs w:val="20"/>
+              </w:rPr>
+            </w:pPr>
+            <w:r>
+              <w:rPr>
+                <w:rFonts w:eastAsia="Times New Roman"/>
+                <w:color w:val="000000"/>
+                <w:sz w:val="20"/>
+                <w:szCs w:val="20"/>
+              </w:rPr>
+              <w:t>Photosynthetic pathway (</w:t>
+            </w:r>
+            <w:r>
+              <w:rPr>
+                <w:rFonts w:eastAsia="Times New Roman"/>
+                <w:color w:val="000000"/>
+                <w:sz w:val="20"/>
+                <w:szCs w:val="20"/>
+              </w:rPr>
+              <w:t>C</w:t>
+            </w:r>
+            <w:r>
+              <w:rPr>
+                <w:rFonts w:eastAsia="Times New Roman"/>
+                <w:color w:val="000000"/>
+                <w:sz w:val="20"/>
+                <w:szCs w:val="20"/>
+                <w:vertAlign w:val="subscript"/>
+              </w:rPr>
+              <w:t>3</w:t>
+            </w:r>
+            <w:r>
+              <w:rPr>
+                <w:rFonts w:eastAsia="Times New Roman"/>
+                <w:color w:val="000000"/>
+                <w:sz w:val="20"/>
+                <w:szCs w:val="20"/>
+              </w:rPr>
+              <w:t>/C</w:t>
+            </w:r>
+            <w:r>
+              <w:rPr>
+                <w:rFonts w:eastAsia="Times New Roman"/>
+                <w:color w:val="000000"/>
+                <w:sz w:val="20"/>
+                <w:szCs w:val="20"/>
+                <w:vertAlign w:val="subscript"/>
+              </w:rPr>
+              <w:t>4</w:t>
+            </w:r>
+            <w:r>
+              <w:rPr>
+                <w:rFonts w:eastAsia="Times New Roman"/>
+                <w:color w:val="000000"/>
+                <w:sz w:val="20"/>
+                <w:szCs w:val="20"/>
+              </w:rPr>
+              <w:t>)</w:t>
+            </w:r>
+          </w:p>
+        </w:tc>
+        <w:tc>
+          <w:tcPr>
+            <w:tcW w:w="809" w:type="pct"/>
+            <w:tcBorders>
+              <w:top w:val="nil"/>
+              <w:left w:val="nil"/>
+              <w:right w:val="nil"/>
+            </w:tcBorders>
+            <w:vAlign w:val="center"/>
+          </w:tcPr>
+          <w:p>
+            <w:pPr>
+              <w:jc w:val="center"/>
+              <w:rPr>
+                <w:rFonts w:eastAsia="Times New Roman"/>
+                <w:color w:val="000000"/>
+                <w:sz w:val="20"/>
+                <w:szCs w:val="20"/>
+              </w:rPr>
+            </w:pPr>
+            <w:r>
+              <w:rPr>
+                <w:rFonts w:eastAsia="Times New Roman"/>
+                <w:color w:val="000000"/>
+                <w:sz w:val="20"/>
+                <w:szCs w:val="20"/>
+              </w:rPr>
+              <w:t>1</w:t>
+            </w:r>
+          </w:p>
+        </w:tc>
+        <w:tc>
+          <w:tcPr>
+            <w:tcW w:w="815" w:type="pct"/>
             <w:tcBorders>
               <w:top w:val="nil"/>
               <w:left w:val="nil"/>
@@ -2078,7 +2562,7 @@
         </w:tc>
         <w:tc>
           <w:tcPr>
-            <w:tcW w:w="1212" w:type="pct"/>
+            <w:tcW w:w="809" w:type="pct"/>
             <w:tcBorders>
               <w:top w:val="nil"/>
               <w:left w:val="nil"/>
@@ -2115,7 +2599,7 @@
         </w:tc>
         <w:tc>
           <w:tcPr>
-            <w:tcW w:w="1237" w:type="pct"/>
+            <w:tcW w:w="1050" w:type="pct"/>
             <w:tcBorders>
               <w:top w:val="nil"/>
               <w:left w:val="nil"/>
@@ -2163,7 +2647,7 @@
         </w:trPr>
         <w:tc>
           <w:tcPr>
-            <w:tcW w:w="1345" w:type="pct"/>
+            <w:tcW w:w="1516" w:type="pct"/>
             <w:tcBorders>
               <w:top w:val="nil"/>
               <w:left w:val="nil"/>
@@ -2195,7 +2679,39 @@
         </w:tc>
         <w:tc>
           <w:tcPr>
-            <w:tcW w:w="1206" w:type="pct"/>
+            <w:tcW w:w="809" w:type="pct"/>
+            <w:tcBorders>
+              <w:top w:val="nil"/>
+              <w:left w:val="nil"/>
+              <w:bottom w:val="nil"/>
+              <w:right w:val="nil"/>
+            </w:tcBorders>
+            <w:vAlign w:val="center"/>
+          </w:tcPr>
+          <w:p>
+            <w:pPr>
+              <w:jc w:val="center"/>
+              <w:rPr>
+                <w:rFonts w:eastAsia="Times New Roman"/>
+                <w:color w:val="000000"/>
+                <w:sz w:val="20"/>
+                <w:szCs w:val="20"/>
+              </w:rPr>
+            </w:pPr>
+            <w:r>
+              <w:rPr>
+                <w:rFonts w:eastAsia="Times New Roman"/>
+                <w:color w:val="000000"/>
+                <w:sz w:val="20"/>
+                <w:szCs w:val="20"/>
+              </w:rPr>
+              <w:t>1</w:t>
+            </w:r>
+          </w:p>
+        </w:tc>
+        <w:tc>
+          <w:tcPr>
+            <w:tcW w:w="815" w:type="pct"/>
             <w:tcBorders>
               <w:top w:val="nil"/>
               <w:left w:val="nil"/>
@@ -2229,7 +2745,7 @@
         </w:tc>
         <w:tc>
           <w:tcPr>
-            <w:tcW w:w="1212" w:type="pct"/>
+            <w:tcW w:w="809" w:type="pct"/>
             <w:tcBorders>
               <w:top w:val="nil"/>
               <w:left w:val="nil"/>
@@ -2266,7 +2782,7 @@
         </w:tc>
         <w:tc>
           <w:tcPr>
-            <w:tcW w:w="1237" w:type="pct"/>
+            <w:tcW w:w="1050" w:type="pct"/>
             <w:tcBorders>
               <w:top w:val="nil"/>
               <w:left w:val="nil"/>
@@ -2300,15 +2816,7 @@
                 <w:sz w:val="20"/>
                 <w:szCs w:val="20"/>
               </w:rPr>
-              <w:t>3</w:t>
-            </w:r>
-            <w:r>
-              <w:rPr>
-                <w:color w:val="000000"/>
-                <w:sz w:val="20"/>
-                <w:szCs w:val="20"/>
-              </w:rPr>
-              <w:t>%</w:t>
+              <w:t>3%</w:t>
             </w:r>
           </w:p>
         </w:tc>
@@ -2319,39 +2827,90 @@
         </w:trPr>
         <w:tc>
           <w:tcPr>
-            <w:tcW w:w="1345" w:type="pct"/>
-            <w:tcBorders>
-              <w:top w:val="nil"/>
-              <w:left w:val="nil"/>
-              <w:bottom w:val="nil"/>
-              <w:right w:val="nil"/>
-            </w:tcBorders>
-            <w:shd w:val="clear" w:color="auto" w:fill="auto"/>
-            <w:noWrap/>
-          </w:tcPr>
-          <w:p>
-            <w:pPr>
-              <w:rPr>
-                <w:rFonts w:eastAsia="Times New Roman"/>
-                <w:color w:val="000000"/>
-                <w:sz w:val="20"/>
-                <w:szCs w:val="20"/>
-              </w:rPr>
-            </w:pPr>
-            <w:r>
-              <w:rPr>
-                <w:rFonts w:eastAsia="Times New Roman"/>
-                <w:color w:val="000000"/>
-                <w:sz w:val="20"/>
-                <w:szCs w:val="20"/>
-              </w:rPr>
-              <w:t>Soil N x Soil K</w:t>
-            </w:r>
-          </w:p>
-        </w:tc>
-        <w:tc>
-          <w:tcPr>
-            <w:tcW w:w="1206" w:type="pct"/>
+            <w:tcW w:w="1516" w:type="pct"/>
+            <w:tcBorders>
+              <w:top w:val="nil"/>
+              <w:left w:val="nil"/>
+              <w:bottom w:val="nil"/>
+              <w:right w:val="nil"/>
+            </w:tcBorders>
+            <w:shd w:val="clear" w:color="auto" w:fill="auto"/>
+            <w:noWrap/>
+          </w:tcPr>
+          <w:p>
+            <w:pPr>
+              <w:rPr>
+                <w:rFonts w:eastAsia="Times New Roman"/>
+                <w:color w:val="000000"/>
+                <w:sz w:val="20"/>
+                <w:szCs w:val="20"/>
+              </w:rPr>
+            </w:pPr>
+            <w:r>
+              <w:rPr>
+                <w:rFonts w:eastAsia="Times New Roman"/>
+                <w:color w:val="000000"/>
+                <w:sz w:val="20"/>
+                <w:szCs w:val="20"/>
+              </w:rPr>
+              <w:t xml:space="preserve">Soil N x Soil </w:t>
+            </w:r>
+            <w:r>
+              <w:rPr>
+                <w:rFonts w:eastAsia="Times New Roman"/>
+                <w:color w:val="000000"/>
+                <w:sz w:val="20"/>
+                <w:szCs w:val="20"/>
+              </w:rPr>
+              <w:t>K</w:t>
+            </w:r>
+            <w:r>
+              <w:rPr>
+                <w:rFonts w:eastAsia="Times New Roman"/>
+                <w:color w:val="000000"/>
+                <w:sz w:val="20"/>
+                <w:szCs w:val="20"/>
+                <w:vertAlign w:val="subscript"/>
+              </w:rPr>
+              <w:t>+µ</w:t>
+            </w:r>
+          </w:p>
+        </w:tc>
+        <w:tc>
+          <w:tcPr>
+            <w:tcW w:w="809" w:type="pct"/>
+            <w:tcBorders>
+              <w:top w:val="nil"/>
+              <w:left w:val="nil"/>
+              <w:bottom w:val="nil"/>
+              <w:right w:val="nil"/>
+            </w:tcBorders>
+            <w:vAlign w:val="center"/>
+          </w:tcPr>
+          <w:p>
+            <w:pPr>
+              <w:jc w:val="center"/>
+              <w:rPr>
+                <w:rFonts w:eastAsia="Times New Roman"/>
+                <w:color w:val="000000"/>
+                <w:sz w:val="20"/>
+                <w:szCs w:val="20"/>
+              </w:rPr>
+            </w:pPr>
+            <w:r>
+              <w:rPr>
+                <w:rFonts w:eastAsia="Times New Roman"/>
+                <w:color w:val="000000"/>
+                <w:sz w:val="20"/>
+                <w:szCs w:val="20"/>
+              </w:rPr>
+              <w:t>1</w:t>
+            </w:r>
+          </w:p>
+        </w:tc>
+        <w:tc>
+          <w:tcPr>
+            <w:tcW w:w="815" w:type="pct"/>
             <w:tcBorders>
               <w:top w:val="nil"/>
               <w:left w:val="nil"/>
@@ -2385,7 +2944,7 @@
         </w:tc>
         <w:tc>
           <w:tcPr>
-            <w:tcW w:w="1212" w:type="pct"/>
+            <w:tcW w:w="809" w:type="pct"/>
             <w:tcBorders>
               <w:top w:val="nil"/>
               <w:left w:val="nil"/>
@@ -2418,7 +2977,7 @@
         </w:tc>
         <w:tc>
           <w:tcPr>
-            <w:tcW w:w="1237" w:type="pct"/>
+            <w:tcW w:w="1050" w:type="pct"/>
             <w:tcBorders>
               <w:left w:val="nil"/>
               <w:right w:val="nil"/>
@@ -2451,15 +3010,7 @@
                 <w:sz w:val="20"/>
                 <w:szCs w:val="20"/>
               </w:rPr>
-              <w:t>5</w:t>
-            </w:r>
-            <w:r>
-              <w:rPr>
-                <w:color w:val="000000"/>
-                <w:sz w:val="20"/>
-                <w:szCs w:val="20"/>
-              </w:rPr>
-              <w:t>%</w:t>
+              <w:t>5%</w:t>
             </w:r>
           </w:p>
         </w:tc>
@@ -2470,39 +3021,90 @@
         </w:trPr>
         <w:tc>
           <w:tcPr>
-            <w:tcW w:w="1345" w:type="pct"/>
-            <w:tcBorders>
-              <w:top w:val="nil"/>
-              <w:left w:val="nil"/>
-              <w:bottom w:val="nil"/>
-              <w:right w:val="nil"/>
-            </w:tcBorders>
-            <w:shd w:val="clear" w:color="auto" w:fill="auto"/>
-            <w:noWrap/>
-          </w:tcPr>
-          <w:p>
-            <w:pPr>
-              <w:rPr>
-                <w:rFonts w:eastAsia="Times New Roman"/>
-                <w:color w:val="000000"/>
-                <w:sz w:val="20"/>
-                <w:szCs w:val="20"/>
-              </w:rPr>
-            </w:pPr>
-            <w:r>
-              <w:rPr>
-                <w:rFonts w:eastAsia="Times New Roman"/>
-                <w:color w:val="000000"/>
-                <w:sz w:val="20"/>
-                <w:szCs w:val="20"/>
-              </w:rPr>
-              <w:t>Soil P x Soil K</w:t>
-            </w:r>
-          </w:p>
-        </w:tc>
-        <w:tc>
-          <w:tcPr>
-            <w:tcW w:w="1206" w:type="pct"/>
+            <w:tcW w:w="1516" w:type="pct"/>
+            <w:tcBorders>
+              <w:top w:val="nil"/>
+              <w:left w:val="nil"/>
+              <w:bottom w:val="nil"/>
+              <w:right w:val="nil"/>
+            </w:tcBorders>
+            <w:shd w:val="clear" w:color="auto" w:fill="auto"/>
+            <w:noWrap/>
+          </w:tcPr>
+          <w:p>
+            <w:pPr>
+              <w:rPr>
+                <w:rFonts w:eastAsia="Times New Roman"/>
+                <w:color w:val="000000"/>
+                <w:sz w:val="20"/>
+                <w:szCs w:val="20"/>
+              </w:rPr>
+            </w:pPr>
+            <w:r>
+              <w:rPr>
+                <w:rFonts w:eastAsia="Times New Roman"/>
+                <w:color w:val="000000"/>
+                <w:sz w:val="20"/>
+                <w:szCs w:val="20"/>
+              </w:rPr>
+              <w:t xml:space="preserve">Soil P x Soil </w:t>
+            </w:r>
+            <w:r>
+              <w:rPr>
+                <w:rFonts w:eastAsia="Times New Roman"/>
+                <w:color w:val="000000"/>
+                <w:sz w:val="20"/>
+                <w:szCs w:val="20"/>
+              </w:rPr>
+              <w:t>K</w:t>
+            </w:r>
+            <w:r>
+              <w:rPr>
+                <w:rFonts w:eastAsia="Times New Roman"/>
+                <w:color w:val="000000"/>
+                <w:sz w:val="20"/>
+                <w:szCs w:val="20"/>
+                <w:vertAlign w:val="subscript"/>
+              </w:rPr>
+              <w:t>+µ</w:t>
+            </w:r>
+          </w:p>
+        </w:tc>
+        <w:tc>
+          <w:tcPr>
+            <w:tcW w:w="809" w:type="pct"/>
+            <w:tcBorders>
+              <w:top w:val="nil"/>
+              <w:left w:val="nil"/>
+              <w:bottom w:val="nil"/>
+              <w:right w:val="nil"/>
+            </w:tcBorders>
+            <w:vAlign w:val="center"/>
+          </w:tcPr>
+          <w:p>
+            <w:pPr>
+              <w:jc w:val="center"/>
+              <w:rPr>
+                <w:rFonts w:eastAsia="Times New Roman"/>
+                <w:color w:val="000000"/>
+                <w:sz w:val="20"/>
+                <w:szCs w:val="20"/>
+              </w:rPr>
+            </w:pPr>
+            <w:r>
+              <w:rPr>
+                <w:rFonts w:eastAsia="Times New Roman"/>
+                <w:color w:val="000000"/>
+                <w:sz w:val="20"/>
+                <w:szCs w:val="20"/>
+              </w:rPr>
+              <w:t>1</w:t>
+            </w:r>
+          </w:p>
+        </w:tc>
+        <w:tc>
+          <w:tcPr>
+            <w:tcW w:w="815" w:type="pct"/>
             <w:tcBorders>
               <w:top w:val="nil"/>
               <w:left w:val="nil"/>
@@ -2536,7 +3138,7 @@
         </w:tc>
         <w:tc>
           <w:tcPr>
-            <w:tcW w:w="1212" w:type="pct"/>
+            <w:tcW w:w="809" w:type="pct"/>
             <w:tcBorders>
               <w:top w:val="nil"/>
               <w:left w:val="nil"/>
@@ -2569,7 +3171,7 @@
         </w:tc>
         <w:tc>
           <w:tcPr>
-            <w:tcW w:w="1237" w:type="pct"/>
+            <w:tcW w:w="1050" w:type="pct"/>
             <w:tcBorders>
               <w:left w:val="nil"/>
               <w:right w:val="nil"/>
@@ -2612,7 +3214,7 @@
         </w:trPr>
         <w:tc>
           <w:tcPr>
-            <w:tcW w:w="1345" w:type="pct"/>
+            <w:tcW w:w="1516" w:type="pct"/>
             <w:tcBorders>
               <w:top w:val="nil"/>
               <w:left w:val="nil"/>
@@ -2638,19 +3240,70 @@
                 <w:sz w:val="20"/>
                 <w:szCs w:val="20"/>
               </w:rPr>
-              <w:t>Soil N x Soil P x Soil K</w:t>
-            </w:r>
-          </w:p>
-        </w:tc>
-        <w:tc>
-          <w:tcPr>
-            <w:tcW w:w="1206" w:type="pct"/>
+              <w:t xml:space="preserve">Soil N x Soil P x Soil </w:t>
+            </w:r>
+            <w:r>
+              <w:rPr>
+                <w:rFonts w:eastAsia="Times New Roman"/>
+                <w:color w:val="000000"/>
+                <w:sz w:val="20"/>
+                <w:szCs w:val="20"/>
+              </w:rPr>
+              <w:t>K</w:t>
+            </w:r>
+            <w:r>
+              <w:rPr>
+                <w:rFonts w:eastAsia="Times New Roman"/>
+                <w:color w:val="000000"/>
+                <w:sz w:val="20"/>
+                <w:szCs w:val="20"/>
+                <w:vertAlign w:val="subscript"/>
+              </w:rPr>
+              <w:t>+µ</w:t>
+            </w:r>
+          </w:p>
+        </w:tc>
+        <w:tc>
+          <w:tcPr>
+            <w:tcW w:w="809" w:type="pct"/>
             <w:tcBorders>
               <w:top w:val="nil"/>
               <w:left w:val="nil"/>
               <w:bottom w:val="single" w:sz="4" w:space="0" w:color="auto"/>
               <w:right w:val="nil"/>
             </w:tcBorders>
+            <w:vAlign w:val="center"/>
+          </w:tcPr>
+          <w:p>
+            <w:pPr>
+              <w:jc w:val="center"/>
+              <w:rPr>
+                <w:rFonts w:eastAsia="Times New Roman"/>
+                <w:color w:val="000000"/>
+                <w:sz w:val="20"/>
+                <w:szCs w:val="20"/>
+              </w:rPr>
+            </w:pPr>
+            <w:r>
+              <w:rPr>
+                <w:rFonts w:eastAsia="Times New Roman"/>
+                <w:color w:val="000000"/>
+                <w:sz w:val="20"/>
+                <w:szCs w:val="20"/>
+              </w:rPr>
+              <w:t>1</w:t>
+            </w:r>
+          </w:p>
+        </w:tc>
+        <w:tc>
+          <w:tcPr>
+            <w:tcW w:w="815" w:type="pct"/>
+            <w:tcBorders>
+              <w:top w:val="nil"/>
+              <w:left w:val="nil"/>
+              <w:bottom w:val="single" w:sz="4" w:space="0" w:color="auto"/>
+              <w:right w:val="nil"/>
+            </w:tcBorders>
             <w:shd w:val="clear" w:color="auto" w:fill="auto"/>
             <w:noWrap/>
             <w:vAlign w:val="center"/>
@@ -2678,7 +3331,7 @@
         </w:tc>
         <w:tc>
           <w:tcPr>
-            <w:tcW w:w="1212" w:type="pct"/>
+            <w:tcW w:w="809" w:type="pct"/>
             <w:tcBorders>
               <w:top w:val="nil"/>
               <w:left w:val="nil"/>
@@ -2711,7 +3364,7 @@
         </w:tc>
         <w:tc>
           <w:tcPr>
-            <w:tcW w:w="1237" w:type="pct"/>
+            <w:tcW w:w="1050" w:type="pct"/>
             <w:tcBorders>
               <w:left w:val="nil"/>
               <w:bottom w:val="single" w:sz="4" w:space="0" w:color="auto"/>
@@ -2745,15 +3398,7 @@
                 <w:sz w:val="20"/>
                 <w:szCs w:val="20"/>
               </w:rPr>
-              <w:t>07</w:t>
-            </w:r>
-            <w:r>
-              <w:rPr>
-                <w:color w:val="000000"/>
-                <w:sz w:val="20"/>
-                <w:szCs w:val="20"/>
-              </w:rPr>
-              <w:t>%</w:t>
+              <w:t>07%</w:t>
             </w:r>
           </w:p>
         </w:tc>
@@ -2794,21 +3439,7 @@
           <w:sz w:val="20"/>
           <w:szCs w:val="20"/>
         </w:rPr>
-        <w:t xml:space="preserve"> and &lt; 0.1 are italicized</w:t>
-      </w:r>
-      <w:r>
-        <w:rPr>
-          <w:sz w:val="20"/>
-          <w:szCs w:val="20"/>
-        </w:rPr>
-        <w:t>. Key:</w:t>
-      </w:r>
-      <w:r>
-        <w:rPr>
-          <w:sz w:val="20"/>
-          <w:szCs w:val="20"/>
-        </w:rPr>
-        <w:t xml:space="preserve"> </w:t>
+        <w:t xml:space="preserve"> and &lt; 0.1 are italicized. Key: </w:t>
       </w:r>
       <w:r>
         <w:rPr>
@@ -2817,7 +3448,7 @@
           <w:sz w:val="20"/>
           <w:szCs w:val="20"/>
         </w:rPr>
-        <w:t>χ</w:t>
+        <w:t>χ = ratio of intercellular to extracellular CO</w:t>
       </w:r>
       <w:r>
         <w:rPr>
@@ -2825,8 +3456,9 @@
           <w:color w:val="000000"/>
           <w:sz w:val="20"/>
           <w:szCs w:val="20"/>
-        </w:rPr>
-        <w:t xml:space="preserve"> = </w:t>
+          <w:vertAlign w:val="subscript"/>
+        </w:rPr>
+        <w:t>2</w:t>
       </w:r>
       <w:r>
         <w:rPr>
@@ -2835,25 +3467,6 @@
           <w:sz w:val="20"/>
           <w:szCs w:val="20"/>
         </w:rPr>
-        <w:t>ratio of intercellular to extracellular CO</w:t>
-      </w:r>
-      <w:r>
-        <w:rPr>
-          <w:rFonts w:eastAsia="Times New Roman"/>
-          <w:color w:val="000000"/>
-          <w:sz w:val="20"/>
-          <w:szCs w:val="20"/>
-          <w:vertAlign w:val="subscript"/>
-        </w:rPr>
-        <w:t>2</w:t>
-      </w:r>
-      <w:r>
-        <w:rPr>
-          <w:rFonts w:eastAsia="Times New Roman"/>
-          <w:color w:val="000000"/>
-          <w:sz w:val="20"/>
-          <w:szCs w:val="20"/>
-        </w:rPr>
         <w:t xml:space="preserve"> concentration</w:t>
       </w:r>
       <w:r>
@@ -2862,34 +3475,6 @@
           <w:szCs w:val="20"/>
         </w:rPr>
         <w:t xml:space="preserve">, </w:t>
-      </w:r>
-      <w:r>
-        <w:rPr>
-          <w:sz w:val="20"/>
-          <w:szCs w:val="20"/>
-        </w:rPr>
-        <w:t xml:space="preserve">LMA = leaf mass per leaf area, </w:t>
-      </w:r>
-      <w:r>
-        <w:rPr>
-          <w:sz w:val="20"/>
-          <w:szCs w:val="20"/>
-        </w:rPr>
-        <w:t>PAR = photosynthetically active radiation</w:t>
-      </w:r>
-      <w:r>
-        <w:rPr>
-          <w:sz w:val="20"/>
-          <w:szCs w:val="20"/>
-        </w:rPr>
-        <w:t>,</w:t>
-      </w:r>
-      <w:r>
-        <w:rPr>
-          <w:sz w:val="20"/>
-          <w:szCs w:val="20"/>
-        </w:rPr>
-        <w:t xml:space="preserve"> </w:t>
       </w:r>
       <w:r>
         <w:rPr>
@@ -2898,35 +3483,95 @@
           <w:sz w:val="20"/>
           <w:szCs w:val="20"/>
         </w:rPr>
-        <w:t>p</w:t>
-      </w:r>
-      <w:r>
-        <w:rPr>
-          <w:sz w:val="20"/>
-          <w:szCs w:val="20"/>
-        </w:rPr>
-        <w:t xml:space="preserve"> =</w:t>
-      </w:r>
-      <w:r>
-        <w:rPr>
+        <w:t>D</w:t>
+      </w:r>
+      <w:r>
+        <w:rPr>
+          <w:sz w:val="20"/>
+          <w:szCs w:val="20"/>
+          <w:vertAlign w:val="subscript"/>
+        </w:rPr>
+        <w:t>g</w:t>
+      </w:r>
+      <w:r>
+        <w:rPr>
+          <w:sz w:val="20"/>
+          <w:szCs w:val="20"/>
+        </w:rPr>
+        <w:t xml:space="preserve"> = vapor pressure deficit</w:t>
+      </w:r>
+      <w:r>
+        <w:rPr>
+          <w:sz w:val="20"/>
+          <w:szCs w:val="20"/>
+        </w:rPr>
+        <w:t xml:space="preserve">, </w:t>
+      </w:r>
+      <w:r>
+        <w:rPr>
+          <w:i/>
+          <w:iCs/>
+          <w:sz w:val="20"/>
+          <w:szCs w:val="20"/>
+        </w:rPr>
+        <w:t>I</w:t>
+      </w:r>
+      <w:r>
+        <w:rPr>
+          <w:sz w:val="20"/>
+          <w:szCs w:val="20"/>
+          <w:vertAlign w:val="subscript"/>
+        </w:rPr>
+        <w:t>g</w:t>
+      </w:r>
+      <w:r>
+        <w:rPr>
+          <w:sz w:val="20"/>
+          <w:szCs w:val="20"/>
+        </w:rPr>
+        <w:t xml:space="preserve"> = photosynthetically active radiation</w:t>
+      </w:r>
+      <w:r>
+        <w:rPr>
+          <w:sz w:val="20"/>
+          <w:szCs w:val="20"/>
+        </w:rPr>
+        <w:t>,</w:t>
+      </w:r>
+      <w:r>
+        <w:rPr>
+          <w:i/>
+          <w:iCs/>
           <w:sz w:val="20"/>
           <w:szCs w:val="20"/>
         </w:rPr>
         <w:t xml:space="preserve"> </w:t>
       </w:r>
-      <w:r>
-        <w:rPr>
-          <w:sz w:val="20"/>
-          <w:szCs w:val="20"/>
-        </w:rPr>
-        <w:t>p</w:t>
-      </w:r>
-      <w:r>
-        <w:rPr>
-          <w:sz w:val="20"/>
-          <w:szCs w:val="20"/>
-        </w:rPr>
-        <w:t>-value</w:t>
+      <w:proofErr w:type="spellStart"/>
+      <w:r>
+        <w:rPr>
+          <w:i/>
+          <w:iCs/>
+          <w:sz w:val="20"/>
+          <w:szCs w:val="20"/>
+        </w:rPr>
+        <w:t>M</w:t>
+      </w:r>
+      <w:r>
+        <w:rPr>
+          <w:sz w:val="20"/>
+          <w:szCs w:val="20"/>
+          <w:vertAlign w:val="subscript"/>
+        </w:rPr>
+        <w:t>area</w:t>
+      </w:r>
+      <w:proofErr w:type="spellEnd"/>
+      <w:r>
+        <w:rPr>
+          <w:sz w:val="20"/>
+          <w:szCs w:val="20"/>
+        </w:rPr>
+        <w:t xml:space="preserve"> = leaf mass per leaf area</w:t>
       </w:r>
       <w:r>
         <w:rPr>
@@ -2935,26 +3580,31 @@
         </w:rPr>
         <w:t xml:space="preserve">, </w:t>
       </w:r>
-      <w:r>
-        <w:rPr>
-          <w:sz w:val="20"/>
-          <w:szCs w:val="20"/>
-        </w:rPr>
-        <w:t>VPD =</w:t>
-      </w:r>
-      <w:r>
-        <w:rPr>
-          <w:sz w:val="20"/>
-          <w:szCs w:val="20"/>
-        </w:rPr>
-        <w:t xml:space="preserve"> </w:t>
-      </w:r>
-      <w:r>
-        <w:rPr>
-          <w:sz w:val="20"/>
-          <w:szCs w:val="20"/>
-        </w:rPr>
-        <w:t>vapor pressure deficit</w:t>
+      <w:proofErr w:type="spellStart"/>
+      <w:r>
+        <w:rPr>
+          <w:i/>
+          <w:iCs/>
+          <w:sz w:val="20"/>
+          <w:szCs w:val="20"/>
+        </w:rPr>
+        <w:t>T</w:t>
+      </w:r>
+      <w:r>
+        <w:rPr>
+          <w:sz w:val="20"/>
+          <w:szCs w:val="20"/>
+          <w:vertAlign w:val="subscript"/>
+        </w:rPr>
+        <w:t>g</w:t>
+      </w:r>
+      <w:proofErr w:type="spellEnd"/>
+      <w:r>
+        <w:rPr>
+          <w:sz w:val="20"/>
+          <w:szCs w:val="20"/>
+        </w:rPr>
+        <w:t xml:space="preserve"> = temperature</w:t>
       </w:r>
       <w:r>
         <w:rPr>
@@ -3089,10 +3739,11 @@
         <w:tblLook w:val="04A0" w:firstRow="1" w:lastRow="0" w:firstColumn="1" w:lastColumn="0" w:noHBand="0" w:noVBand="1"/>
       </w:tblPr>
       <w:tblGrid>
-        <w:gridCol w:w="2758"/>
-        <w:gridCol w:w="2143"/>
-        <w:gridCol w:w="2143"/>
-        <w:gridCol w:w="2316"/>
+        <w:gridCol w:w="2768"/>
+        <w:gridCol w:w="1542"/>
+        <w:gridCol w:w="1542"/>
+        <w:gridCol w:w="1542"/>
+        <w:gridCol w:w="1966"/>
       </w:tblGrid>
       <w:tr>
         <w:trPr>
@@ -3100,7 +3751,7 @@
         </w:trPr>
         <w:tc>
           <w:tcPr>
-            <w:tcW w:w="1473" w:type="pct"/>
+            <w:tcW w:w="1189" w:type="pct"/>
             <w:tcBorders>
               <w:top w:val="single" w:sz="4" w:space="0" w:color="auto"/>
               <w:left w:val="nil"/>
@@ -3127,17 +3778,14 @@
         </w:tc>
         <w:tc>
           <w:tcPr>
-            <w:tcW w:w="1145" w:type="pct"/>
+            <w:tcW w:w="920" w:type="pct"/>
             <w:tcBorders>
               <w:top w:val="single" w:sz="4" w:space="0" w:color="auto"/>
               <w:left w:val="nil"/>
               <w:bottom w:val="single" w:sz="4" w:space="0" w:color="auto"/>
               <w:right w:val="nil"/>
             </w:tcBorders>
-            <w:shd w:val="clear" w:color="auto" w:fill="auto"/>
-            <w:noWrap/>
-            <w:vAlign w:val="center"/>
-            <w:hideMark/>
+            <w:vAlign w:val="center"/>
           </w:tcPr>
           <w:p>
             <w:pPr>
@@ -3160,13 +3808,52 @@
                 <w:sz w:val="20"/>
                 <w:szCs w:val="20"/>
               </w:rPr>
+              <w:t>df</w:t>
+            </w:r>
+          </w:p>
+        </w:tc>
+        <w:tc>
+          <w:tcPr>
+            <w:tcW w:w="920" w:type="pct"/>
+            <w:tcBorders>
+              <w:top w:val="single" w:sz="4" w:space="0" w:color="auto"/>
+              <w:left w:val="nil"/>
+              <w:bottom w:val="single" w:sz="4" w:space="0" w:color="auto"/>
+              <w:right w:val="nil"/>
+            </w:tcBorders>
+            <w:shd w:val="clear" w:color="auto" w:fill="auto"/>
+            <w:noWrap/>
+            <w:vAlign w:val="center"/>
+            <w:hideMark/>
+          </w:tcPr>
+          <w:p>
+            <w:pPr>
+              <w:jc w:val="center"/>
+              <w:rPr>
+                <w:rFonts w:eastAsia="Times New Roman"/>
+                <w:b/>
+                <w:bCs/>
+                <w:color w:val="000000"/>
+                <w:sz w:val="20"/>
+                <w:szCs w:val="20"/>
+              </w:rPr>
+            </w:pPr>
+            <w:r>
+              <w:rPr>
+                <w:rFonts w:eastAsia="Times New Roman"/>
+                <w:b/>
+                <w:bCs/>
+                <w:color w:val="000000"/>
+                <w:sz w:val="20"/>
+                <w:szCs w:val="20"/>
+              </w:rPr>
               <w:t>Slope</w:t>
             </w:r>
           </w:p>
         </w:tc>
         <w:tc>
           <w:tcPr>
-            <w:tcW w:w="1145" w:type="pct"/>
+            <w:tcW w:w="920" w:type="pct"/>
             <w:tcBorders>
               <w:top w:val="single" w:sz="4" w:space="0" w:color="auto"/>
               <w:left w:val="nil"/>
@@ -3209,7 +3896,7 @@
         </w:tc>
         <w:tc>
           <w:tcPr>
-            <w:tcW w:w="1237" w:type="pct"/>
+            <w:tcW w:w="1050" w:type="pct"/>
             <w:tcBorders>
               <w:top w:val="single" w:sz="4" w:space="0" w:color="auto"/>
               <w:left w:val="nil"/>
@@ -3253,7 +3940,7 @@
         </w:trPr>
         <w:tc>
           <w:tcPr>
-            <w:tcW w:w="1473" w:type="pct"/>
+            <w:tcW w:w="1189" w:type="pct"/>
             <w:tcBorders>
               <w:top w:val="single" w:sz="4" w:space="0" w:color="auto"/>
               <w:left w:val="nil"/>
@@ -3283,6 +3970,7 @@
               </w:rPr>
               <w:t xml:space="preserve">ln </w:t>
             </w:r>
+            <w:proofErr w:type="spellStart"/>
             <w:r>
               <w:rPr>
                 <w:rFonts w:eastAsia="Times New Roman"/>
@@ -3304,17 +3992,50 @@
               </w:rPr>
               <w:t>photo</w:t>
             </w:r>
-          </w:p>
-        </w:tc>
-        <w:tc>
-          <w:tcPr>
-            <w:tcW w:w="1145" w:type="pct"/>
+            <w:proofErr w:type="spellEnd"/>
+          </w:p>
+        </w:tc>
+        <w:tc>
+          <w:tcPr>
+            <w:tcW w:w="920" w:type="pct"/>
             <w:tcBorders>
               <w:top w:val="single" w:sz="4" w:space="0" w:color="auto"/>
               <w:left w:val="nil"/>
               <w:bottom w:val="nil"/>
               <w:right w:val="nil"/>
             </w:tcBorders>
+            <w:vAlign w:val="center"/>
+          </w:tcPr>
+          <w:p>
+            <w:pPr>
+              <w:jc w:val="center"/>
+              <w:rPr>
+                <w:rFonts w:eastAsia="Times New Roman"/>
+                <w:color w:val="000000"/>
+                <w:sz w:val="20"/>
+                <w:szCs w:val="20"/>
+              </w:rPr>
+            </w:pPr>
+            <w:r>
+              <w:rPr>
+                <w:rFonts w:eastAsia="Times New Roman"/>
+                <w:color w:val="000000"/>
+                <w:sz w:val="20"/>
+                <w:szCs w:val="20"/>
+              </w:rPr>
+              <w:t>1</w:t>
+            </w:r>
+          </w:p>
+        </w:tc>
+        <w:tc>
+          <w:tcPr>
+            <w:tcW w:w="920" w:type="pct"/>
+            <w:tcBorders>
+              <w:top w:val="single" w:sz="4" w:space="0" w:color="auto"/>
+              <w:left w:val="nil"/>
+              <w:bottom w:val="nil"/>
+              <w:right w:val="nil"/>
+            </w:tcBorders>
             <w:shd w:val="clear" w:color="auto" w:fill="auto"/>
             <w:noWrap/>
             <w:vAlign w:val="center"/>
@@ -3346,34 +4067,7 @@
                 <w:sz w:val="20"/>
                 <w:szCs w:val="20"/>
               </w:rPr>
-              <w:t>20</w:t>
-            </w:r>
-            <w:r>
-              <w:rPr>
-                <w:rFonts w:eastAsia="Times New Roman"/>
-                <w:color w:val="000000"/>
-                <w:sz w:val="20"/>
-                <w:szCs w:val="20"/>
-              </w:rPr>
-              <w:t xml:space="preserve"> </w:t>
-            </w:r>
-            <w:r>
-              <w:rPr>
-                <w:rFonts w:eastAsia="Times New Roman"/>
-                <w:color w:val="000000"/>
-                <w:sz w:val="20"/>
-                <w:szCs w:val="20"/>
-              </w:rPr>
-              <w:t>±</w:t>
-            </w:r>
-            <w:r>
-              <w:rPr>
-                <w:rFonts w:eastAsia="Times New Roman"/>
-                <w:color w:val="000000"/>
-                <w:sz w:val="20"/>
-                <w:szCs w:val="20"/>
-              </w:rPr>
-              <w:t xml:space="preserve"> </w:t>
+              <w:t xml:space="preserve">20 ± </w:t>
             </w:r>
             <w:r>
               <w:rPr>
@@ -3391,22 +4085,13 @@
                 <w:sz w:val="20"/>
                 <w:szCs w:val="20"/>
               </w:rPr>
-              <w:t>9</w:t>
-            </w:r>
-            <w:r>
-              <w:rPr>
-                <w:rFonts w:eastAsia="Times New Roman"/>
-                <w:color w:val="000000"/>
-                <w:sz w:val="20"/>
-                <w:szCs w:val="20"/>
-              </w:rPr>
-              <w:t>1</w:t>
-            </w:r>
-          </w:p>
-        </w:tc>
-        <w:tc>
-          <w:tcPr>
-            <w:tcW w:w="1145" w:type="pct"/>
+              <w:t>91</w:t>
+            </w:r>
+          </w:p>
+        </w:tc>
+        <w:tc>
+          <w:tcPr>
+            <w:tcW w:w="920" w:type="pct"/>
             <w:tcBorders>
               <w:top w:val="single" w:sz="4" w:space="0" w:color="auto"/>
               <w:left w:val="nil"/>
@@ -3444,7 +4129,7 @@
         </w:tc>
         <w:tc>
           <w:tcPr>
-            <w:tcW w:w="1237" w:type="pct"/>
+            <w:tcW w:w="1050" w:type="pct"/>
             <w:tcBorders>
               <w:top w:val="single" w:sz="4" w:space="0" w:color="auto"/>
               <w:left w:val="nil"/>
@@ -3473,16 +4158,7 @@
                 <w:sz w:val="20"/>
                 <w:szCs w:val="20"/>
               </w:rPr>
-              <w:t>2</w:t>
-            </w:r>
-            <w:r>
-              <w:rPr>
-                <w:rFonts w:eastAsia="Times New Roman"/>
-                <w:color w:val="000000"/>
-                <w:sz w:val="20"/>
-                <w:szCs w:val="20"/>
-              </w:rPr>
-              <w:t>3</w:t>
+              <w:t>23</w:t>
             </w:r>
             <w:r>
               <w:rPr>
@@ -3511,7 +4187,7 @@
         </w:trPr>
         <w:tc>
           <w:tcPr>
-            <w:tcW w:w="1473" w:type="pct"/>
+            <w:tcW w:w="1189" w:type="pct"/>
             <w:tcBorders>
               <w:top w:val="nil"/>
               <w:left w:val="nil"/>
@@ -3568,7 +4244,39 @@
         </w:tc>
         <w:tc>
           <w:tcPr>
-            <w:tcW w:w="1145" w:type="pct"/>
+            <w:tcW w:w="920" w:type="pct"/>
+            <w:tcBorders>
+              <w:top w:val="nil"/>
+              <w:left w:val="nil"/>
+              <w:bottom w:val="nil"/>
+              <w:right w:val="nil"/>
+            </w:tcBorders>
+            <w:vAlign w:val="center"/>
+          </w:tcPr>
+          <w:p>
+            <w:pPr>
+              <w:jc w:val="center"/>
+              <w:rPr>
+                <w:rFonts w:eastAsia="Times New Roman"/>
+                <w:color w:val="000000"/>
+                <w:sz w:val="20"/>
+                <w:szCs w:val="20"/>
+              </w:rPr>
+            </w:pPr>
+            <w:r>
+              <w:rPr>
+                <w:rFonts w:eastAsia="Times New Roman"/>
+                <w:color w:val="000000"/>
+                <w:sz w:val="20"/>
+                <w:szCs w:val="20"/>
+              </w:rPr>
+              <w:t>1</w:t>
+            </w:r>
+          </w:p>
+        </w:tc>
+        <w:tc>
+          <w:tcPr>
+            <w:tcW w:w="920" w:type="pct"/>
             <w:tcBorders>
               <w:top w:val="nil"/>
               <w:left w:val="nil"/>
@@ -3606,16 +4314,7 @@
                 <w:sz w:val="20"/>
                 <w:szCs w:val="20"/>
               </w:rPr>
-              <w:t>2</w:t>
-            </w:r>
-            <w:r>
-              <w:rPr>
-                <w:rFonts w:eastAsia="Times New Roman"/>
-                <w:color w:val="000000"/>
-                <w:sz w:val="20"/>
-                <w:szCs w:val="20"/>
-              </w:rPr>
-              <w:t xml:space="preserve"> ± </w:t>
+              <w:t xml:space="preserve">2 ± </w:t>
             </w:r>
             <w:r>
               <w:rPr>
@@ -3630,7 +4329,7 @@
         </w:tc>
         <w:tc>
           <w:tcPr>
-            <w:tcW w:w="1145" w:type="pct"/>
+            <w:tcW w:w="920" w:type="pct"/>
             <w:tcBorders>
               <w:top w:val="nil"/>
               <w:left w:val="nil"/>
@@ -3668,7 +4367,7 @@
         </w:tc>
         <w:tc>
           <w:tcPr>
-            <w:tcW w:w="1237" w:type="pct"/>
+            <w:tcW w:w="1050" w:type="pct"/>
             <w:tcBorders>
               <w:top w:val="nil"/>
               <w:left w:val="nil"/>
@@ -3726,7 +4425,7 @@
         </w:trPr>
         <w:tc>
           <w:tcPr>
-            <w:tcW w:w="1473" w:type="pct"/>
+            <w:tcW w:w="1189" w:type="pct"/>
             <w:tcBorders>
               <w:top w:val="nil"/>
               <w:left w:val="nil"/>
@@ -3760,7 +4459,39 @@
         </w:tc>
         <w:tc>
           <w:tcPr>
-            <w:tcW w:w="1145" w:type="pct"/>
+            <w:tcW w:w="920" w:type="pct"/>
+            <w:tcBorders>
+              <w:top w:val="nil"/>
+              <w:left w:val="nil"/>
+              <w:bottom w:val="nil"/>
+              <w:right w:val="nil"/>
+            </w:tcBorders>
+            <w:vAlign w:val="center"/>
+          </w:tcPr>
+          <w:p>
+            <w:pPr>
+              <w:jc w:val="center"/>
+              <w:rPr>
+                <w:rFonts w:eastAsia="Times New Roman"/>
+                <w:color w:val="000000"/>
+                <w:sz w:val="20"/>
+                <w:szCs w:val="20"/>
+              </w:rPr>
+            </w:pPr>
+            <w:r>
+              <w:rPr>
+                <w:rFonts w:eastAsia="Times New Roman"/>
+                <w:color w:val="000000"/>
+                <w:sz w:val="20"/>
+                <w:szCs w:val="20"/>
+              </w:rPr>
+              <w:t>1</w:t>
+            </w:r>
+          </w:p>
+        </w:tc>
+        <w:tc>
+          <w:tcPr>
+            <w:tcW w:w="920" w:type="pct"/>
             <w:tcBorders>
               <w:top w:val="nil"/>
               <w:left w:val="nil"/>
@@ -3795,7 +4526,7 @@
         </w:tc>
         <w:tc>
           <w:tcPr>
-            <w:tcW w:w="1145" w:type="pct"/>
+            <w:tcW w:w="920" w:type="pct"/>
             <w:tcBorders>
               <w:top w:val="nil"/>
               <w:left w:val="nil"/>
@@ -3833,7 +4564,7 @@
         </w:tc>
         <w:tc>
           <w:tcPr>
-            <w:tcW w:w="1237" w:type="pct"/>
+            <w:tcW w:w="1050" w:type="pct"/>
             <w:tcBorders>
               <w:top w:val="nil"/>
               <w:left w:val="nil"/>
@@ -3891,7 +4622,7 @@
         </w:trPr>
         <w:tc>
           <w:tcPr>
-            <w:tcW w:w="1473" w:type="pct"/>
+            <w:tcW w:w="1189" w:type="pct"/>
             <w:tcBorders>
               <w:top w:val="nil"/>
               <w:left w:val="nil"/>
@@ -3925,7 +4656,39 @@
         </w:tc>
         <w:tc>
           <w:tcPr>
-            <w:tcW w:w="1145" w:type="pct"/>
+            <w:tcW w:w="920" w:type="pct"/>
+            <w:tcBorders>
+              <w:top w:val="nil"/>
+              <w:left w:val="nil"/>
+              <w:bottom w:val="nil"/>
+              <w:right w:val="nil"/>
+            </w:tcBorders>
+            <w:vAlign w:val="center"/>
+          </w:tcPr>
+          <w:p>
+            <w:pPr>
+              <w:jc w:val="center"/>
+              <w:rPr>
+                <w:rFonts w:eastAsia="Times New Roman"/>
+                <w:color w:val="000000"/>
+                <w:sz w:val="20"/>
+                <w:szCs w:val="20"/>
+              </w:rPr>
+            </w:pPr>
+            <w:r>
+              <w:rPr>
+                <w:rFonts w:eastAsia="Times New Roman"/>
+                <w:color w:val="000000"/>
+                <w:sz w:val="20"/>
+                <w:szCs w:val="20"/>
+              </w:rPr>
+              <w:t>1</w:t>
+            </w:r>
+          </w:p>
+        </w:tc>
+        <w:tc>
+          <w:tcPr>
+            <w:tcW w:w="920" w:type="pct"/>
             <w:tcBorders>
               <w:top w:val="nil"/>
               <w:left w:val="nil"/>
@@ -3960,7 +4723,7 @@
         </w:tc>
         <w:tc>
           <w:tcPr>
-            <w:tcW w:w="1145" w:type="pct"/>
+            <w:tcW w:w="920" w:type="pct"/>
             <w:tcBorders>
               <w:top w:val="nil"/>
               <w:left w:val="nil"/>
@@ -4004,7 +4767,7 @@
         </w:tc>
         <w:tc>
           <w:tcPr>
-            <w:tcW w:w="1237" w:type="pct"/>
+            <w:tcW w:w="1050" w:type="pct"/>
             <w:tcBorders>
               <w:top w:val="nil"/>
               <w:left w:val="nil"/>
@@ -4053,7 +4816,7 @@
         </w:trPr>
         <w:tc>
           <w:tcPr>
-            <w:tcW w:w="1473" w:type="pct"/>
+            <w:tcW w:w="1189" w:type="pct"/>
             <w:tcBorders>
               <w:top w:val="nil"/>
               <w:left w:val="nil"/>
@@ -4097,7 +4860,39 @@
         </w:tc>
         <w:tc>
           <w:tcPr>
-            <w:tcW w:w="1145" w:type="pct"/>
+            <w:tcW w:w="920" w:type="pct"/>
+            <w:tcBorders>
+              <w:top w:val="nil"/>
+              <w:left w:val="nil"/>
+              <w:bottom w:val="nil"/>
+              <w:right w:val="nil"/>
+            </w:tcBorders>
+            <w:vAlign w:val="center"/>
+          </w:tcPr>
+          <w:p>
+            <w:pPr>
+              <w:jc w:val="center"/>
+              <w:rPr>
+                <w:rFonts w:eastAsia="Times New Roman"/>
+                <w:color w:val="000000"/>
+                <w:sz w:val="20"/>
+                <w:szCs w:val="20"/>
+              </w:rPr>
+            </w:pPr>
+            <w:r>
+              <w:rPr>
+                <w:rFonts w:eastAsia="Times New Roman"/>
+                <w:color w:val="000000"/>
+                <w:sz w:val="20"/>
+                <w:szCs w:val="20"/>
+              </w:rPr>
+              <w:t>1</w:t>
+            </w:r>
+          </w:p>
+        </w:tc>
+        <w:tc>
+          <w:tcPr>
+            <w:tcW w:w="920" w:type="pct"/>
             <w:tcBorders>
               <w:top w:val="nil"/>
               <w:left w:val="nil"/>
@@ -4132,7 +4927,7 @@
         </w:tc>
         <w:tc>
           <w:tcPr>
-            <w:tcW w:w="1145" w:type="pct"/>
+            <w:tcW w:w="920" w:type="pct"/>
             <w:tcBorders>
               <w:top w:val="nil"/>
               <w:left w:val="nil"/>
@@ -4176,7 +4971,7 @@
         </w:tc>
         <w:tc>
           <w:tcPr>
-            <w:tcW w:w="1237" w:type="pct"/>
+            <w:tcW w:w="1050" w:type="pct"/>
             <w:tcBorders>
               <w:top w:val="nil"/>
               <w:left w:val="nil"/>
@@ -4225,7 +5020,7 @@
         </w:trPr>
         <w:tc>
           <w:tcPr>
-            <w:tcW w:w="1473" w:type="pct"/>
+            <w:tcW w:w="1189" w:type="pct"/>
             <w:tcBorders>
               <w:top w:val="nil"/>
               <w:left w:val="nil"/>
@@ -4259,7 +5054,39 @@
         </w:tc>
         <w:tc>
           <w:tcPr>
-            <w:tcW w:w="1145" w:type="pct"/>
+            <w:tcW w:w="920" w:type="pct"/>
+            <w:tcBorders>
+              <w:top w:val="nil"/>
+              <w:left w:val="nil"/>
+              <w:bottom w:val="nil"/>
+              <w:right w:val="nil"/>
+            </w:tcBorders>
+            <w:vAlign w:val="center"/>
+          </w:tcPr>
+          <w:p>
+            <w:pPr>
+              <w:jc w:val="center"/>
+              <w:rPr>
+                <w:rFonts w:eastAsia="Times New Roman"/>
+                <w:color w:val="000000"/>
+                <w:sz w:val="20"/>
+                <w:szCs w:val="20"/>
+              </w:rPr>
+            </w:pPr>
+            <w:r>
+              <w:rPr>
+                <w:rFonts w:eastAsia="Times New Roman"/>
+                <w:color w:val="000000"/>
+                <w:sz w:val="20"/>
+                <w:szCs w:val="20"/>
+              </w:rPr>
+              <w:t>1</w:t>
+            </w:r>
+          </w:p>
+        </w:tc>
+        <w:tc>
+          <w:tcPr>
+            <w:tcW w:w="920" w:type="pct"/>
             <w:tcBorders>
               <w:top w:val="nil"/>
               <w:left w:val="nil"/>
@@ -4294,7 +5121,7 @@
         </w:tc>
         <w:tc>
           <w:tcPr>
-            <w:tcW w:w="1145" w:type="pct"/>
+            <w:tcW w:w="920" w:type="pct"/>
             <w:tcBorders>
               <w:top w:val="nil"/>
               <w:left w:val="nil"/>
@@ -4332,7 +5159,7 @@
         </w:tc>
         <w:tc>
           <w:tcPr>
-            <w:tcW w:w="1237" w:type="pct"/>
+            <w:tcW w:w="1050" w:type="pct"/>
             <w:tcBorders>
               <w:top w:val="nil"/>
               <w:left w:val="nil"/>
@@ -4381,41 +5208,120 @@
         </w:trPr>
         <w:tc>
           <w:tcPr>
-            <w:tcW w:w="1473" w:type="pct"/>
-            <w:tcBorders>
-              <w:top w:val="nil"/>
-              <w:left w:val="nil"/>
-              <w:bottom w:val="nil"/>
-              <w:right w:val="nil"/>
-            </w:tcBorders>
-            <w:shd w:val="clear" w:color="auto" w:fill="auto"/>
-            <w:noWrap/>
-            <w:vAlign w:val="center"/>
-            <w:hideMark/>
-          </w:tcPr>
-          <w:p>
-            <w:pPr>
-              <w:rPr>
-                <w:rFonts w:eastAsia="Times New Roman"/>
-                <w:color w:val="000000"/>
-                <w:sz w:val="20"/>
-                <w:szCs w:val="20"/>
-              </w:rPr>
-            </w:pPr>
-            <w:r>
-              <w:rPr>
-                <w:rFonts w:eastAsia="Times New Roman"/>
-                <w:color w:val="000000"/>
-                <w:sz w:val="20"/>
-                <w:szCs w:val="20"/>
-              </w:rPr>
-              <w:t>C3/C4</w:t>
-            </w:r>
-          </w:p>
-        </w:tc>
-        <w:tc>
-          <w:tcPr>
-            <w:tcW w:w="1145" w:type="pct"/>
+            <w:tcW w:w="1189" w:type="pct"/>
+            <w:tcBorders>
+              <w:top w:val="nil"/>
+              <w:left w:val="nil"/>
+              <w:bottom w:val="nil"/>
+              <w:right w:val="nil"/>
+            </w:tcBorders>
+            <w:shd w:val="clear" w:color="auto" w:fill="auto"/>
+            <w:noWrap/>
+            <w:vAlign w:val="center"/>
+            <w:hideMark/>
+          </w:tcPr>
+          <w:p>
+            <w:pPr>
+              <w:rPr>
+                <w:rFonts w:eastAsia="Times New Roman"/>
+                <w:color w:val="000000"/>
+                <w:sz w:val="20"/>
+                <w:szCs w:val="20"/>
+              </w:rPr>
+            </w:pPr>
+            <w:r>
+              <w:rPr>
+                <w:rFonts w:eastAsia="Times New Roman"/>
+                <w:color w:val="000000"/>
+                <w:sz w:val="20"/>
+                <w:szCs w:val="20"/>
+              </w:rPr>
+              <w:t>Photosynthetic pathway (</w:t>
+            </w:r>
+            <w:r>
+              <w:rPr>
+                <w:rFonts w:eastAsia="Times New Roman"/>
+                <w:color w:val="000000"/>
+                <w:sz w:val="20"/>
+                <w:szCs w:val="20"/>
+              </w:rPr>
+              <w:t>C</w:t>
+            </w:r>
+            <w:r>
+              <w:rPr>
+                <w:rFonts w:eastAsia="Times New Roman"/>
+                <w:color w:val="000000"/>
+                <w:sz w:val="20"/>
+                <w:szCs w:val="20"/>
+                <w:vertAlign w:val="subscript"/>
+              </w:rPr>
+              <w:t>3</w:t>
+            </w:r>
+            <w:r>
+              <w:rPr>
+                <w:rFonts w:eastAsia="Times New Roman"/>
+                <w:color w:val="000000"/>
+                <w:sz w:val="20"/>
+                <w:szCs w:val="20"/>
+              </w:rPr>
+              <w:t>/C</w:t>
+            </w:r>
+            <w:r>
+              <w:rPr>
+                <w:rFonts w:eastAsia="Times New Roman"/>
+                <w:color w:val="000000"/>
+                <w:sz w:val="20"/>
+                <w:szCs w:val="20"/>
+                <w:vertAlign w:val="subscript"/>
+              </w:rPr>
+              <w:t>4</w:t>
+            </w:r>
+            <w:r>
+              <w:rPr>
+                <w:rFonts w:eastAsia="Times New Roman"/>
+                <w:color w:val="000000"/>
+                <w:sz w:val="20"/>
+                <w:szCs w:val="20"/>
+              </w:rPr>
+              <w:t>)</w:t>
+            </w:r>
+          </w:p>
+        </w:tc>
+        <w:tc>
+          <w:tcPr>
+            <w:tcW w:w="920" w:type="pct"/>
+            <w:tcBorders>
+              <w:top w:val="nil"/>
+              <w:left w:val="nil"/>
+              <w:bottom w:val="nil"/>
+              <w:right w:val="nil"/>
+            </w:tcBorders>
+            <w:vAlign w:val="center"/>
+          </w:tcPr>
+          <w:p>
+            <w:pPr>
+              <w:jc w:val="center"/>
+              <w:rPr>
+                <w:rFonts w:eastAsia="Times New Roman"/>
+                <w:color w:val="000000"/>
+                <w:sz w:val="20"/>
+                <w:szCs w:val="20"/>
+              </w:rPr>
+            </w:pPr>
+            <w:r>
+              <w:rPr>
+                <w:rFonts w:eastAsia="Times New Roman"/>
+                <w:color w:val="000000"/>
+                <w:sz w:val="20"/>
+                <w:szCs w:val="20"/>
+              </w:rPr>
+              <w:t>1</w:t>
+            </w:r>
+          </w:p>
+        </w:tc>
+        <w:tc>
+          <w:tcPr>
+            <w:tcW w:w="920" w:type="pct"/>
             <w:tcBorders>
               <w:top w:val="nil"/>
               <w:left w:val="nil"/>
@@ -4450,7 +5356,7 @@
         </w:tc>
         <w:tc>
           <w:tcPr>
-            <w:tcW w:w="1145" w:type="pct"/>
+            <w:tcW w:w="920" w:type="pct"/>
             <w:tcBorders>
               <w:top w:val="nil"/>
               <w:left w:val="nil"/>
@@ -4488,7 +5394,7 @@
         </w:tc>
         <w:tc>
           <w:tcPr>
-            <w:tcW w:w="1237" w:type="pct"/>
+            <w:tcW w:w="1050" w:type="pct"/>
             <w:tcBorders>
               <w:top w:val="nil"/>
               <w:left w:val="nil"/>
@@ -4537,7 +5443,7 @@
         </w:trPr>
         <w:tc>
           <w:tcPr>
-            <w:tcW w:w="1473" w:type="pct"/>
+            <w:tcW w:w="1189" w:type="pct"/>
             <w:tcBorders>
               <w:top w:val="nil"/>
               <w:left w:val="nil"/>
@@ -4571,7 +5477,39 @@
         </w:tc>
         <w:tc>
           <w:tcPr>
-            <w:tcW w:w="1145" w:type="pct"/>
+            <w:tcW w:w="920" w:type="pct"/>
+            <w:tcBorders>
+              <w:top w:val="nil"/>
+              <w:left w:val="nil"/>
+              <w:bottom w:val="nil"/>
+              <w:right w:val="nil"/>
+            </w:tcBorders>
+            <w:vAlign w:val="center"/>
+          </w:tcPr>
+          <w:p>
+            <w:pPr>
+              <w:jc w:val="center"/>
+              <w:rPr>
+                <w:rFonts w:eastAsia="Times New Roman"/>
+                <w:color w:val="000000"/>
+                <w:sz w:val="20"/>
+                <w:szCs w:val="20"/>
+              </w:rPr>
+            </w:pPr>
+            <w:r>
+              <w:rPr>
+                <w:rFonts w:eastAsia="Times New Roman"/>
+                <w:color w:val="000000"/>
+                <w:sz w:val="20"/>
+                <w:szCs w:val="20"/>
+              </w:rPr>
+              <w:t>1</w:t>
+            </w:r>
+          </w:p>
+        </w:tc>
+        <w:tc>
+          <w:tcPr>
+            <w:tcW w:w="920" w:type="pct"/>
             <w:tcBorders>
               <w:top w:val="nil"/>
               <w:left w:val="nil"/>
@@ -4606,7 +5544,7 @@
         </w:tc>
         <w:tc>
           <w:tcPr>
-            <w:tcW w:w="1145" w:type="pct"/>
+            <w:tcW w:w="920" w:type="pct"/>
             <w:tcBorders>
               <w:top w:val="nil"/>
               <w:left w:val="nil"/>
@@ -4656,53 +5594,35 @@
         </w:tc>
         <w:tc>
           <w:tcPr>
-            <w:tcW w:w="1237" w:type="pct"/>
-            <w:tcBorders>
-              <w:top w:val="nil"/>
-              <w:left w:val="nil"/>
-              <w:right w:val="nil"/>
-            </w:tcBorders>
-            <w:shd w:val="clear" w:color="auto" w:fill="auto"/>
-            <w:noWrap/>
-            <w:vAlign w:val="center"/>
-            <w:hideMark/>
-          </w:tcPr>
-          <w:p>
-            <w:pPr>
-              <w:jc w:val="center"/>
-              <w:rPr>
-                <w:rFonts w:eastAsia="Times New Roman"/>
-                <w:color w:val="000000"/>
-                <w:sz w:val="20"/>
-                <w:szCs w:val="20"/>
-              </w:rPr>
-            </w:pPr>
-            <w:r>
-              <w:rPr>
-                <w:rFonts w:eastAsia="Times New Roman"/>
-                <w:color w:val="000000"/>
-                <w:sz w:val="20"/>
-                <w:szCs w:val="20"/>
-              </w:rPr>
-              <w:t>1</w:t>
-            </w:r>
-            <w:r>
-              <w:rPr>
-                <w:rFonts w:eastAsia="Times New Roman"/>
-                <w:color w:val="000000"/>
-                <w:sz w:val="20"/>
-                <w:szCs w:val="20"/>
-              </w:rPr>
-              <w:t>.28</w:t>
-            </w:r>
-            <w:r>
-              <w:rPr>
-                <w:rFonts w:eastAsia="Times New Roman"/>
-                <w:color w:val="000000"/>
-                <w:sz w:val="20"/>
-                <w:szCs w:val="20"/>
-              </w:rPr>
-              <w:t>%</w:t>
+            <w:tcW w:w="1050" w:type="pct"/>
+            <w:tcBorders>
+              <w:top w:val="nil"/>
+              <w:left w:val="nil"/>
+              <w:right w:val="nil"/>
+            </w:tcBorders>
+            <w:shd w:val="clear" w:color="auto" w:fill="auto"/>
+            <w:noWrap/>
+            <w:vAlign w:val="center"/>
+            <w:hideMark/>
+          </w:tcPr>
+          <w:p>
+            <w:pPr>
+              <w:jc w:val="center"/>
+              <w:rPr>
+                <w:rFonts w:eastAsia="Times New Roman"/>
+                <w:color w:val="000000"/>
+                <w:sz w:val="20"/>
+                <w:szCs w:val="20"/>
+              </w:rPr>
+            </w:pPr>
+            <w:r>
+              <w:rPr>
+                <w:rFonts w:eastAsia="Times New Roman"/>
+                <w:color w:val="000000"/>
+                <w:sz w:val="20"/>
+                <w:szCs w:val="20"/>
+              </w:rPr>
+              <w:t>1.28%</w:t>
             </w:r>
           </w:p>
         </w:tc>
@@ -4713,35 +5633,44 @@
         </w:trPr>
         <w:tc>
           <w:tcPr>
-            <w:tcW w:w="1473" w:type="pct"/>
-            <w:tcBorders>
-              <w:top w:val="nil"/>
-              <w:left w:val="nil"/>
-              <w:bottom w:val="nil"/>
-              <w:right w:val="nil"/>
-            </w:tcBorders>
-            <w:shd w:val="clear" w:color="auto" w:fill="auto"/>
-            <w:noWrap/>
-            <w:vAlign w:val="center"/>
-            <w:hideMark/>
-          </w:tcPr>
-          <w:p>
-            <w:pPr>
-              <w:rPr>
-                <w:rFonts w:eastAsia="Times New Roman"/>
-                <w:color w:val="000000"/>
-                <w:sz w:val="20"/>
-                <w:szCs w:val="20"/>
-              </w:rPr>
-            </w:pPr>
-            <w:r>
-              <w:rPr>
-                <w:rFonts w:eastAsia="Times New Roman"/>
-                <w:color w:val="000000"/>
-                <w:sz w:val="20"/>
-                <w:szCs w:val="20"/>
-              </w:rPr>
-              <w:t xml:space="preserve">Soil N x Soil </w:t>
+            <w:tcW w:w="1189" w:type="pct"/>
+            <w:tcBorders>
+              <w:top w:val="nil"/>
+              <w:left w:val="nil"/>
+              <w:bottom w:val="nil"/>
+              <w:right w:val="nil"/>
+            </w:tcBorders>
+            <w:shd w:val="clear" w:color="auto" w:fill="auto"/>
+            <w:noWrap/>
+            <w:vAlign w:val="center"/>
+            <w:hideMark/>
+          </w:tcPr>
+          <w:p>
+            <w:pPr>
+              <w:rPr>
+                <w:rFonts w:eastAsia="Times New Roman"/>
+                <w:color w:val="000000"/>
+                <w:sz w:val="20"/>
+                <w:szCs w:val="20"/>
+              </w:rPr>
+            </w:pPr>
+            <w:r>
+              <w:rPr>
+                <w:rFonts w:eastAsia="Times New Roman"/>
+                <w:color w:val="000000"/>
+                <w:sz w:val="20"/>
+                <w:szCs w:val="20"/>
+              </w:rPr>
+              <w:t>Soil N x Soil</w:t>
+            </w:r>
+            <w:r>
+              <w:rPr>
+                <w:rFonts w:eastAsia="Times New Roman"/>
+                <w:color w:val="000000"/>
+                <w:sz w:val="20"/>
+                <w:szCs w:val="20"/>
+              </w:rPr>
+              <w:t xml:space="preserve"> </w:t>
             </w:r>
             <w:r>
               <w:rPr>
@@ -4752,11 +5681,53 @@
               </w:rPr>
               <w:t>K</w:t>
             </w:r>
-          </w:p>
-        </w:tc>
-        <w:tc>
-          <w:tcPr>
-            <w:tcW w:w="1145" w:type="pct"/>
+            <w:r>
+              <w:rPr>
+                <w:rFonts w:eastAsia="Times New Roman"/>
+                <w:color w:val="000000"/>
+                <w:sz w:val="20"/>
+                <w:szCs w:val="20"/>
+                <w:vertAlign w:val="subscript"/>
+              </w:rPr>
+              <w:t>+µ</w:t>
+            </w:r>
+          </w:p>
+        </w:tc>
+        <w:tc>
+          <w:tcPr>
+            <w:tcW w:w="920" w:type="pct"/>
+            <w:tcBorders>
+              <w:top w:val="nil"/>
+              <w:left w:val="nil"/>
+              <w:bottom w:val="nil"/>
+              <w:right w:val="nil"/>
+            </w:tcBorders>
+            <w:vAlign w:val="center"/>
+          </w:tcPr>
+          <w:p>
+            <w:pPr>
+              <w:jc w:val="center"/>
+              <w:rPr>
+                <w:rFonts w:eastAsia="Times New Roman"/>
+                <w:color w:val="000000"/>
+                <w:sz w:val="20"/>
+                <w:szCs w:val="20"/>
+              </w:rPr>
+            </w:pPr>
+            <w:r>
+              <w:rPr>
+                <w:rFonts w:eastAsia="Times New Roman"/>
+                <w:color w:val="000000"/>
+                <w:sz w:val="20"/>
+                <w:szCs w:val="20"/>
+              </w:rPr>
+              <w:t>1</w:t>
+            </w:r>
+          </w:p>
+        </w:tc>
+        <w:tc>
+          <w:tcPr>
+            <w:tcW w:w="920" w:type="pct"/>
             <w:tcBorders>
               <w:top w:val="nil"/>
               <w:left w:val="nil"/>
@@ -4791,7 +5762,7 @@
         </w:tc>
         <w:tc>
           <w:tcPr>
-            <w:tcW w:w="1145" w:type="pct"/>
+            <w:tcW w:w="920" w:type="pct"/>
             <w:tcBorders>
               <w:top w:val="nil"/>
               <w:left w:val="nil"/>
@@ -4835,52 +5806,34 @@
         </w:tc>
         <w:tc>
           <w:tcPr>
-            <w:tcW w:w="1237" w:type="pct"/>
-            <w:tcBorders>
-              <w:left w:val="nil"/>
-              <w:right w:val="nil"/>
-            </w:tcBorders>
-            <w:shd w:val="clear" w:color="auto" w:fill="auto"/>
-            <w:noWrap/>
-            <w:vAlign w:val="center"/>
-            <w:hideMark/>
-          </w:tcPr>
-          <w:p>
-            <w:pPr>
-              <w:jc w:val="center"/>
-              <w:rPr>
-                <w:rFonts w:eastAsia="Times New Roman"/>
-                <w:color w:val="000000"/>
-                <w:sz w:val="20"/>
-                <w:szCs w:val="20"/>
-              </w:rPr>
-            </w:pPr>
-            <w:r>
-              <w:rPr>
-                <w:rFonts w:eastAsia="Times New Roman"/>
-                <w:color w:val="000000"/>
-                <w:sz w:val="20"/>
-                <w:szCs w:val="20"/>
-              </w:rPr>
-              <w:t>1</w:t>
-            </w:r>
-            <w:r>
-              <w:rPr>
-                <w:rFonts w:eastAsia="Times New Roman"/>
-                <w:color w:val="000000"/>
-                <w:sz w:val="20"/>
-                <w:szCs w:val="20"/>
-              </w:rPr>
-              <w:t>.19</w:t>
-            </w:r>
-            <w:r>
-              <w:rPr>
-                <w:rFonts w:eastAsia="Times New Roman"/>
-                <w:color w:val="000000"/>
-                <w:sz w:val="20"/>
-                <w:szCs w:val="20"/>
-              </w:rPr>
-              <w:t>%</w:t>
+            <w:tcW w:w="1050" w:type="pct"/>
+            <w:tcBorders>
+              <w:left w:val="nil"/>
+              <w:right w:val="nil"/>
+            </w:tcBorders>
+            <w:shd w:val="clear" w:color="auto" w:fill="auto"/>
+            <w:noWrap/>
+            <w:vAlign w:val="center"/>
+            <w:hideMark/>
+          </w:tcPr>
+          <w:p>
+            <w:pPr>
+              <w:jc w:val="center"/>
+              <w:rPr>
+                <w:rFonts w:eastAsia="Times New Roman"/>
+                <w:color w:val="000000"/>
+                <w:sz w:val="20"/>
+                <w:szCs w:val="20"/>
+              </w:rPr>
+            </w:pPr>
+            <w:r>
+              <w:rPr>
+                <w:rFonts w:eastAsia="Times New Roman"/>
+                <w:color w:val="000000"/>
+                <w:sz w:val="20"/>
+                <w:szCs w:val="20"/>
+              </w:rPr>
+              <w:t>1.19%</w:t>
             </w:r>
           </w:p>
         </w:tc>
@@ -4891,40 +5844,90 @@
         </w:trPr>
         <w:tc>
           <w:tcPr>
-            <w:tcW w:w="1473" w:type="pct"/>
-            <w:tcBorders>
-              <w:top w:val="nil"/>
-              <w:left w:val="nil"/>
-              <w:right w:val="nil"/>
-            </w:tcBorders>
-            <w:shd w:val="clear" w:color="auto" w:fill="auto"/>
-            <w:noWrap/>
-            <w:vAlign w:val="center"/>
-            <w:hideMark/>
-          </w:tcPr>
-          <w:p>
-            <w:pPr>
-              <w:rPr>
-                <w:rFonts w:eastAsia="Times New Roman"/>
-                <w:color w:val="000000"/>
-                <w:sz w:val="20"/>
-                <w:szCs w:val="20"/>
-              </w:rPr>
-            </w:pPr>
-            <w:r>
-              <w:rPr>
-                <w:rFonts w:eastAsia="Times New Roman"/>
-                <w:color w:val="000000"/>
-                <w:sz w:val="20"/>
-                <w:szCs w:val="20"/>
-              </w:rPr>
-              <w:t>Soil P x Soil K</w:t>
-            </w:r>
-          </w:p>
-        </w:tc>
-        <w:tc>
-          <w:tcPr>
-            <w:tcW w:w="1145" w:type="pct"/>
+            <w:tcW w:w="1189" w:type="pct"/>
+            <w:tcBorders>
+              <w:top w:val="nil"/>
+              <w:left w:val="nil"/>
+              <w:right w:val="nil"/>
+            </w:tcBorders>
+            <w:shd w:val="clear" w:color="auto" w:fill="auto"/>
+            <w:noWrap/>
+            <w:vAlign w:val="center"/>
+            <w:hideMark/>
+          </w:tcPr>
+          <w:p>
+            <w:pPr>
+              <w:rPr>
+                <w:rFonts w:eastAsia="Times New Roman"/>
+                <w:color w:val="000000"/>
+                <w:sz w:val="20"/>
+                <w:szCs w:val="20"/>
+              </w:rPr>
+            </w:pPr>
+            <w:r>
+              <w:rPr>
+                <w:rFonts w:eastAsia="Times New Roman"/>
+                <w:color w:val="000000"/>
+                <w:sz w:val="20"/>
+                <w:szCs w:val="20"/>
+              </w:rPr>
+              <w:t xml:space="preserve">Soil P x Soil </w:t>
+            </w:r>
+            <w:r>
+              <w:rPr>
+                <w:rFonts w:eastAsia="Times New Roman"/>
+                <w:color w:val="000000"/>
+                <w:sz w:val="20"/>
+                <w:szCs w:val="20"/>
+              </w:rPr>
+              <w:t>K</w:t>
+            </w:r>
+            <w:r>
+              <w:rPr>
+                <w:rFonts w:eastAsia="Times New Roman"/>
+                <w:color w:val="000000"/>
+                <w:sz w:val="20"/>
+                <w:szCs w:val="20"/>
+                <w:vertAlign w:val="subscript"/>
+              </w:rPr>
+              <w:t>+µ</w:t>
+            </w:r>
+          </w:p>
+        </w:tc>
+        <w:tc>
+          <w:tcPr>
+            <w:tcW w:w="920" w:type="pct"/>
+            <w:tcBorders>
+              <w:top w:val="nil"/>
+              <w:left w:val="nil"/>
+              <w:right w:val="nil"/>
+            </w:tcBorders>
+            <w:vAlign w:val="center"/>
+          </w:tcPr>
+          <w:p>
+            <w:pPr>
+              <w:jc w:val="center"/>
+              <w:rPr>
+                <w:rFonts w:eastAsia="Times New Roman"/>
+                <w:color w:val="000000"/>
+                <w:sz w:val="20"/>
+                <w:szCs w:val="20"/>
+              </w:rPr>
+            </w:pPr>
+            <w:r>
+              <w:rPr>
+                <w:rFonts w:eastAsia="Times New Roman"/>
+                <w:color w:val="000000"/>
+                <w:sz w:val="20"/>
+                <w:szCs w:val="20"/>
+              </w:rPr>
+              <w:t>1</w:t>
+            </w:r>
+          </w:p>
+        </w:tc>
+        <w:tc>
+          <w:tcPr>
+            <w:tcW w:w="920" w:type="pct"/>
             <w:tcBorders>
               <w:top w:val="nil"/>
               <w:left w:val="nil"/>
@@ -4958,7 +5961,7 @@
         </w:tc>
         <w:tc>
           <w:tcPr>
-            <w:tcW w:w="1145" w:type="pct"/>
+            <w:tcW w:w="920" w:type="pct"/>
             <w:tcBorders>
               <w:top w:val="nil"/>
               <w:left w:val="nil"/>
@@ -5001,52 +6004,34 @@
         </w:tc>
         <w:tc>
           <w:tcPr>
-            <w:tcW w:w="1237" w:type="pct"/>
-            <w:tcBorders>
-              <w:left w:val="nil"/>
-              <w:right w:val="nil"/>
-            </w:tcBorders>
-            <w:shd w:val="clear" w:color="auto" w:fill="auto"/>
-            <w:noWrap/>
-            <w:vAlign w:val="center"/>
-            <w:hideMark/>
-          </w:tcPr>
-          <w:p>
-            <w:pPr>
-              <w:jc w:val="center"/>
-              <w:rPr>
-                <w:rFonts w:eastAsia="Times New Roman"/>
-                <w:color w:val="000000"/>
-                <w:sz w:val="20"/>
-                <w:szCs w:val="20"/>
-              </w:rPr>
-            </w:pPr>
-            <w:r>
-              <w:rPr>
-                <w:rFonts w:eastAsia="Times New Roman"/>
-                <w:color w:val="000000"/>
-                <w:sz w:val="20"/>
-                <w:szCs w:val="20"/>
-              </w:rPr>
-              <w:t>1</w:t>
-            </w:r>
-            <w:r>
-              <w:rPr>
-                <w:rFonts w:eastAsia="Times New Roman"/>
-                <w:color w:val="000000"/>
-                <w:sz w:val="20"/>
-                <w:szCs w:val="20"/>
-              </w:rPr>
-              <w:t>.11</w:t>
-            </w:r>
-            <w:r>
-              <w:rPr>
-                <w:rFonts w:eastAsia="Times New Roman"/>
-                <w:color w:val="000000"/>
-                <w:sz w:val="20"/>
-                <w:szCs w:val="20"/>
-              </w:rPr>
-              <w:t>%</w:t>
+            <w:tcW w:w="1050" w:type="pct"/>
+            <w:tcBorders>
+              <w:left w:val="nil"/>
+              <w:right w:val="nil"/>
+            </w:tcBorders>
+            <w:shd w:val="clear" w:color="auto" w:fill="auto"/>
+            <w:noWrap/>
+            <w:vAlign w:val="center"/>
+            <w:hideMark/>
+          </w:tcPr>
+          <w:p>
+            <w:pPr>
+              <w:jc w:val="center"/>
+              <w:rPr>
+                <w:rFonts w:eastAsia="Times New Roman"/>
+                <w:color w:val="000000"/>
+                <w:sz w:val="20"/>
+                <w:szCs w:val="20"/>
+              </w:rPr>
+            </w:pPr>
+            <w:r>
+              <w:rPr>
+                <w:rFonts w:eastAsia="Times New Roman"/>
+                <w:color w:val="000000"/>
+                <w:sz w:val="20"/>
+                <w:szCs w:val="20"/>
+              </w:rPr>
+              <w:t>1.11%</w:t>
             </w:r>
           </w:p>
         </w:tc>
@@ -5057,7 +6042,7 @@
         </w:trPr>
         <w:tc>
           <w:tcPr>
-            <w:tcW w:w="1473" w:type="pct"/>
+            <w:tcW w:w="1189" w:type="pct"/>
             <w:tcBorders>
               <w:top w:val="nil"/>
               <w:left w:val="nil"/>
@@ -5085,19 +6070,70 @@
                 <w:sz w:val="20"/>
                 <w:szCs w:val="20"/>
               </w:rPr>
-              <w:t>Soil N x Soil P x Soil K</w:t>
-            </w:r>
-          </w:p>
-        </w:tc>
-        <w:tc>
-          <w:tcPr>
-            <w:tcW w:w="1145" w:type="pct"/>
+              <w:t xml:space="preserve">Soil N x Soil P x Soil </w:t>
+            </w:r>
+            <w:r>
+              <w:rPr>
+                <w:rFonts w:eastAsia="Times New Roman"/>
+                <w:color w:val="000000"/>
+                <w:sz w:val="20"/>
+                <w:szCs w:val="20"/>
+              </w:rPr>
+              <w:t>K</w:t>
+            </w:r>
+            <w:r>
+              <w:rPr>
+                <w:rFonts w:eastAsia="Times New Roman"/>
+                <w:color w:val="000000"/>
+                <w:sz w:val="20"/>
+                <w:szCs w:val="20"/>
+                <w:vertAlign w:val="subscript"/>
+              </w:rPr>
+              <w:t>+µ</w:t>
+            </w:r>
+          </w:p>
+        </w:tc>
+        <w:tc>
+          <w:tcPr>
+            <w:tcW w:w="920" w:type="pct"/>
             <w:tcBorders>
               <w:top w:val="nil"/>
               <w:left w:val="nil"/>
               <w:bottom w:val="single" w:sz="4" w:space="0" w:color="auto"/>
               <w:right w:val="nil"/>
             </w:tcBorders>
+            <w:vAlign w:val="center"/>
+          </w:tcPr>
+          <w:p>
+            <w:pPr>
+              <w:jc w:val="center"/>
+              <w:rPr>
+                <w:rFonts w:eastAsia="Times New Roman"/>
+                <w:color w:val="000000"/>
+                <w:sz w:val="20"/>
+                <w:szCs w:val="20"/>
+              </w:rPr>
+            </w:pPr>
+            <w:r>
+              <w:rPr>
+                <w:rFonts w:eastAsia="Times New Roman"/>
+                <w:color w:val="000000"/>
+                <w:sz w:val="20"/>
+                <w:szCs w:val="20"/>
+              </w:rPr>
+              <w:t>1</w:t>
+            </w:r>
+          </w:p>
+        </w:tc>
+        <w:tc>
+          <w:tcPr>
+            <w:tcW w:w="920" w:type="pct"/>
+            <w:tcBorders>
+              <w:top w:val="nil"/>
+              <w:left w:val="nil"/>
+              <w:bottom w:val="single" w:sz="4" w:space="0" w:color="auto"/>
+              <w:right w:val="nil"/>
+            </w:tcBorders>
             <w:shd w:val="clear" w:color="auto" w:fill="auto"/>
             <w:noWrap/>
             <w:vAlign w:val="center"/>
@@ -5126,7 +6162,7 @@
         </w:tc>
         <w:tc>
           <w:tcPr>
-            <w:tcW w:w="1145" w:type="pct"/>
+            <w:tcW w:w="920" w:type="pct"/>
             <w:tcBorders>
               <w:top w:val="nil"/>
               <w:left w:val="nil"/>
@@ -5170,7 +6206,7 @@
         </w:tc>
         <w:tc>
           <w:tcPr>
-            <w:tcW w:w="1237" w:type="pct"/>
+            <w:tcW w:w="1050" w:type="pct"/>
             <w:tcBorders>
               <w:left w:val="nil"/>
               <w:bottom w:val="single" w:sz="4" w:space="0" w:color="auto"/>
@@ -5198,16 +6234,7 @@
                 <w:sz w:val="20"/>
                 <w:szCs w:val="20"/>
               </w:rPr>
-              <w:t>0.60</w:t>
-            </w:r>
-            <w:r>
-              <w:rPr>
-                <w:rFonts w:eastAsia="Times New Roman"/>
-                <w:color w:val="000000"/>
-                <w:sz w:val="20"/>
-                <w:szCs w:val="20"/>
-              </w:rPr>
-              <w:t>%</w:t>
+              <w:t>0.60%</w:t>
             </w:r>
           </w:p>
         </w:tc>

</xml_diff>

<commit_message>
update treemaps and add sample size to tables
</commit_message>
<xml_diff>
--- a/Analysis/tables/tables.docx
+++ b/Analysis/tables/tables.docx
@@ -121,8 +121,8 @@
         <w:tblLook w:val="04A0" w:firstRow="1" w:lastRow="0" w:firstColumn="1" w:lastColumn="0" w:noHBand="0" w:noVBand="1"/>
       </w:tblPr>
       <w:tblGrid>
-        <w:gridCol w:w="2839"/>
-        <w:gridCol w:w="1515"/>
+        <w:gridCol w:w="2840"/>
+        <w:gridCol w:w="1514"/>
         <w:gridCol w:w="1526"/>
         <w:gridCol w:w="1514"/>
         <w:gridCol w:w="1966"/>
@@ -133,7 +133,7 @@
         </w:trPr>
         <w:tc>
           <w:tcPr>
-            <w:tcW w:w="1516" w:type="pct"/>
+            <w:tcW w:w="1517" w:type="pct"/>
             <w:tcBorders>
               <w:top w:val="single" w:sz="4" w:space="0" w:color="auto"/>
               <w:left w:val="nil"/>
@@ -323,7 +323,7 @@
         </w:trPr>
         <w:tc>
           <w:tcPr>
-            <w:tcW w:w="1516" w:type="pct"/>
+            <w:tcW w:w="1517" w:type="pct"/>
             <w:tcBorders>
               <w:top w:val="single" w:sz="4" w:space="0" w:color="auto"/>
               <w:left w:val="nil"/>
@@ -516,7 +516,7 @@
         </w:trPr>
         <w:tc>
           <w:tcPr>
-            <w:tcW w:w="1516" w:type="pct"/>
+            <w:tcW w:w="1517" w:type="pct"/>
             <w:tcBorders>
               <w:top w:val="nil"/>
               <w:left w:val="nil"/>
@@ -705,7 +705,7 @@
         </w:trPr>
         <w:tc>
           <w:tcPr>
-            <w:tcW w:w="1516" w:type="pct"/>
+            <w:tcW w:w="1517" w:type="pct"/>
             <w:tcBorders>
               <w:top w:val="nil"/>
               <w:left w:val="nil"/>
@@ -904,7 +904,7 @@
         </w:trPr>
         <w:tc>
           <w:tcPr>
-            <w:tcW w:w="1516" w:type="pct"/>
+            <w:tcW w:w="1517" w:type="pct"/>
             <w:tcBorders>
               <w:top w:val="nil"/>
               <w:left w:val="nil"/>
@@ -1111,7 +1111,7 @@
         </w:trPr>
         <w:tc>
           <w:tcPr>
-            <w:tcW w:w="1516" w:type="pct"/>
+            <w:tcW w:w="1517" w:type="pct"/>
             <w:tcBorders>
               <w:top w:val="nil"/>
               <w:left w:val="nil"/>
@@ -1327,7 +1327,7 @@
         </w:trPr>
         <w:tc>
           <w:tcPr>
-            <w:tcW w:w="1516" w:type="pct"/>
+            <w:tcW w:w="1517" w:type="pct"/>
             <w:tcBorders>
               <w:top w:val="nil"/>
               <w:left w:val="nil"/>
@@ -1556,7 +1556,7 @@
         </w:trPr>
         <w:tc>
           <w:tcPr>
-            <w:tcW w:w="1516" w:type="pct"/>
+            <w:tcW w:w="1517" w:type="pct"/>
             <w:tcBorders>
               <w:top w:val="nil"/>
               <w:left w:val="nil"/>
@@ -1789,7 +1789,7 @@
         </w:trPr>
         <w:tc>
           <w:tcPr>
-            <w:tcW w:w="1516" w:type="pct"/>
+            <w:tcW w:w="1517" w:type="pct"/>
             <w:tcBorders>
               <w:top w:val="nil"/>
               <w:left w:val="nil"/>
@@ -1986,7 +1986,7 @@
         </w:trPr>
         <w:tc>
           <w:tcPr>
-            <w:tcW w:w="1516" w:type="pct"/>
+            <w:tcW w:w="1517" w:type="pct"/>
             <w:tcBorders>
               <w:top w:val="nil"/>
               <w:left w:val="nil"/>
@@ -2225,7 +2225,7 @@
         </w:trPr>
         <w:tc>
           <w:tcPr>
-            <w:tcW w:w="1516" w:type="pct"/>
+            <w:tcW w:w="1517" w:type="pct"/>
             <w:tcBorders>
               <w:top w:val="nil"/>
               <w:left w:val="nil"/>
@@ -2418,7 +2418,7 @@
         </w:trPr>
         <w:tc>
           <w:tcPr>
-            <w:tcW w:w="1516" w:type="pct"/>
+            <w:tcW w:w="1517" w:type="pct"/>
             <w:tcBorders>
               <w:top w:val="nil"/>
               <w:left w:val="nil"/>
@@ -2647,7 +2647,7 @@
         </w:trPr>
         <w:tc>
           <w:tcPr>
-            <w:tcW w:w="1516" w:type="pct"/>
+            <w:tcW w:w="1517" w:type="pct"/>
             <w:tcBorders>
               <w:top w:val="nil"/>
               <w:left w:val="nil"/>
@@ -2827,7 +2827,7 @@
         </w:trPr>
         <w:tc>
           <w:tcPr>
-            <w:tcW w:w="1516" w:type="pct"/>
+            <w:tcW w:w="1517" w:type="pct"/>
             <w:tcBorders>
               <w:top w:val="nil"/>
               <w:left w:val="nil"/>
@@ -3021,7 +3021,7 @@
         </w:trPr>
         <w:tc>
           <w:tcPr>
-            <w:tcW w:w="1516" w:type="pct"/>
+            <w:tcW w:w="1517" w:type="pct"/>
             <w:tcBorders>
               <w:top w:val="nil"/>
               <w:left w:val="nil"/>
@@ -3214,7 +3214,7 @@
         </w:trPr>
         <w:tc>
           <w:tcPr>
-            <w:tcW w:w="1516" w:type="pct"/>
+            <w:tcW w:w="1517" w:type="pct"/>
             <w:tcBorders>
               <w:top w:val="nil"/>
               <w:left w:val="nil"/>
@@ -3439,7 +3439,21 @@
           <w:sz w:val="20"/>
           <w:szCs w:val="20"/>
         </w:rPr>
-        <w:t xml:space="preserve"> and &lt; 0.1 are italicized. Key: </w:t>
+        <w:t xml:space="preserve"> and &lt; 0.1 are italicized. </w:t>
+      </w:r>
+      <w:r>
+        <w:rPr>
+          <w:sz w:val="20"/>
+          <w:szCs w:val="20"/>
+        </w:rPr>
+        <w:t xml:space="preserve">Sample size is 1,812. </w:t>
+      </w:r>
+      <w:r>
+        <w:rPr>
+          <w:sz w:val="20"/>
+          <w:szCs w:val="20"/>
+        </w:rPr>
+        <w:t xml:space="preserve">Key: </w:t>
       </w:r>
       <w:r>
         <w:rPr>
@@ -3751,7 +3765,7 @@
         </w:trPr>
         <w:tc>
           <w:tcPr>
-            <w:tcW w:w="1189" w:type="pct"/>
+            <w:tcW w:w="1479" w:type="pct"/>
             <w:tcBorders>
               <w:top w:val="single" w:sz="4" w:space="0" w:color="auto"/>
               <w:left w:val="nil"/>
@@ -3778,7 +3792,7 @@
         </w:tc>
         <w:tc>
           <w:tcPr>
-            <w:tcW w:w="920" w:type="pct"/>
+            <w:tcW w:w="824" w:type="pct"/>
             <w:tcBorders>
               <w:top w:val="single" w:sz="4" w:space="0" w:color="auto"/>
               <w:left w:val="nil"/>
@@ -3814,7 +3828,7 @@
         </w:tc>
         <w:tc>
           <w:tcPr>
-            <w:tcW w:w="920" w:type="pct"/>
+            <w:tcW w:w="824" w:type="pct"/>
             <w:tcBorders>
               <w:top w:val="single" w:sz="4" w:space="0" w:color="auto"/>
               <w:left w:val="nil"/>
@@ -3853,7 +3867,7 @@
         </w:tc>
         <w:tc>
           <w:tcPr>
-            <w:tcW w:w="920" w:type="pct"/>
+            <w:tcW w:w="824" w:type="pct"/>
             <w:tcBorders>
               <w:top w:val="single" w:sz="4" w:space="0" w:color="auto"/>
               <w:left w:val="nil"/>
@@ -3940,7 +3954,7 @@
         </w:trPr>
         <w:tc>
           <w:tcPr>
-            <w:tcW w:w="1189" w:type="pct"/>
+            <w:tcW w:w="1479" w:type="pct"/>
             <w:tcBorders>
               <w:top w:val="single" w:sz="4" w:space="0" w:color="auto"/>
               <w:left w:val="nil"/>
@@ -3997,7 +4011,7 @@
         </w:tc>
         <w:tc>
           <w:tcPr>
-            <w:tcW w:w="920" w:type="pct"/>
+            <w:tcW w:w="824" w:type="pct"/>
             <w:tcBorders>
               <w:top w:val="single" w:sz="4" w:space="0" w:color="auto"/>
               <w:left w:val="nil"/>
@@ -4029,7 +4043,7 @@
         </w:tc>
         <w:tc>
           <w:tcPr>
-            <w:tcW w:w="920" w:type="pct"/>
+            <w:tcW w:w="824" w:type="pct"/>
             <w:tcBorders>
               <w:top w:val="single" w:sz="4" w:space="0" w:color="auto"/>
               <w:left w:val="nil"/>
@@ -4091,7 +4105,7 @@
         </w:tc>
         <w:tc>
           <w:tcPr>
-            <w:tcW w:w="920" w:type="pct"/>
+            <w:tcW w:w="824" w:type="pct"/>
             <w:tcBorders>
               <w:top w:val="single" w:sz="4" w:space="0" w:color="auto"/>
               <w:left w:val="nil"/>
@@ -4187,7 +4201,7 @@
         </w:trPr>
         <w:tc>
           <w:tcPr>
-            <w:tcW w:w="1189" w:type="pct"/>
+            <w:tcW w:w="1479" w:type="pct"/>
             <w:tcBorders>
               <w:top w:val="nil"/>
               <w:left w:val="nil"/>
@@ -4244,7 +4258,7 @@
         </w:tc>
         <w:tc>
           <w:tcPr>
-            <w:tcW w:w="920" w:type="pct"/>
+            <w:tcW w:w="824" w:type="pct"/>
             <w:tcBorders>
               <w:top w:val="nil"/>
               <w:left w:val="nil"/>
@@ -4276,7 +4290,7 @@
         </w:tc>
         <w:tc>
           <w:tcPr>
-            <w:tcW w:w="920" w:type="pct"/>
+            <w:tcW w:w="824" w:type="pct"/>
             <w:tcBorders>
               <w:top w:val="nil"/>
               <w:left w:val="nil"/>
@@ -4329,7 +4343,7 @@
         </w:tc>
         <w:tc>
           <w:tcPr>
-            <w:tcW w:w="920" w:type="pct"/>
+            <w:tcW w:w="824" w:type="pct"/>
             <w:tcBorders>
               <w:top w:val="nil"/>
               <w:left w:val="nil"/>
@@ -4425,7 +4439,7 @@
         </w:trPr>
         <w:tc>
           <w:tcPr>
-            <w:tcW w:w="1189" w:type="pct"/>
+            <w:tcW w:w="1479" w:type="pct"/>
             <w:tcBorders>
               <w:top w:val="nil"/>
               <w:left w:val="nil"/>
@@ -4459,7 +4473,7 @@
         </w:tc>
         <w:tc>
           <w:tcPr>
-            <w:tcW w:w="920" w:type="pct"/>
+            <w:tcW w:w="824" w:type="pct"/>
             <w:tcBorders>
               <w:top w:val="nil"/>
               <w:left w:val="nil"/>
@@ -4491,7 +4505,7 @@
         </w:tc>
         <w:tc>
           <w:tcPr>
-            <w:tcW w:w="920" w:type="pct"/>
+            <w:tcW w:w="824" w:type="pct"/>
             <w:tcBorders>
               <w:top w:val="nil"/>
               <w:left w:val="nil"/>
@@ -4526,7 +4540,7 @@
         </w:tc>
         <w:tc>
           <w:tcPr>
-            <w:tcW w:w="920" w:type="pct"/>
+            <w:tcW w:w="824" w:type="pct"/>
             <w:tcBorders>
               <w:top w:val="nil"/>
               <w:left w:val="nil"/>
@@ -4622,7 +4636,7 @@
         </w:trPr>
         <w:tc>
           <w:tcPr>
-            <w:tcW w:w="1189" w:type="pct"/>
+            <w:tcW w:w="1479" w:type="pct"/>
             <w:tcBorders>
               <w:top w:val="nil"/>
               <w:left w:val="nil"/>
@@ -4656,7 +4670,7 @@
         </w:tc>
         <w:tc>
           <w:tcPr>
-            <w:tcW w:w="920" w:type="pct"/>
+            <w:tcW w:w="824" w:type="pct"/>
             <w:tcBorders>
               <w:top w:val="nil"/>
               <w:left w:val="nil"/>
@@ -4688,7 +4702,7 @@
         </w:tc>
         <w:tc>
           <w:tcPr>
-            <w:tcW w:w="920" w:type="pct"/>
+            <w:tcW w:w="824" w:type="pct"/>
             <w:tcBorders>
               <w:top w:val="nil"/>
               <w:left w:val="nil"/>
@@ -4723,7 +4737,7 @@
         </w:tc>
         <w:tc>
           <w:tcPr>
-            <w:tcW w:w="920" w:type="pct"/>
+            <w:tcW w:w="824" w:type="pct"/>
             <w:tcBorders>
               <w:top w:val="nil"/>
               <w:left w:val="nil"/>
@@ -4816,7 +4830,7 @@
         </w:trPr>
         <w:tc>
           <w:tcPr>
-            <w:tcW w:w="1189" w:type="pct"/>
+            <w:tcW w:w="1479" w:type="pct"/>
             <w:tcBorders>
               <w:top w:val="nil"/>
               <w:left w:val="nil"/>
@@ -4860,7 +4874,7 @@
         </w:tc>
         <w:tc>
           <w:tcPr>
-            <w:tcW w:w="920" w:type="pct"/>
+            <w:tcW w:w="824" w:type="pct"/>
             <w:tcBorders>
               <w:top w:val="nil"/>
               <w:left w:val="nil"/>
@@ -4892,7 +4906,7 @@
         </w:tc>
         <w:tc>
           <w:tcPr>
-            <w:tcW w:w="920" w:type="pct"/>
+            <w:tcW w:w="824" w:type="pct"/>
             <w:tcBorders>
               <w:top w:val="nil"/>
               <w:left w:val="nil"/>
@@ -4927,7 +4941,7 @@
         </w:tc>
         <w:tc>
           <w:tcPr>
-            <w:tcW w:w="920" w:type="pct"/>
+            <w:tcW w:w="824" w:type="pct"/>
             <w:tcBorders>
               <w:top w:val="nil"/>
               <w:left w:val="nil"/>
@@ -5020,7 +5034,7 @@
         </w:trPr>
         <w:tc>
           <w:tcPr>
-            <w:tcW w:w="1189" w:type="pct"/>
+            <w:tcW w:w="1479" w:type="pct"/>
             <w:tcBorders>
               <w:top w:val="nil"/>
               <w:left w:val="nil"/>
@@ -5054,7 +5068,7 @@
         </w:tc>
         <w:tc>
           <w:tcPr>
-            <w:tcW w:w="920" w:type="pct"/>
+            <w:tcW w:w="824" w:type="pct"/>
             <w:tcBorders>
               <w:top w:val="nil"/>
               <w:left w:val="nil"/>
@@ -5086,7 +5100,7 @@
         </w:tc>
         <w:tc>
           <w:tcPr>
-            <w:tcW w:w="920" w:type="pct"/>
+            <w:tcW w:w="824" w:type="pct"/>
             <w:tcBorders>
               <w:top w:val="nil"/>
               <w:left w:val="nil"/>
@@ -5121,7 +5135,7 @@
         </w:tc>
         <w:tc>
           <w:tcPr>
-            <w:tcW w:w="920" w:type="pct"/>
+            <w:tcW w:w="824" w:type="pct"/>
             <w:tcBorders>
               <w:top w:val="nil"/>
               <w:left w:val="nil"/>
@@ -5208,7 +5222,7 @@
         </w:trPr>
         <w:tc>
           <w:tcPr>
-            <w:tcW w:w="1189" w:type="pct"/>
+            <w:tcW w:w="1479" w:type="pct"/>
             <w:tcBorders>
               <w:top w:val="nil"/>
               <w:left w:val="nil"/>
@@ -5289,7 +5303,7 @@
         </w:tc>
         <w:tc>
           <w:tcPr>
-            <w:tcW w:w="920" w:type="pct"/>
+            <w:tcW w:w="824" w:type="pct"/>
             <w:tcBorders>
               <w:top w:val="nil"/>
               <w:left w:val="nil"/>
@@ -5321,7 +5335,7 @@
         </w:tc>
         <w:tc>
           <w:tcPr>
-            <w:tcW w:w="920" w:type="pct"/>
+            <w:tcW w:w="824" w:type="pct"/>
             <w:tcBorders>
               <w:top w:val="nil"/>
               <w:left w:val="nil"/>
@@ -5356,7 +5370,7 @@
         </w:tc>
         <w:tc>
           <w:tcPr>
-            <w:tcW w:w="920" w:type="pct"/>
+            <w:tcW w:w="824" w:type="pct"/>
             <w:tcBorders>
               <w:top w:val="nil"/>
               <w:left w:val="nil"/>
@@ -5443,7 +5457,7 @@
         </w:trPr>
         <w:tc>
           <w:tcPr>
-            <w:tcW w:w="1189" w:type="pct"/>
+            <w:tcW w:w="1479" w:type="pct"/>
             <w:tcBorders>
               <w:top w:val="nil"/>
               <w:left w:val="nil"/>
@@ -5477,7 +5491,7 @@
         </w:tc>
         <w:tc>
           <w:tcPr>
-            <w:tcW w:w="920" w:type="pct"/>
+            <w:tcW w:w="824" w:type="pct"/>
             <w:tcBorders>
               <w:top w:val="nil"/>
               <w:left w:val="nil"/>
@@ -5509,7 +5523,7 @@
         </w:tc>
         <w:tc>
           <w:tcPr>
-            <w:tcW w:w="920" w:type="pct"/>
+            <w:tcW w:w="824" w:type="pct"/>
             <w:tcBorders>
               <w:top w:val="nil"/>
               <w:left w:val="nil"/>
@@ -5544,7 +5558,7 @@
         </w:tc>
         <w:tc>
           <w:tcPr>
-            <w:tcW w:w="920" w:type="pct"/>
+            <w:tcW w:w="824" w:type="pct"/>
             <w:tcBorders>
               <w:top w:val="nil"/>
               <w:left w:val="nil"/>
@@ -5633,7 +5647,7 @@
         </w:trPr>
         <w:tc>
           <w:tcPr>
-            <w:tcW w:w="1189" w:type="pct"/>
+            <w:tcW w:w="1479" w:type="pct"/>
             <w:tcBorders>
               <w:top w:val="nil"/>
               <w:left w:val="nil"/>
@@ -5670,16 +5684,7 @@
                 <w:sz w:val="20"/>
                 <w:szCs w:val="20"/>
               </w:rPr>
-              <w:t xml:space="preserve"> </w:t>
-            </w:r>
-            <w:r>
-              <w:rPr>
-                <w:rFonts w:eastAsia="Times New Roman"/>
-                <w:color w:val="000000"/>
-                <w:sz w:val="20"/>
-                <w:szCs w:val="20"/>
-              </w:rPr>
-              <w:t>K</w:t>
+              <w:t xml:space="preserve"> K</w:t>
             </w:r>
             <w:r>
               <w:rPr>
@@ -5695,7 +5700,7 @@
         </w:tc>
         <w:tc>
           <w:tcPr>
-            <w:tcW w:w="920" w:type="pct"/>
+            <w:tcW w:w="824" w:type="pct"/>
             <w:tcBorders>
               <w:top w:val="nil"/>
               <w:left w:val="nil"/>
@@ -5727,7 +5732,7 @@
         </w:tc>
         <w:tc>
           <w:tcPr>
-            <w:tcW w:w="920" w:type="pct"/>
+            <w:tcW w:w="824" w:type="pct"/>
             <w:tcBorders>
               <w:top w:val="nil"/>
               <w:left w:val="nil"/>
@@ -5762,7 +5767,7 @@
         </w:tc>
         <w:tc>
           <w:tcPr>
-            <w:tcW w:w="920" w:type="pct"/>
+            <w:tcW w:w="824" w:type="pct"/>
             <w:tcBorders>
               <w:top w:val="nil"/>
               <w:left w:val="nil"/>
@@ -5844,7 +5849,7 @@
         </w:trPr>
         <w:tc>
           <w:tcPr>
-            <w:tcW w:w="1189" w:type="pct"/>
+            <w:tcW w:w="1479" w:type="pct"/>
             <w:tcBorders>
               <w:top w:val="nil"/>
               <w:left w:val="nil"/>
@@ -5896,7 +5901,7 @@
         </w:tc>
         <w:tc>
           <w:tcPr>
-            <w:tcW w:w="920" w:type="pct"/>
+            <w:tcW w:w="824" w:type="pct"/>
             <w:tcBorders>
               <w:top w:val="nil"/>
               <w:left w:val="nil"/>
@@ -5927,7 +5932,7 @@
         </w:tc>
         <w:tc>
           <w:tcPr>
-            <w:tcW w:w="920" w:type="pct"/>
+            <w:tcW w:w="824" w:type="pct"/>
             <w:tcBorders>
               <w:top w:val="nil"/>
               <w:left w:val="nil"/>
@@ -5961,7 +5966,7 @@
         </w:tc>
         <w:tc>
           <w:tcPr>
-            <w:tcW w:w="920" w:type="pct"/>
+            <w:tcW w:w="824" w:type="pct"/>
             <w:tcBorders>
               <w:top w:val="nil"/>
               <w:left w:val="nil"/>
@@ -6042,7 +6047,7 @@
         </w:trPr>
         <w:tc>
           <w:tcPr>
-            <w:tcW w:w="1189" w:type="pct"/>
+            <w:tcW w:w="1479" w:type="pct"/>
             <w:tcBorders>
               <w:top w:val="nil"/>
               <w:left w:val="nil"/>
@@ -6095,7 +6100,7 @@
         </w:tc>
         <w:tc>
           <w:tcPr>
-            <w:tcW w:w="920" w:type="pct"/>
+            <w:tcW w:w="824" w:type="pct"/>
             <w:tcBorders>
               <w:top w:val="nil"/>
               <w:left w:val="nil"/>
@@ -6127,7 +6132,7 @@
         </w:tc>
         <w:tc>
           <w:tcPr>
-            <w:tcW w:w="920" w:type="pct"/>
+            <w:tcW w:w="824" w:type="pct"/>
             <w:tcBorders>
               <w:top w:val="nil"/>
               <w:left w:val="nil"/>
@@ -6162,7 +6167,7 @@
         </w:tc>
         <w:tc>
           <w:tcPr>
-            <w:tcW w:w="920" w:type="pct"/>
+            <w:tcW w:w="824" w:type="pct"/>
             <w:tcBorders>
               <w:top w:val="nil"/>
               <w:left w:val="nil"/>
@@ -6282,7 +6287,21 @@
           <w:sz w:val="20"/>
           <w:szCs w:val="20"/>
         </w:rPr>
-        <w:t>. Key:</w:t>
+        <w:t xml:space="preserve">. </w:t>
+      </w:r>
+      <w:r>
+        <w:rPr>
+          <w:sz w:val="20"/>
+          <w:szCs w:val="20"/>
+        </w:rPr>
+        <w:t xml:space="preserve">Sample size is 1,812. </w:t>
+      </w:r>
+      <w:r>
+        <w:rPr>
+          <w:sz w:val="20"/>
+          <w:szCs w:val="20"/>
+        </w:rPr>
+        <w:t>Key:</w:t>
       </w:r>
       <w:r>
         <w:rPr>
@@ -6291,6 +6310,7 @@
         </w:rPr>
         <w:t xml:space="preserve"> </w:t>
       </w:r>
+      <w:proofErr w:type="spellStart"/>
       <w:r>
         <w:rPr>
           <w:rFonts w:eastAsia="Times New Roman"/>
@@ -6312,6 +6332,7 @@
         </w:rPr>
         <w:t>photo</w:t>
       </w:r>
+      <w:proofErr w:type="spellEnd"/>
       <w:r>
         <w:rPr>
           <w:rFonts w:eastAsia="Times New Roman"/>
@@ -6375,51 +6396,7 @@
           <w:sz w:val="20"/>
           <w:szCs w:val="20"/>
         </w:rPr>
-        <w:t>,</w:t>
-      </w:r>
-      <w:r>
-        <w:rPr>
-          <w:sz w:val="20"/>
-          <w:szCs w:val="20"/>
-        </w:rPr>
-        <w:t xml:space="preserve"> </w:t>
-      </w:r>
-      <w:r>
-        <w:rPr>
-          <w:i/>
-          <w:iCs/>
-          <w:sz w:val="20"/>
-          <w:szCs w:val="20"/>
-        </w:rPr>
-        <w:t>p</w:t>
-      </w:r>
-      <w:r>
-        <w:rPr>
-          <w:sz w:val="20"/>
-          <w:szCs w:val="20"/>
-        </w:rPr>
-        <w:t xml:space="preserve"> =</w:t>
-      </w:r>
-      <w:r>
-        <w:rPr>
-          <w:sz w:val="20"/>
-          <w:szCs w:val="20"/>
-        </w:rPr>
-        <w:t xml:space="preserve"> </w:t>
-      </w:r>
-      <w:r>
-        <w:rPr>
-          <w:sz w:val="20"/>
-          <w:szCs w:val="20"/>
-        </w:rPr>
-        <w:t>p</w:t>
-      </w:r>
-      <w:r>
-        <w:rPr>
-          <w:sz w:val="20"/>
-          <w:szCs w:val="20"/>
-        </w:rPr>
-        <w:t>-value.</w:t>
+        <w:t>.</w:t>
       </w:r>
     </w:p>
     <w:p>
@@ -6647,7 +6624,7 @@
         </w:tc>
         <w:tc>
           <w:tcPr>
-            <w:tcW w:w="1238" w:type="pct"/>
+            <w:tcW w:w="1237" w:type="pct"/>
             <w:tcBorders>
               <w:top w:val="single" w:sz="4" w:space="0" w:color="auto"/>
               <w:left w:val="nil"/>
@@ -6796,7 +6773,7 @@
         </w:tc>
         <w:tc>
           <w:tcPr>
-            <w:tcW w:w="1238" w:type="pct"/>
+            <w:tcW w:w="1237" w:type="pct"/>
             <w:tcBorders>
               <w:top w:val="nil"/>
               <w:left w:val="nil"/>
@@ -6941,7 +6918,7 @@
         </w:tc>
         <w:tc>
           <w:tcPr>
-            <w:tcW w:w="1238" w:type="pct"/>
+            <w:tcW w:w="1237" w:type="pct"/>
             <w:tcBorders>
               <w:top w:val="nil"/>
               <w:left w:val="nil"/>
@@ -7096,7 +7073,7 @@
         </w:tc>
         <w:tc>
           <w:tcPr>
-            <w:tcW w:w="1238" w:type="pct"/>
+            <w:tcW w:w="1237" w:type="pct"/>
             <w:tcBorders>
               <w:top w:val="nil"/>
               <w:left w:val="nil"/>
@@ -7241,7 +7218,7 @@
         </w:tc>
         <w:tc>
           <w:tcPr>
-            <w:tcW w:w="1238" w:type="pct"/>
+            <w:tcW w:w="1237" w:type="pct"/>
             <w:tcBorders>
               <w:top w:val="nil"/>
               <w:left w:val="nil"/>
@@ -7390,7 +7367,7 @@
         </w:tc>
         <w:tc>
           <w:tcPr>
-            <w:tcW w:w="1238" w:type="pct"/>
+            <w:tcW w:w="1237" w:type="pct"/>
             <w:tcBorders>
               <w:left w:val="nil"/>
               <w:right w:val="nil"/>
@@ -7530,7 +7507,7 @@
         </w:tc>
         <w:tc>
           <w:tcPr>
-            <w:tcW w:w="1238" w:type="pct"/>
+            <w:tcW w:w="1237" w:type="pct"/>
             <w:tcBorders>
               <w:left w:val="nil"/>
               <w:right w:val="nil"/>
@@ -7669,7 +7646,7 @@
         </w:tc>
         <w:tc>
           <w:tcPr>
-            <w:tcW w:w="1238" w:type="pct"/>
+            <w:tcW w:w="1237" w:type="pct"/>
             <w:tcBorders>
               <w:left w:val="nil"/>
               <w:bottom w:val="single" w:sz="4" w:space="0" w:color="auto"/>
@@ -7745,51 +7722,35 @@
           <w:sz w:val="20"/>
           <w:szCs w:val="20"/>
         </w:rPr>
-        <w:t>. Key:</w:t>
-      </w:r>
-      <w:r>
-        <w:rPr>
-          <w:sz w:val="20"/>
-          <w:szCs w:val="20"/>
-        </w:rPr>
-        <w:t xml:space="preserve"> df = degrees of freedom, </w:t>
-      </w:r>
-      <w:r>
-        <w:rPr>
-          <w:i/>
-          <w:iCs/>
-          <w:sz w:val="20"/>
-          <w:szCs w:val="20"/>
-        </w:rPr>
-        <w:t>p</w:t>
-      </w:r>
-      <w:r>
-        <w:rPr>
-          <w:sz w:val="20"/>
-          <w:szCs w:val="20"/>
-        </w:rPr>
-        <w:t xml:space="preserve"> =</w:t>
-      </w:r>
-      <w:r>
-        <w:rPr>
-          <w:sz w:val="20"/>
-          <w:szCs w:val="20"/>
-        </w:rPr>
-        <w:t xml:space="preserve"> </w:t>
-      </w:r>
-      <w:r>
-        <w:rPr>
-          <w:sz w:val="20"/>
-          <w:szCs w:val="20"/>
-        </w:rPr>
-        <w:t>p</w:t>
-      </w:r>
-      <w:r>
-        <w:rPr>
-          <w:sz w:val="20"/>
-          <w:szCs w:val="20"/>
-        </w:rPr>
-        <w:t>-value.</w:t>
+        <w:t xml:space="preserve">. </w:t>
+      </w:r>
+      <w:r>
+        <w:rPr>
+          <w:sz w:val="20"/>
+          <w:szCs w:val="20"/>
+        </w:rPr>
+        <w:t xml:space="preserve">Sample size is 763. </w:t>
+      </w:r>
+      <w:r>
+        <w:rPr>
+          <w:sz w:val="20"/>
+          <w:szCs w:val="20"/>
+        </w:rPr>
+        <w:t>Key:</w:t>
+      </w:r>
+      <w:r>
+        <w:rPr>
+          <w:sz w:val="20"/>
+          <w:szCs w:val="20"/>
+        </w:rPr>
+        <w:t xml:space="preserve"> df = degrees of freedom</w:t>
+      </w:r>
+      <w:r>
+        <w:rPr>
+          <w:sz w:val="20"/>
+          <w:szCs w:val="20"/>
+        </w:rPr>
+        <w:t>.</w:t>
       </w:r>
     </w:p>
     <w:p>
@@ -7982,7 +7943,7 @@
         </w:tc>
         <w:tc>
           <w:tcPr>
-            <w:tcW w:w="1238" w:type="pct"/>
+            <w:tcW w:w="1237" w:type="pct"/>
             <w:tcBorders>
               <w:top w:val="single" w:sz="4" w:space="0" w:color="auto"/>
               <w:left w:val="nil"/>
@@ -8131,7 +8092,7 @@
         </w:tc>
         <w:tc>
           <w:tcPr>
-            <w:tcW w:w="1238" w:type="pct"/>
+            <w:tcW w:w="1237" w:type="pct"/>
             <w:tcBorders>
               <w:top w:val="nil"/>
               <w:left w:val="nil"/>
@@ -8276,7 +8237,7 @@
         </w:tc>
         <w:tc>
           <w:tcPr>
-            <w:tcW w:w="1238" w:type="pct"/>
+            <w:tcW w:w="1237" w:type="pct"/>
             <w:tcBorders>
               <w:top w:val="nil"/>
               <w:left w:val="nil"/>
@@ -8431,7 +8392,7 @@
         </w:tc>
         <w:tc>
           <w:tcPr>
-            <w:tcW w:w="1238" w:type="pct"/>
+            <w:tcW w:w="1237" w:type="pct"/>
             <w:tcBorders>
               <w:top w:val="nil"/>
               <w:left w:val="nil"/>
@@ -8572,7 +8533,7 @@
         </w:tc>
         <w:tc>
           <w:tcPr>
-            <w:tcW w:w="1238" w:type="pct"/>
+            <w:tcW w:w="1237" w:type="pct"/>
             <w:tcBorders>
               <w:top w:val="nil"/>
               <w:left w:val="nil"/>
@@ -8725,7 +8686,7 @@
         </w:tc>
         <w:tc>
           <w:tcPr>
-            <w:tcW w:w="1238" w:type="pct"/>
+            <w:tcW w:w="1237" w:type="pct"/>
             <w:tcBorders>
               <w:left w:val="nil"/>
               <w:right w:val="nil"/>
@@ -8861,7 +8822,7 @@
         </w:tc>
         <w:tc>
           <w:tcPr>
-            <w:tcW w:w="1238" w:type="pct"/>
+            <w:tcW w:w="1237" w:type="pct"/>
             <w:tcBorders>
               <w:left w:val="nil"/>
               <w:right w:val="nil"/>
@@ -9000,7 +8961,7 @@
         </w:tc>
         <w:tc>
           <w:tcPr>
-            <w:tcW w:w="1238" w:type="pct"/>
+            <w:tcW w:w="1237" w:type="pct"/>
             <w:tcBorders>
               <w:left w:val="nil"/>
               <w:bottom w:val="single" w:sz="4" w:space="0" w:color="auto"/>
@@ -9076,51 +9037,35 @@
           <w:sz w:val="20"/>
           <w:szCs w:val="20"/>
         </w:rPr>
-        <w:t>. Key:</w:t>
-      </w:r>
-      <w:r>
-        <w:rPr>
-          <w:sz w:val="20"/>
-          <w:szCs w:val="20"/>
-        </w:rPr>
-        <w:t xml:space="preserve"> df = degrees of freedom, </w:t>
-      </w:r>
-      <w:r>
-        <w:rPr>
-          <w:i/>
-          <w:iCs/>
-          <w:sz w:val="20"/>
-          <w:szCs w:val="20"/>
-        </w:rPr>
-        <w:t>p</w:t>
-      </w:r>
-      <w:r>
-        <w:rPr>
-          <w:sz w:val="20"/>
-          <w:szCs w:val="20"/>
-        </w:rPr>
-        <w:t xml:space="preserve"> =</w:t>
-      </w:r>
-      <w:r>
-        <w:rPr>
-          <w:sz w:val="20"/>
-          <w:szCs w:val="20"/>
-        </w:rPr>
-        <w:t xml:space="preserve"> </w:t>
-      </w:r>
-      <w:r>
-        <w:rPr>
-          <w:sz w:val="20"/>
-          <w:szCs w:val="20"/>
-        </w:rPr>
-        <w:t>p</w:t>
-      </w:r>
-      <w:r>
-        <w:rPr>
-          <w:sz w:val="20"/>
-          <w:szCs w:val="20"/>
-        </w:rPr>
-        <w:t>-value.</w:t>
+        <w:t xml:space="preserve">. </w:t>
+      </w:r>
+      <w:r>
+        <w:rPr>
+          <w:sz w:val="20"/>
+          <w:szCs w:val="20"/>
+        </w:rPr>
+        <w:t xml:space="preserve">Sample size is 551. </w:t>
+      </w:r>
+      <w:r>
+        <w:rPr>
+          <w:sz w:val="20"/>
+          <w:szCs w:val="20"/>
+        </w:rPr>
+        <w:t>Key:</w:t>
+      </w:r>
+      <w:r>
+        <w:rPr>
+          <w:sz w:val="20"/>
+          <w:szCs w:val="20"/>
+        </w:rPr>
+        <w:t xml:space="preserve"> df = degrees of freedom</w:t>
+      </w:r>
+      <w:r>
+        <w:rPr>
+          <w:sz w:val="20"/>
+          <w:szCs w:val="20"/>
+        </w:rPr>
+        <w:t>.</w:t>
       </w:r>
     </w:p>
     <w:p>
@@ -9222,7 +9167,7 @@
         </w:trPr>
         <w:tc>
           <w:tcPr>
-            <w:tcW w:w="1751" w:type="pct"/>
+            <w:tcW w:w="1750" w:type="pct"/>
             <w:tcBorders>
               <w:top w:val="single" w:sz="4" w:space="0" w:color="auto"/>
               <w:bottom w:val="single" w:sz="4" w:space="0" w:color="auto"/>
@@ -9378,7 +9323,7 @@
         </w:trPr>
         <w:tc>
           <w:tcPr>
-            <w:tcW w:w="1751" w:type="pct"/>
+            <w:tcW w:w="1750" w:type="pct"/>
             <w:tcBorders>
               <w:top w:val="single" w:sz="4" w:space="0" w:color="auto"/>
             </w:tcBorders>
@@ -9514,7 +9459,7 @@
         </w:trPr>
         <w:tc>
           <w:tcPr>
-            <w:tcW w:w="1751" w:type="pct"/>
+            <w:tcW w:w="1750" w:type="pct"/>
             <w:shd w:val="clear" w:color="auto" w:fill="auto"/>
             <w:noWrap/>
             <w:vAlign w:val="center"/>
@@ -9631,7 +9576,7 @@
         </w:trPr>
         <w:tc>
           <w:tcPr>
-            <w:tcW w:w="1751" w:type="pct"/>
+            <w:tcW w:w="1750" w:type="pct"/>
             <w:shd w:val="clear" w:color="auto" w:fill="auto"/>
             <w:noWrap/>
             <w:vAlign w:val="center"/>
@@ -9767,7 +9712,7 @@
         </w:trPr>
         <w:tc>
           <w:tcPr>
-            <w:tcW w:w="1751" w:type="pct"/>
+            <w:tcW w:w="1750" w:type="pct"/>
             <w:shd w:val="clear" w:color="auto" w:fill="auto"/>
             <w:noWrap/>
             <w:vAlign w:val="center"/>
@@ -9884,7 +9829,7 @@
         </w:trPr>
         <w:tc>
           <w:tcPr>
-            <w:tcW w:w="1751" w:type="pct"/>
+            <w:tcW w:w="1750" w:type="pct"/>
             <w:shd w:val="clear" w:color="auto" w:fill="auto"/>
             <w:noWrap/>
             <w:vAlign w:val="center"/>
@@ -10001,7 +9946,7 @@
         </w:trPr>
         <w:tc>
           <w:tcPr>
-            <w:tcW w:w="1751" w:type="pct"/>
+            <w:tcW w:w="1750" w:type="pct"/>
             <w:shd w:val="clear" w:color="auto" w:fill="auto"/>
             <w:noWrap/>
             <w:vAlign w:val="center"/>
@@ -10151,7 +10096,7 @@
         </w:trPr>
         <w:tc>
           <w:tcPr>
-            <w:tcW w:w="1751" w:type="pct"/>
+            <w:tcW w:w="1750" w:type="pct"/>
             <w:shd w:val="clear" w:color="auto" w:fill="auto"/>
             <w:noWrap/>
             <w:vAlign w:val="center"/>
@@ -10275,7 +10220,7 @@
         </w:trPr>
         <w:tc>
           <w:tcPr>
-            <w:tcW w:w="1751" w:type="pct"/>
+            <w:tcW w:w="1750" w:type="pct"/>
             <w:shd w:val="clear" w:color="auto" w:fill="auto"/>
             <w:noWrap/>
             <w:vAlign w:val="center"/>
@@ -10411,7 +10356,7 @@
         </w:trPr>
         <w:tc>
           <w:tcPr>
-            <w:tcW w:w="1751" w:type="pct"/>
+            <w:tcW w:w="1750" w:type="pct"/>
             <w:shd w:val="clear" w:color="auto" w:fill="auto"/>
             <w:noWrap/>
             <w:vAlign w:val="center"/>
@@ -10554,7 +10499,7 @@
         </w:trPr>
         <w:tc>
           <w:tcPr>
-            <w:tcW w:w="1751" w:type="pct"/>
+            <w:tcW w:w="1750" w:type="pct"/>
             <w:shd w:val="clear" w:color="auto" w:fill="auto"/>
             <w:noWrap/>
             <w:vAlign w:val="center"/>
@@ -10696,7 +10641,7 @@
         </w:trPr>
         <w:tc>
           <w:tcPr>
-            <w:tcW w:w="1751" w:type="pct"/>
+            <w:tcW w:w="1750" w:type="pct"/>
             <w:shd w:val="clear" w:color="auto" w:fill="auto"/>
             <w:noWrap/>
             <w:vAlign w:val="center"/>
@@ -10838,7 +10783,7 @@
         </w:trPr>
         <w:tc>
           <w:tcPr>
-            <w:tcW w:w="1751" w:type="pct"/>
+            <w:tcW w:w="1750" w:type="pct"/>
             <w:tcBorders>
               <w:bottom w:val="single" w:sz="4" w:space="0" w:color="auto"/>
             </w:tcBorders>
@@ -11036,22 +10981,58 @@
           <w:sz w:val="20"/>
           <w:szCs w:val="20"/>
         </w:rPr>
-        <w:t xml:space="preserve"> and &lt; 0.1 are italicized</w:t>
-      </w:r>
-      <w:r>
-        <w:rPr>
-          <w:sz w:val="20"/>
-          <w:szCs w:val="20"/>
-        </w:rPr>
-        <w:t>. Key:</w:t>
-      </w:r>
-      <w:r>
-        <w:rPr>
-          <w:sz w:val="20"/>
-          <w:szCs w:val="20"/>
-        </w:rPr>
-        <w:t xml:space="preserve"> df = degrees of freedom, </w:t>
-      </w:r>
+        <w:t xml:space="preserve"> and &lt; 0.1 are italicized. </w:t>
+      </w:r>
+      <w:r>
+        <w:rPr>
+          <w:sz w:val="20"/>
+          <w:szCs w:val="20"/>
+        </w:rPr>
+        <w:t xml:space="preserve">Sample size is 310. </w:t>
+      </w:r>
+      <w:r>
+        <w:rPr>
+          <w:sz w:val="20"/>
+          <w:szCs w:val="20"/>
+        </w:rPr>
+        <w:t xml:space="preserve">Key: </w:t>
+      </w:r>
+      <w:r>
+        <w:rPr>
+          <w:rFonts w:eastAsia="Times New Roman"/>
+          <w:color w:val="000000"/>
+          <w:sz w:val="20"/>
+          <w:szCs w:val="20"/>
+        </w:rPr>
+        <w:t>χ = ratio of intercellular to extracellular CO</w:t>
+      </w:r>
+      <w:r>
+        <w:rPr>
+          <w:rFonts w:eastAsia="Times New Roman"/>
+          <w:color w:val="000000"/>
+          <w:sz w:val="20"/>
+          <w:szCs w:val="20"/>
+          <w:vertAlign w:val="subscript"/>
+        </w:rPr>
+        <w:t>2</w:t>
+      </w:r>
+      <w:r>
+        <w:rPr>
+          <w:rFonts w:eastAsia="Times New Roman"/>
+          <w:color w:val="000000"/>
+          <w:sz w:val="20"/>
+          <w:szCs w:val="20"/>
+        </w:rPr>
+        <w:t xml:space="preserve"> concentration</w:t>
+      </w:r>
+      <w:r>
+        <w:rPr>
+          <w:sz w:val="20"/>
+          <w:szCs w:val="20"/>
+        </w:rPr>
+        <w:t xml:space="preserve">, </w:t>
+      </w:r>
+      <w:proofErr w:type="spellStart"/>
       <w:r>
         <w:rPr>
           <w:i/>
@@ -11059,35 +11040,23 @@
           <w:sz w:val="20"/>
           <w:szCs w:val="20"/>
         </w:rPr>
-        <w:t>p</w:t>
-      </w:r>
-      <w:r>
-        <w:rPr>
-          <w:sz w:val="20"/>
-          <w:szCs w:val="20"/>
-        </w:rPr>
-        <w:t xml:space="preserve"> =</w:t>
-      </w:r>
-      <w:r>
-        <w:rPr>
-          <w:sz w:val="20"/>
-          <w:szCs w:val="20"/>
-        </w:rPr>
-        <w:t xml:space="preserve"> </w:t>
-      </w:r>
-      <w:r>
-        <w:rPr>
-          <w:sz w:val="20"/>
-          <w:szCs w:val="20"/>
-        </w:rPr>
-        <w:t>p</w:t>
-      </w:r>
-      <w:r>
-        <w:rPr>
-          <w:sz w:val="20"/>
-          <w:szCs w:val="20"/>
-        </w:rPr>
-        <w:t>-value.</w:t>
+        <w:t>M</w:t>
+      </w:r>
+      <w:r>
+        <w:rPr>
+          <w:sz w:val="20"/>
+          <w:szCs w:val="20"/>
+          <w:vertAlign w:val="subscript"/>
+        </w:rPr>
+        <w:t>area</w:t>
+      </w:r>
+      <w:proofErr w:type="spellEnd"/>
+      <w:r>
+        <w:rPr>
+          <w:sz w:val="20"/>
+          <w:szCs w:val="20"/>
+        </w:rPr>
+        <w:t xml:space="preserve"> = leaf mass per leaf area.</w:t>
       </w:r>
     </w:p>
     <w:p>
@@ -11097,6 +11066,929 @@
           <w:szCs w:val="20"/>
         </w:rPr>
       </w:pPr>
+    </w:p>
+    <w:p>
+      <w:pPr>
+        <w:rPr>
+          <w:rFonts w:eastAsia="Times New Roman"/>
+          <w:b/>
+          <w:bCs/>
+          <w:color w:val="000000"/>
+          <w:sz w:val="20"/>
+          <w:szCs w:val="20"/>
+        </w:rPr>
+      </w:pPr>
+      <w:r>
+        <w:rPr>
+          <w:rFonts w:eastAsia="Times New Roman"/>
+          <w:b/>
+          <w:bCs/>
+          <w:color w:val="000000"/>
+          <w:sz w:val="20"/>
+          <w:szCs w:val="20"/>
+        </w:rPr>
+        <w:t>Table 6.</w:t>
+      </w:r>
+      <w:r>
+        <w:rPr>
+          <w:rFonts w:eastAsia="Times New Roman"/>
+          <w:b/>
+          <w:bCs/>
+          <w:color w:val="000000"/>
+          <w:sz w:val="20"/>
+          <w:szCs w:val="20"/>
+        </w:rPr>
+        <w:t xml:space="preserve"> </w:t>
+      </w:r>
+      <w:r>
+        <w:rPr>
+          <w:rFonts w:eastAsia="Times New Roman"/>
+          <w:color w:val="000000"/>
+          <w:sz w:val="20"/>
+          <w:szCs w:val="20"/>
+        </w:rPr>
+        <w:t>Results from Tukey’s HSD test for comparisons of means and slopes</w:t>
+      </w:r>
+      <w:r>
+        <w:rPr>
+          <w:rFonts w:eastAsia="Times New Roman"/>
+          <w:color w:val="000000"/>
+          <w:sz w:val="20"/>
+          <w:szCs w:val="20"/>
+        </w:rPr>
+        <w:t xml:space="preserve"> </w:t>
+      </w:r>
+      <w:r>
+        <w:rPr>
+          <w:rFonts w:eastAsia="Times New Roman"/>
+          <w:color w:val="000000"/>
+          <w:sz w:val="20"/>
+          <w:szCs w:val="20"/>
+        </w:rPr>
+        <w:t xml:space="preserve">of the </w:t>
+      </w:r>
+      <w:r>
+        <w:rPr>
+          <w:rFonts w:eastAsia="Times New Roman"/>
+          <w:color w:val="000000"/>
+          <w:sz w:val="20"/>
+          <w:szCs w:val="20"/>
+        </w:rPr>
+        <w:t>∆</w:t>
+      </w:r>
+      <w:proofErr w:type="spellStart"/>
+      <w:r>
+        <w:rPr>
+          <w:rFonts w:eastAsia="Times New Roman"/>
+          <w:i/>
+          <w:iCs/>
+          <w:color w:val="000000"/>
+          <w:sz w:val="20"/>
+          <w:szCs w:val="20"/>
+        </w:rPr>
+        <w:t>N</w:t>
+      </w:r>
+      <w:r>
+        <w:rPr>
+          <w:rFonts w:eastAsia="Times New Roman"/>
+          <w:color w:val="000000"/>
+          <w:sz w:val="20"/>
+          <w:szCs w:val="20"/>
+          <w:vertAlign w:val="subscript"/>
+        </w:rPr>
+        <w:t>area</w:t>
+      </w:r>
+      <w:proofErr w:type="spellEnd"/>
+      <w:r>
+        <w:rPr>
+          <w:rFonts w:eastAsia="Times New Roman"/>
+          <w:b/>
+          <w:bCs/>
+          <w:color w:val="000000"/>
+          <w:sz w:val="20"/>
+          <w:szCs w:val="20"/>
+        </w:rPr>
+        <w:t xml:space="preserve"> </w:t>
+      </w:r>
+      <w:r>
+        <w:rPr>
+          <w:rFonts w:eastAsia="Times New Roman"/>
+          <w:color w:val="000000"/>
+          <w:sz w:val="20"/>
+          <w:szCs w:val="20"/>
+        </w:rPr>
+        <w:t xml:space="preserve">linear mixed effects </w:t>
+      </w:r>
+      <w:proofErr w:type="gramStart"/>
+      <w:r>
+        <w:rPr>
+          <w:rFonts w:eastAsia="Times New Roman"/>
+          <w:color w:val="000000"/>
+          <w:sz w:val="20"/>
+          <w:szCs w:val="20"/>
+        </w:rPr>
+        <w:t>model.*</w:t>
+      </w:r>
+      <w:proofErr w:type="gramEnd"/>
+    </w:p>
+    <w:tbl>
+      <w:tblPr>
+        <w:tblW w:w="5003" w:type="pct"/>
+        <w:tblLook w:val="04A0" w:firstRow="1" w:lastRow="0" w:firstColumn="1" w:lastColumn="0" w:noHBand="0" w:noVBand="1"/>
+      </w:tblPr>
+      <w:tblGrid>
+        <w:gridCol w:w="1440"/>
+        <w:gridCol w:w="3868"/>
+        <w:gridCol w:w="2029"/>
+        <w:gridCol w:w="2029"/>
+      </w:tblGrid>
+      <w:tr>
+        <w:trPr>
+          <w:trHeight w:val="320"/>
+        </w:trPr>
+        <w:tc>
+          <w:tcPr>
+            <w:tcW w:w="769" w:type="pct"/>
+            <w:tcBorders>
+              <w:top w:val="single" w:sz="4" w:space="0" w:color="auto"/>
+              <w:bottom w:val="single" w:sz="4" w:space="0" w:color="auto"/>
+            </w:tcBorders>
+            <w:shd w:val="clear" w:color="auto" w:fill="auto"/>
+            <w:noWrap/>
+            <w:vAlign w:val="center"/>
+            <w:hideMark/>
+          </w:tcPr>
+          <w:p>
+            <w:pPr>
+              <w:jc w:val="center"/>
+              <w:rPr>
+                <w:rFonts w:eastAsia="Times New Roman"/>
+                <w:b/>
+                <w:bCs/>
+                <w:color w:val="000000"/>
+                <w:sz w:val="20"/>
+                <w:szCs w:val="20"/>
+              </w:rPr>
+            </w:pPr>
+          </w:p>
+        </w:tc>
+        <w:tc>
+          <w:tcPr>
+            <w:tcW w:w="2065" w:type="pct"/>
+            <w:tcBorders>
+              <w:top w:val="single" w:sz="4" w:space="0" w:color="auto"/>
+              <w:bottom w:val="single" w:sz="4" w:space="0" w:color="auto"/>
+            </w:tcBorders>
+            <w:shd w:val="clear" w:color="auto" w:fill="auto"/>
+            <w:noWrap/>
+            <w:vAlign w:val="center"/>
+            <w:hideMark/>
+          </w:tcPr>
+          <w:p>
+            <w:pPr>
+              <w:jc w:val="center"/>
+              <w:rPr>
+                <w:rFonts w:eastAsia="Times New Roman"/>
+                <w:b/>
+                <w:bCs/>
+                <w:color w:val="000000"/>
+                <w:sz w:val="20"/>
+                <w:szCs w:val="20"/>
+              </w:rPr>
+            </w:pPr>
+            <w:r>
+              <w:rPr>
+                <w:rFonts w:eastAsia="Times New Roman"/>
+                <w:b/>
+                <w:bCs/>
+                <w:color w:val="000000"/>
+                <w:sz w:val="20"/>
+                <w:szCs w:val="20"/>
+              </w:rPr>
+              <w:t>Slope</w:t>
+            </w:r>
+          </w:p>
+        </w:tc>
+        <w:tc>
+          <w:tcPr>
+            <w:tcW w:w="1083" w:type="pct"/>
+            <w:tcBorders>
+              <w:top w:val="single" w:sz="4" w:space="0" w:color="auto"/>
+              <w:bottom w:val="single" w:sz="4" w:space="0" w:color="auto"/>
+            </w:tcBorders>
+            <w:shd w:val="clear" w:color="auto" w:fill="auto"/>
+            <w:noWrap/>
+            <w:vAlign w:val="center"/>
+            <w:hideMark/>
+          </w:tcPr>
+          <w:p>
+            <w:pPr>
+              <w:jc w:val="center"/>
+              <w:rPr>
+                <w:rFonts w:eastAsia="Times New Roman"/>
+                <w:b/>
+                <w:bCs/>
+                <w:color w:val="000000"/>
+                <w:sz w:val="20"/>
+                <w:szCs w:val="20"/>
+              </w:rPr>
+            </w:pPr>
+            <w:r>
+              <w:rPr>
+                <w:rFonts w:eastAsia="Times New Roman"/>
+                <w:b/>
+                <w:bCs/>
+                <w:color w:val="000000"/>
+                <w:sz w:val="20"/>
+                <w:szCs w:val="20"/>
+              </w:rPr>
+              <w:t>Intercept</w:t>
+            </w:r>
+          </w:p>
+        </w:tc>
+        <w:tc>
+          <w:tcPr>
+            <w:tcW w:w="1083" w:type="pct"/>
+            <w:tcBorders>
+              <w:top w:val="single" w:sz="4" w:space="0" w:color="auto"/>
+              <w:bottom w:val="single" w:sz="4" w:space="0" w:color="auto"/>
+            </w:tcBorders>
+            <w:shd w:val="clear" w:color="auto" w:fill="auto"/>
+            <w:noWrap/>
+            <w:vAlign w:val="center"/>
+            <w:hideMark/>
+          </w:tcPr>
+          <w:p>
+            <w:pPr>
+              <w:jc w:val="center"/>
+              <w:rPr>
+                <w:rFonts w:eastAsia="Times New Roman"/>
+                <w:b/>
+                <w:bCs/>
+                <w:i/>
+                <w:iCs/>
+                <w:color w:val="000000"/>
+                <w:sz w:val="20"/>
+                <w:szCs w:val="20"/>
+              </w:rPr>
+            </w:pPr>
+            <w:r>
+              <w:rPr>
+                <w:rFonts w:eastAsia="Times New Roman"/>
+                <w:b/>
+                <w:bCs/>
+                <w:i/>
+                <w:iCs/>
+                <w:color w:val="000000"/>
+                <w:sz w:val="20"/>
+                <w:szCs w:val="20"/>
+              </w:rPr>
+              <w:t>p</w:t>
+            </w:r>
+          </w:p>
+        </w:tc>
+      </w:tr>
+      <w:tr>
+        <w:trPr>
+          <w:trHeight w:val="320"/>
+        </w:trPr>
+        <w:tc>
+          <w:tcPr>
+            <w:tcW w:w="769" w:type="pct"/>
+            <w:tcBorders>
+              <w:top w:val="single" w:sz="4" w:space="0" w:color="auto"/>
+            </w:tcBorders>
+            <w:shd w:val="clear" w:color="auto" w:fill="auto"/>
+            <w:noWrap/>
+            <w:vAlign w:val="center"/>
+            <w:hideMark/>
+          </w:tcPr>
+          <w:p>
+            <w:pPr>
+              <w:rPr>
+                <w:rFonts w:eastAsia="Times New Roman"/>
+                <w:color w:val="000000"/>
+                <w:sz w:val="20"/>
+                <w:szCs w:val="20"/>
+              </w:rPr>
+            </w:pPr>
+            <w:r>
+              <w:rPr>
+                <w:rFonts w:eastAsia="Times New Roman"/>
+                <w:color w:val="000000"/>
+                <w:sz w:val="20"/>
+                <w:szCs w:val="20"/>
+              </w:rPr>
+              <w:t>∆</w:t>
+            </w:r>
+            <w:proofErr w:type="spellStart"/>
+            <w:r>
+              <w:rPr>
+                <w:rFonts w:eastAsia="Times New Roman"/>
+                <w:i/>
+                <w:iCs/>
+                <w:color w:val="000000"/>
+                <w:sz w:val="20"/>
+                <w:szCs w:val="20"/>
+              </w:rPr>
+              <w:t>M</w:t>
+            </w:r>
+            <w:r>
+              <w:rPr>
+                <w:rFonts w:eastAsia="Times New Roman"/>
+                <w:color w:val="000000"/>
+                <w:sz w:val="20"/>
+                <w:szCs w:val="20"/>
+                <w:vertAlign w:val="subscript"/>
+              </w:rPr>
+              <w:t>area</w:t>
+            </w:r>
+            <w:proofErr w:type="spellEnd"/>
+            <w:r>
+              <w:rPr>
+                <w:rFonts w:eastAsia="Times New Roman"/>
+                <w:color w:val="000000"/>
+                <w:sz w:val="20"/>
+                <w:szCs w:val="20"/>
+              </w:rPr>
+              <w:t xml:space="preserve"> = -25</w:t>
+            </w:r>
+          </w:p>
+        </w:tc>
+        <w:tc>
+          <w:tcPr>
+            <w:tcW w:w="2065" w:type="pct"/>
+            <w:tcBorders>
+              <w:top w:val="single" w:sz="4" w:space="0" w:color="auto"/>
+            </w:tcBorders>
+            <w:shd w:val="clear" w:color="auto" w:fill="auto"/>
+            <w:noWrap/>
+            <w:vAlign w:val="center"/>
+            <w:hideMark/>
+          </w:tcPr>
+          <w:p>
+            <w:pPr>
+              <w:jc w:val="center"/>
+              <w:rPr>
+                <w:rFonts w:eastAsia="Times New Roman"/>
+                <w:color w:val="000000"/>
+                <w:sz w:val="20"/>
+                <w:szCs w:val="20"/>
+              </w:rPr>
+            </w:pPr>
+            <w:r>
+              <w:rPr>
+                <w:rFonts w:eastAsia="Times New Roman"/>
+                <w:color w:val="000000"/>
+                <w:sz w:val="20"/>
+                <w:szCs w:val="20"/>
+              </w:rPr>
+              <w:t xml:space="preserve">0.003 </w:t>
+            </w:r>
+            <w:r>
+              <w:rPr>
+                <w:rFonts w:eastAsia="Times New Roman"/>
+                <w:color w:val="000000"/>
+                <w:sz w:val="20"/>
+                <w:szCs w:val="20"/>
+              </w:rPr>
+              <w:t>±</w:t>
+            </w:r>
+            <w:r>
+              <w:rPr>
+                <w:rFonts w:eastAsia="Times New Roman"/>
+                <w:color w:val="000000"/>
+                <w:sz w:val="20"/>
+                <w:szCs w:val="20"/>
+              </w:rPr>
+              <w:t xml:space="preserve"> 0.023</w:t>
+            </w:r>
+          </w:p>
+        </w:tc>
+        <w:tc>
+          <w:tcPr>
+            <w:tcW w:w="1083" w:type="pct"/>
+            <w:tcBorders>
+              <w:top w:val="single" w:sz="4" w:space="0" w:color="auto"/>
+            </w:tcBorders>
+            <w:shd w:val="clear" w:color="auto" w:fill="auto"/>
+            <w:noWrap/>
+            <w:vAlign w:val="center"/>
+            <w:hideMark/>
+          </w:tcPr>
+          <w:p>
+            <w:pPr>
+              <w:jc w:val="center"/>
+              <w:rPr>
+                <w:rFonts w:eastAsia="Times New Roman"/>
+                <w:color w:val="000000"/>
+                <w:sz w:val="20"/>
+                <w:szCs w:val="20"/>
+              </w:rPr>
+            </w:pPr>
+            <w:r>
+              <w:rPr>
+                <w:rFonts w:eastAsia="Times New Roman"/>
+                <w:color w:val="000000"/>
+                <w:sz w:val="20"/>
+                <w:szCs w:val="20"/>
+              </w:rPr>
+              <w:t xml:space="preserve">-5.5 </w:t>
+            </w:r>
+            <w:r>
+              <w:rPr>
+                <w:rFonts w:eastAsia="Times New Roman"/>
+                <w:color w:val="000000"/>
+                <w:sz w:val="20"/>
+                <w:szCs w:val="20"/>
+              </w:rPr>
+              <w:t>±</w:t>
+            </w:r>
+            <w:r>
+              <w:rPr>
+                <w:rFonts w:eastAsia="Times New Roman"/>
+                <w:color w:val="000000"/>
+                <w:sz w:val="20"/>
+                <w:szCs w:val="20"/>
+              </w:rPr>
+              <w:t xml:space="preserve"> 6.02</w:t>
+            </w:r>
+          </w:p>
+        </w:tc>
+        <w:tc>
+          <w:tcPr>
+            <w:tcW w:w="1083" w:type="pct"/>
+            <w:tcBorders>
+              <w:top w:val="single" w:sz="4" w:space="0" w:color="auto"/>
+            </w:tcBorders>
+            <w:shd w:val="clear" w:color="auto" w:fill="auto"/>
+            <w:noWrap/>
+            <w:vAlign w:val="center"/>
+            <w:hideMark/>
+          </w:tcPr>
+          <w:p>
+            <w:pPr>
+              <w:jc w:val="center"/>
+              <w:rPr>
+                <w:rFonts w:eastAsia="Times New Roman"/>
+                <w:color w:val="000000"/>
+                <w:sz w:val="20"/>
+                <w:szCs w:val="20"/>
+              </w:rPr>
+            </w:pPr>
+            <w:r>
+              <w:rPr>
+                <w:rFonts w:eastAsia="Times New Roman"/>
+                <w:color w:val="000000"/>
+                <w:sz w:val="20"/>
+                <w:szCs w:val="20"/>
+              </w:rPr>
+              <w:t>0.913</w:t>
+            </w:r>
+          </w:p>
+        </w:tc>
+      </w:tr>
+      <w:tr>
+        <w:trPr>
+          <w:trHeight w:val="320"/>
+        </w:trPr>
+        <w:tc>
+          <w:tcPr>
+            <w:tcW w:w="769" w:type="pct"/>
+            <w:shd w:val="clear" w:color="auto" w:fill="auto"/>
+            <w:noWrap/>
+            <w:vAlign w:val="center"/>
+            <w:hideMark/>
+          </w:tcPr>
+          <w:p>
+            <w:pPr>
+              <w:rPr>
+                <w:rFonts w:eastAsia="Times New Roman"/>
+                <w:color w:val="000000"/>
+                <w:sz w:val="20"/>
+                <w:szCs w:val="20"/>
+              </w:rPr>
+            </w:pPr>
+            <w:r>
+              <w:rPr>
+                <w:rFonts w:eastAsia="Times New Roman"/>
+                <w:color w:val="000000"/>
+                <w:sz w:val="20"/>
+                <w:szCs w:val="20"/>
+              </w:rPr>
+              <w:t>∆</w:t>
+            </w:r>
+            <w:proofErr w:type="spellStart"/>
+            <w:r>
+              <w:rPr>
+                <w:rFonts w:eastAsia="Times New Roman"/>
+                <w:i/>
+                <w:iCs/>
+                <w:color w:val="000000"/>
+                <w:sz w:val="20"/>
+                <w:szCs w:val="20"/>
+              </w:rPr>
+              <w:t>M</w:t>
+            </w:r>
+            <w:r>
+              <w:rPr>
+                <w:rFonts w:eastAsia="Times New Roman"/>
+                <w:color w:val="000000"/>
+                <w:sz w:val="20"/>
+                <w:szCs w:val="20"/>
+                <w:vertAlign w:val="subscript"/>
+              </w:rPr>
+              <w:t>area</w:t>
+            </w:r>
+            <w:proofErr w:type="spellEnd"/>
+            <w:r>
+              <w:rPr>
+                <w:rFonts w:eastAsia="Times New Roman"/>
+                <w:color w:val="000000"/>
+                <w:sz w:val="20"/>
+                <w:szCs w:val="20"/>
+              </w:rPr>
+              <w:t xml:space="preserve"> = 0</w:t>
+            </w:r>
+          </w:p>
+        </w:tc>
+        <w:tc>
+          <w:tcPr>
+            <w:tcW w:w="2065" w:type="pct"/>
+            <w:shd w:val="clear" w:color="auto" w:fill="auto"/>
+            <w:noWrap/>
+            <w:vAlign w:val="center"/>
+            <w:hideMark/>
+          </w:tcPr>
+          <w:p>
+            <w:pPr>
+              <w:jc w:val="center"/>
+              <w:rPr>
+                <w:rFonts w:eastAsia="Times New Roman"/>
+                <w:color w:val="000000"/>
+                <w:sz w:val="20"/>
+                <w:szCs w:val="20"/>
+              </w:rPr>
+            </w:pPr>
+            <w:r>
+              <w:rPr>
+                <w:rFonts w:eastAsia="Times New Roman"/>
+                <w:color w:val="000000"/>
+                <w:sz w:val="20"/>
+                <w:szCs w:val="20"/>
+              </w:rPr>
+              <w:t xml:space="preserve">-0.027 </w:t>
+            </w:r>
+            <w:r>
+              <w:rPr>
+                <w:rFonts w:eastAsia="Times New Roman"/>
+                <w:color w:val="000000"/>
+                <w:sz w:val="20"/>
+                <w:szCs w:val="20"/>
+              </w:rPr>
+              <w:t>±</w:t>
+            </w:r>
+            <w:r>
+              <w:rPr>
+                <w:rFonts w:eastAsia="Times New Roman"/>
+                <w:color w:val="000000"/>
+                <w:sz w:val="20"/>
+                <w:szCs w:val="20"/>
+              </w:rPr>
+              <w:t xml:space="preserve"> 0.016</w:t>
+            </w:r>
+          </w:p>
+        </w:tc>
+        <w:tc>
+          <w:tcPr>
+            <w:tcW w:w="1083" w:type="pct"/>
+            <w:shd w:val="clear" w:color="auto" w:fill="auto"/>
+            <w:noWrap/>
+            <w:vAlign w:val="center"/>
+            <w:hideMark/>
+          </w:tcPr>
+          <w:p>
+            <w:pPr>
+              <w:jc w:val="center"/>
+              <w:rPr>
+                <w:rFonts w:eastAsia="Times New Roman"/>
+                <w:color w:val="000000"/>
+                <w:sz w:val="20"/>
+                <w:szCs w:val="20"/>
+              </w:rPr>
+            </w:pPr>
+            <w:r>
+              <w:rPr>
+                <w:rFonts w:eastAsia="Times New Roman"/>
+                <w:color w:val="000000"/>
+                <w:sz w:val="20"/>
+                <w:szCs w:val="20"/>
+              </w:rPr>
+              <w:t xml:space="preserve">17.2 </w:t>
+            </w:r>
+            <w:r>
+              <w:rPr>
+                <w:rFonts w:eastAsia="Times New Roman"/>
+                <w:color w:val="000000"/>
+                <w:sz w:val="20"/>
+                <w:szCs w:val="20"/>
+              </w:rPr>
+              <w:t>±</w:t>
+            </w:r>
+            <w:r>
+              <w:rPr>
+                <w:rFonts w:eastAsia="Times New Roman"/>
+                <w:color w:val="000000"/>
+                <w:sz w:val="20"/>
+                <w:szCs w:val="20"/>
+              </w:rPr>
+              <w:t xml:space="preserve"> 5.69</w:t>
+            </w:r>
+          </w:p>
+        </w:tc>
+        <w:tc>
+          <w:tcPr>
+            <w:tcW w:w="1083" w:type="pct"/>
+            <w:shd w:val="clear" w:color="auto" w:fill="auto"/>
+            <w:noWrap/>
+            <w:vAlign w:val="center"/>
+            <w:hideMark/>
+          </w:tcPr>
+          <w:p>
+            <w:pPr>
+              <w:jc w:val="center"/>
+              <w:rPr>
+                <w:rFonts w:eastAsia="Times New Roman"/>
+                <w:i/>
+                <w:iCs/>
+                <w:color w:val="000000"/>
+                <w:sz w:val="20"/>
+                <w:szCs w:val="20"/>
+              </w:rPr>
+            </w:pPr>
+            <w:r>
+              <w:rPr>
+                <w:rFonts w:eastAsia="Times New Roman"/>
+                <w:i/>
+                <w:iCs/>
+                <w:color w:val="000000"/>
+                <w:sz w:val="20"/>
+                <w:szCs w:val="20"/>
+              </w:rPr>
+              <w:t>0.091</w:t>
+            </w:r>
+          </w:p>
+        </w:tc>
+      </w:tr>
+      <w:tr>
+        <w:trPr>
+          <w:trHeight w:val="320"/>
+        </w:trPr>
+        <w:tc>
+          <w:tcPr>
+            <w:tcW w:w="769" w:type="pct"/>
+            <w:tcBorders>
+              <w:bottom w:val="single" w:sz="4" w:space="0" w:color="auto"/>
+            </w:tcBorders>
+            <w:shd w:val="clear" w:color="auto" w:fill="auto"/>
+            <w:noWrap/>
+            <w:vAlign w:val="center"/>
+            <w:hideMark/>
+          </w:tcPr>
+          <w:p>
+            <w:pPr>
+              <w:rPr>
+                <w:rFonts w:eastAsia="Times New Roman"/>
+                <w:color w:val="000000"/>
+                <w:sz w:val="20"/>
+                <w:szCs w:val="20"/>
+              </w:rPr>
+            </w:pPr>
+            <w:r>
+              <w:rPr>
+                <w:rFonts w:eastAsia="Times New Roman"/>
+                <w:color w:val="000000"/>
+                <w:sz w:val="20"/>
+                <w:szCs w:val="20"/>
+              </w:rPr>
+              <w:t>∆</w:t>
+            </w:r>
+            <w:proofErr w:type="spellStart"/>
+            <w:r>
+              <w:rPr>
+                <w:rFonts w:eastAsia="Times New Roman"/>
+                <w:i/>
+                <w:iCs/>
+                <w:color w:val="000000"/>
+                <w:sz w:val="20"/>
+                <w:szCs w:val="20"/>
+              </w:rPr>
+              <w:t>M</w:t>
+            </w:r>
+            <w:r>
+              <w:rPr>
+                <w:rFonts w:eastAsia="Times New Roman"/>
+                <w:color w:val="000000"/>
+                <w:sz w:val="20"/>
+                <w:szCs w:val="20"/>
+                <w:vertAlign w:val="subscript"/>
+              </w:rPr>
+              <w:t>area</w:t>
+            </w:r>
+            <w:proofErr w:type="spellEnd"/>
+            <w:r>
+              <w:rPr>
+                <w:rFonts w:eastAsia="Times New Roman"/>
+                <w:color w:val="000000"/>
+                <w:sz w:val="20"/>
+                <w:szCs w:val="20"/>
+              </w:rPr>
+              <w:t xml:space="preserve"> = 25</w:t>
+            </w:r>
+          </w:p>
+        </w:tc>
+        <w:tc>
+          <w:tcPr>
+            <w:tcW w:w="2065" w:type="pct"/>
+            <w:tcBorders>
+              <w:bottom w:val="single" w:sz="4" w:space="0" w:color="auto"/>
+            </w:tcBorders>
+            <w:shd w:val="clear" w:color="auto" w:fill="auto"/>
+            <w:noWrap/>
+            <w:vAlign w:val="center"/>
+            <w:hideMark/>
+          </w:tcPr>
+          <w:p>
+            <w:pPr>
+              <w:jc w:val="center"/>
+              <w:rPr>
+                <w:rFonts w:eastAsia="Times New Roman"/>
+                <w:color w:val="000000"/>
+                <w:sz w:val="20"/>
+                <w:szCs w:val="20"/>
+              </w:rPr>
+            </w:pPr>
+            <w:r>
+              <w:rPr>
+                <w:rFonts w:eastAsia="Times New Roman"/>
+                <w:color w:val="000000"/>
+                <w:sz w:val="20"/>
+                <w:szCs w:val="20"/>
+              </w:rPr>
+              <w:t xml:space="preserve">-0.056 </w:t>
+            </w:r>
+            <w:r>
+              <w:rPr>
+                <w:rFonts w:eastAsia="Times New Roman"/>
+                <w:color w:val="000000"/>
+                <w:sz w:val="20"/>
+                <w:szCs w:val="20"/>
+              </w:rPr>
+              <w:t xml:space="preserve">± </w:t>
+            </w:r>
+            <w:r>
+              <w:rPr>
+                <w:rFonts w:eastAsia="Times New Roman"/>
+                <w:color w:val="000000"/>
+                <w:sz w:val="20"/>
+                <w:szCs w:val="20"/>
+              </w:rPr>
+              <w:t>0.028</w:t>
+            </w:r>
+          </w:p>
+        </w:tc>
+        <w:tc>
+          <w:tcPr>
+            <w:tcW w:w="1083" w:type="pct"/>
+            <w:tcBorders>
+              <w:bottom w:val="single" w:sz="4" w:space="0" w:color="auto"/>
+            </w:tcBorders>
+            <w:shd w:val="clear" w:color="auto" w:fill="auto"/>
+            <w:noWrap/>
+            <w:vAlign w:val="center"/>
+            <w:hideMark/>
+          </w:tcPr>
+          <w:p>
+            <w:pPr>
+              <w:jc w:val="center"/>
+              <w:rPr>
+                <w:rFonts w:eastAsia="Times New Roman"/>
+                <w:color w:val="000000"/>
+                <w:sz w:val="20"/>
+                <w:szCs w:val="20"/>
+              </w:rPr>
+            </w:pPr>
+            <w:r>
+              <w:rPr>
+                <w:rFonts w:eastAsia="Times New Roman"/>
+                <w:color w:val="000000"/>
+                <w:sz w:val="20"/>
+                <w:szCs w:val="20"/>
+              </w:rPr>
+              <w:t xml:space="preserve">39.9 </w:t>
+            </w:r>
+            <w:r>
+              <w:rPr>
+                <w:rFonts w:eastAsia="Times New Roman"/>
+                <w:color w:val="000000"/>
+                <w:sz w:val="20"/>
+                <w:szCs w:val="20"/>
+              </w:rPr>
+              <w:t>±</w:t>
+            </w:r>
+            <w:r>
+              <w:rPr>
+                <w:rFonts w:eastAsia="Times New Roman"/>
+                <w:color w:val="000000"/>
+                <w:sz w:val="20"/>
+                <w:szCs w:val="20"/>
+              </w:rPr>
+              <w:t xml:space="preserve"> 6.29</w:t>
+            </w:r>
+          </w:p>
+        </w:tc>
+        <w:tc>
+          <w:tcPr>
+            <w:tcW w:w="1083" w:type="pct"/>
+            <w:tcBorders>
+              <w:bottom w:val="single" w:sz="4" w:space="0" w:color="auto"/>
+            </w:tcBorders>
+            <w:shd w:val="clear" w:color="auto" w:fill="auto"/>
+            <w:noWrap/>
+            <w:vAlign w:val="center"/>
+            <w:hideMark/>
+          </w:tcPr>
+          <w:p>
+            <w:pPr>
+              <w:jc w:val="center"/>
+              <w:rPr>
+                <w:rFonts w:eastAsia="Times New Roman"/>
+                <w:b/>
+                <w:bCs/>
+                <w:color w:val="000000"/>
+                <w:sz w:val="20"/>
+                <w:szCs w:val="20"/>
+              </w:rPr>
+            </w:pPr>
+            <w:r>
+              <w:rPr>
+                <w:rFonts w:eastAsia="Times New Roman"/>
+                <w:b/>
+                <w:bCs/>
+                <w:color w:val="000000"/>
+                <w:sz w:val="20"/>
+                <w:szCs w:val="20"/>
+              </w:rPr>
+              <w:t>0.048</w:t>
+            </w:r>
+          </w:p>
+        </w:tc>
+      </w:tr>
+    </w:tbl>
+    <w:p>
+      <w:pPr>
+        <w:rPr>
+          <w:sz w:val="20"/>
+          <w:szCs w:val="20"/>
+        </w:rPr>
+      </w:pPr>
+      <w:r>
+        <w:rPr>
+          <w:sz w:val="20"/>
+          <w:szCs w:val="20"/>
+        </w:rPr>
+        <w:t>*</w:t>
+      </w:r>
+      <w:r>
+        <w:rPr>
+          <w:sz w:val="20"/>
+          <w:szCs w:val="20"/>
+        </w:rPr>
+        <w:t xml:space="preserve"> P-values &lt; 0.05 </w:t>
+      </w:r>
+      <w:proofErr w:type="gramStart"/>
+      <w:r>
+        <w:rPr>
+          <w:sz w:val="20"/>
+          <w:szCs w:val="20"/>
+        </w:rPr>
+        <w:t>are bolded</w:t>
+      </w:r>
+      <w:proofErr w:type="gramEnd"/>
+      <w:r>
+        <w:rPr>
+          <w:sz w:val="20"/>
+          <w:szCs w:val="20"/>
+        </w:rPr>
+        <w:t xml:space="preserve"> and &lt; 0.1 are italicized</w:t>
+      </w:r>
+      <w:r>
+        <w:rPr>
+          <w:sz w:val="20"/>
+          <w:szCs w:val="20"/>
+        </w:rPr>
+        <w:t>.</w:t>
+      </w:r>
     </w:p>
     <w:p>
       <w:pPr>

</xml_diff>

<commit_message>
finalized writing draft 1!!!
</commit_message>
<xml_diff>
--- a/Analysis/tables/tables.docx
+++ b/Analysis/tables/tables.docx
@@ -1,6 +1,6 @@
 
 <file path=word/document.xml><?xml version="1.0" encoding="utf-8"?>
-<w:document xmlns:wpc="http://schemas.microsoft.com/office/word/2010/wordprocessingCanvas" xmlns:cx="http://schemas.microsoft.com/office/drawing/2014/chartex" xmlns:cx1="http://schemas.microsoft.com/office/drawing/2015/9/8/chartex" xmlns:cx2="http://schemas.microsoft.com/office/drawing/2015/10/21/chartex" xmlns:cx3="http://schemas.microsoft.com/office/drawing/2016/5/9/chartex" xmlns:cx4="http://schemas.microsoft.com/office/drawing/2016/5/10/chartex" xmlns:cx5="http://schemas.microsoft.com/office/drawing/2016/5/11/chartex" xmlns:cx6="http://schemas.microsoft.com/office/drawing/2016/5/12/chartex" xmlns:cx7="http://schemas.microsoft.com/office/drawing/2016/5/13/chartex" xmlns:cx8="http://schemas.microsoft.com/office/drawing/2016/5/14/chartex" xmlns:mc="http://schemas.openxmlformats.org/markup-compatibility/2006" xmlns:aink="http://schemas.microsoft.com/office/drawing/2016/ink" xmlns:am3d="http://schemas.microsoft.com/office/drawing/2017/model3d" xmlns:o="urn:schemas-microsoft-com:office:office" xmlns:r="http://schemas.openxmlformats.org/officeDocument/2006/relationships" xmlns:m="http://schemas.openxmlformats.org/officeDocument/2006/math" xmlns:v="urn:schemas-microsoft-com:vml" xmlns:wp14="http://schemas.microsoft.com/office/word/2010/wordprocessingDrawing" xmlns:wp="http://schemas.openxmlformats.org/drawingml/2006/wordprocessingDrawing" xmlns:w10="urn:schemas-microsoft-com:office:word" xmlns:w="http://schemas.openxmlformats.org/wordprocessingml/2006/main" xmlns:w14="http://schemas.microsoft.com/office/word/2010/wordml" xmlns:w15="http://schemas.microsoft.com/office/word/2012/wordml" xmlns:w16cex="http://schemas.microsoft.com/office/word/2018/wordml/cex" xmlns:w16cid="http://schemas.microsoft.com/office/word/2016/wordml/cid" xmlns:w16="http://schemas.microsoft.com/office/word/2018/wordml" xmlns:w16se="http://schemas.microsoft.com/office/word/2015/wordml/symex" xmlns:wpg="http://schemas.microsoft.com/office/word/2010/wordprocessingGroup" xmlns:wpi="http://schemas.microsoft.com/office/word/2010/wordprocessingInk" xmlns:wne="http://schemas.microsoft.com/office/word/2006/wordml" xmlns:wps="http://schemas.microsoft.com/office/word/2010/wordprocessingShape" mc:Ignorable="w14 w15 w16se w16cid w16 w16cex wp14">
+<w:document xmlns:wpc="http://schemas.microsoft.com/office/word/2010/wordprocessingCanvas" xmlns:cx="http://schemas.microsoft.com/office/drawing/2014/chartex" xmlns:cx1="http://schemas.microsoft.com/office/drawing/2015/9/8/chartex" xmlns:cx2="http://schemas.microsoft.com/office/drawing/2015/10/21/chartex" xmlns:cx3="http://schemas.microsoft.com/office/drawing/2016/5/9/chartex" xmlns:cx4="http://schemas.microsoft.com/office/drawing/2016/5/10/chartex" xmlns:cx5="http://schemas.microsoft.com/office/drawing/2016/5/11/chartex" xmlns:cx6="http://schemas.microsoft.com/office/drawing/2016/5/12/chartex" xmlns:cx7="http://schemas.microsoft.com/office/drawing/2016/5/13/chartex" xmlns:cx8="http://schemas.microsoft.com/office/drawing/2016/5/14/chartex" xmlns:mc="http://schemas.openxmlformats.org/markup-compatibility/2006" xmlns:aink="http://schemas.microsoft.com/office/drawing/2016/ink" xmlns:am3d="http://schemas.microsoft.com/office/drawing/2017/model3d" xmlns:o="urn:schemas-microsoft-com:office:office" xmlns:r="http://schemas.openxmlformats.org/officeDocument/2006/relationships" xmlns:m="http://schemas.openxmlformats.org/officeDocument/2006/math" xmlns:v="urn:schemas-microsoft-com:vml" xmlns:wp14="http://schemas.microsoft.com/office/word/2010/wordprocessingDrawing" xmlns:wp="http://schemas.openxmlformats.org/drawingml/2006/wordprocessingDrawing" xmlns:w10="urn:schemas-microsoft-com:office:word" xmlns:w="http://schemas.openxmlformats.org/wordprocessingml/2006/main" xmlns:w14="http://schemas.microsoft.com/office/word/2010/wordml" xmlns:w15="http://schemas.microsoft.com/office/word/2012/wordml" xmlns:w16cid="http://schemas.microsoft.com/office/word/2016/wordml/cid" xmlns:w16se="http://schemas.microsoft.com/office/word/2015/wordml/symex" xmlns:wpg="http://schemas.microsoft.com/office/word/2010/wordprocessingGroup" xmlns:wpi="http://schemas.microsoft.com/office/word/2010/wordprocessingInk" xmlns:wne="http://schemas.microsoft.com/office/word/2006/wordml" xmlns:wps="http://schemas.microsoft.com/office/word/2010/wordprocessingShape" mc:Ignorable="w14 w15 w16se w16cid wp14">
   <w:body>
     <w:p>
       <w:pPr>
@@ -3120,17 +3120,8 @@
           <w:sz w:val="20"/>
           <w:szCs w:val="20"/>
         </w:rPr>
-        <w:t xml:space="preserve"> P-values &lt; 0.05 </w:t>
-      </w:r>
-      <w:proofErr w:type="gramStart"/>
-      <w:r>
-        <w:rPr>
-          <w:sz w:val="20"/>
-          <w:szCs w:val="20"/>
-        </w:rPr>
-        <w:t>are bolded</w:t>
-      </w:r>
-      <w:proofErr w:type="gramEnd"/>
+        <w:t xml:space="preserve"> P-values &lt; 0.05 are bolded</w:t>
+      </w:r>
       <w:r>
         <w:rPr>
           <w:sz w:val="20"/>
@@ -5919,17 +5910,8 @@
           <w:sz w:val="20"/>
           <w:szCs w:val="20"/>
         </w:rPr>
-        <w:t xml:space="preserve"> P-values &lt; 0.05 </w:t>
-      </w:r>
-      <w:proofErr w:type="gramStart"/>
-      <w:r>
-        <w:rPr>
-          <w:sz w:val="20"/>
-          <w:szCs w:val="20"/>
-        </w:rPr>
-        <w:t>are bolded</w:t>
-      </w:r>
-      <w:proofErr w:type="gramEnd"/>
+        <w:t xml:space="preserve"> P-values &lt; 0.05 are bolded</w:t>
+      </w:r>
       <w:r>
         <w:rPr>
           <w:sz w:val="20"/>
@@ -6160,8 +6142,17 @@
           <w:sz w:val="20"/>
           <w:szCs w:val="20"/>
         </w:rPr>
-        <w:t>AGB</w:t>
-      </w:r>
+        <w:t xml:space="preserve">Results for linear mixed effects model with aboveground biomass (AGB; g) as the dependent variable and soil treatment variables as independent categorical </w:t>
+      </w:r>
+      <w:proofErr w:type="gramStart"/>
+      <w:r>
+        <w:rPr>
+          <w:sz w:val="20"/>
+          <w:szCs w:val="20"/>
+        </w:rPr>
+        <w:t>variables.*</w:t>
+      </w:r>
+      <w:proofErr w:type="gramEnd"/>
     </w:p>
     <w:tbl>
       <w:tblPr>
@@ -7370,17 +7361,8 @@
           <w:sz w:val="20"/>
           <w:szCs w:val="20"/>
         </w:rPr>
-        <w:t xml:space="preserve"> P-values &lt; 0.05 </w:t>
-      </w:r>
-      <w:proofErr w:type="gramStart"/>
-      <w:r>
-        <w:rPr>
-          <w:sz w:val="20"/>
-          <w:szCs w:val="20"/>
-        </w:rPr>
-        <w:t>are bolded</w:t>
-      </w:r>
-      <w:proofErr w:type="gramEnd"/>
+        <w:t xml:space="preserve"> P-values &lt; 0.05 are bolded</w:t>
+      </w:r>
       <w:r>
         <w:rPr>
           <w:sz w:val="20"/>
@@ -8685,17 +8667,8 @@
           <w:sz w:val="20"/>
           <w:szCs w:val="20"/>
         </w:rPr>
-        <w:t xml:space="preserve"> P-values &lt; 0.05 </w:t>
-      </w:r>
-      <w:proofErr w:type="gramStart"/>
-      <w:r>
-        <w:rPr>
-          <w:sz w:val="20"/>
-          <w:szCs w:val="20"/>
-        </w:rPr>
-        <w:t>are bolded</w:t>
-      </w:r>
-      <w:proofErr w:type="gramEnd"/>
+        <w:t xml:space="preserve"> P-values &lt; 0.05 are bolded</w:t>
+      </w:r>
       <w:r>
         <w:rPr>
           <w:sz w:val="20"/>
@@ -8796,13 +8769,23 @@
         </w:rPr>
         <w:t xml:space="preserve">. </w:t>
       </w:r>
+      <w:proofErr w:type="spellStart"/>
       <w:r>
         <w:rPr>
           <w:rFonts w:eastAsia="Times New Roman"/>
           <w:color w:val="000000"/>
         </w:rPr>
-        <w:t>∆</w:t>
-      </w:r>
+        <w:t>Anova</w:t>
+      </w:r>
+      <w:proofErr w:type="spellEnd"/>
+      <w:r>
+        <w:rPr>
+          <w:rFonts w:eastAsia="Times New Roman"/>
+          <w:color w:val="000000"/>
+        </w:rPr>
+        <w:t xml:space="preserve"> results for the linear mixed effects model with ∆</w:t>
+      </w:r>
+      <w:proofErr w:type="spellStart"/>
       <w:r>
         <w:rPr>
           <w:rFonts w:eastAsia="Times New Roman"/>
@@ -8820,6 +8803,49 @@
         </w:rPr>
         <w:t>area</w:t>
       </w:r>
+      <w:proofErr w:type="spellEnd"/>
+      <w:r>
+        <w:rPr>
+          <w:rFonts w:eastAsia="Times New Roman"/>
+          <w:color w:val="000000"/>
+        </w:rPr>
+        <w:t xml:space="preserve"> as the dependent variable and ∆AGB, ∆χ, and ∆</w:t>
+      </w:r>
+      <w:proofErr w:type="spellStart"/>
+      <w:r>
+        <w:rPr>
+          <w:rFonts w:eastAsia="Times New Roman"/>
+          <w:i/>
+          <w:iCs/>
+          <w:color w:val="000000"/>
+        </w:rPr>
+        <w:t>M</w:t>
+      </w:r>
+      <w:r>
+        <w:rPr>
+          <w:rFonts w:eastAsia="Times New Roman"/>
+          <w:color w:val="000000"/>
+          <w:vertAlign w:val="subscript"/>
+        </w:rPr>
+        <w:t>area</w:t>
+      </w:r>
+      <w:proofErr w:type="spellEnd"/>
+      <w:r>
+        <w:rPr>
+          <w:rFonts w:eastAsia="Times New Roman"/>
+          <w:color w:val="000000"/>
+        </w:rPr>
+        <w:t xml:space="preserve"> as independent </w:t>
+      </w:r>
+      <w:proofErr w:type="gramStart"/>
+      <w:r>
+        <w:rPr>
+          <w:rFonts w:eastAsia="Times New Roman"/>
+          <w:color w:val="000000"/>
+        </w:rPr>
+        <w:t>variables.*</w:t>
+      </w:r>
+      <w:proofErr w:type="gramEnd"/>
     </w:p>
     <w:tbl>
       <w:tblPr>
@@ -10636,17 +10662,8 @@
           <w:sz w:val="20"/>
           <w:szCs w:val="20"/>
         </w:rPr>
-        <w:t xml:space="preserve"> P-values &lt; 0.05 </w:t>
-      </w:r>
-      <w:proofErr w:type="gramStart"/>
-      <w:r>
-        <w:rPr>
-          <w:sz w:val="20"/>
-          <w:szCs w:val="20"/>
-        </w:rPr>
-        <w:t>are bolded</w:t>
-      </w:r>
-      <w:proofErr w:type="gramEnd"/>
+        <w:t xml:space="preserve"> P-values &lt; 0.05 are bolded</w:t>
+      </w:r>
       <w:r>
         <w:rPr>
           <w:sz w:val="20"/>
@@ -10758,6 +10775,7 @@
           <w:sz w:val="20"/>
           <w:szCs w:val="20"/>
         </w:rPr>
+        <w:lastRenderedPageBreak/>
         <w:t>Table 6.</w:t>
       </w:r>
       <w:r>
@@ -11308,7 +11326,18 @@
                 <w:sz w:val="20"/>
                 <w:szCs w:val="20"/>
               </w:rPr>
-              <w:t xml:space="preserve">-0.027 </w:t>
+              <w:t>-0.02</w:t>
+            </w:r>
+            <w:bookmarkStart w:id="0" w:name="_GoBack"/>
+            <w:bookmarkEnd w:id="0"/>
+            <w:r>
+              <w:rPr>
+                <w:rFonts w:eastAsia="Times New Roman"/>
+                <w:color w:val="000000"/>
+                <w:sz w:val="20"/>
+                <w:szCs w:val="20"/>
+              </w:rPr>
+              <w:t xml:space="preserve">7 </w:t>
             </w:r>
             <w:r>
               <w:rPr>
@@ -11635,17 +11664,8 @@
           <w:sz w:val="20"/>
           <w:szCs w:val="20"/>
         </w:rPr>
-        <w:t xml:space="preserve"> P-values &lt; 0.05 </w:t>
-      </w:r>
-      <w:proofErr w:type="gramStart"/>
-      <w:r>
-        <w:rPr>
-          <w:sz w:val="20"/>
-          <w:szCs w:val="20"/>
-        </w:rPr>
-        <w:t>are bolded</w:t>
-      </w:r>
-      <w:proofErr w:type="gramEnd"/>
+        <w:t xml:space="preserve"> P-values &lt; 0.05 are bolded</w:t>
+      </w:r>
       <w:r>
         <w:rPr>
           <w:sz w:val="20"/>
@@ -11680,7 +11700,7 @@
 </file>
 
 <file path=word/styles.xml><?xml version="1.0" encoding="utf-8"?>
-<w:styles xmlns:mc="http://schemas.openxmlformats.org/markup-compatibility/2006" xmlns:r="http://schemas.openxmlformats.org/officeDocument/2006/relationships" xmlns:w="http://schemas.openxmlformats.org/wordprocessingml/2006/main" xmlns:w14="http://schemas.microsoft.com/office/word/2010/wordml" xmlns:w15="http://schemas.microsoft.com/office/word/2012/wordml" xmlns:w16cex="http://schemas.microsoft.com/office/word/2018/wordml/cex" xmlns:w16cid="http://schemas.microsoft.com/office/word/2016/wordml/cid" xmlns:w16="http://schemas.microsoft.com/office/word/2018/wordml" xmlns:w16se="http://schemas.microsoft.com/office/word/2015/wordml/symex" mc:Ignorable="w14 w15 w16se w16cid w16 w16cex">
+<w:styles xmlns:mc="http://schemas.openxmlformats.org/markup-compatibility/2006" xmlns:r="http://schemas.openxmlformats.org/officeDocument/2006/relationships" xmlns:w="http://schemas.openxmlformats.org/wordprocessingml/2006/main" xmlns:w14="http://schemas.microsoft.com/office/word/2010/wordml" xmlns:w15="http://schemas.microsoft.com/office/word/2012/wordml" xmlns:w16cid="http://schemas.microsoft.com/office/word/2016/wordml/cid" xmlns:w16se="http://schemas.microsoft.com/office/word/2015/wordml/symex" mc:Ignorable="w14 w15 w16se w16cid">
   <w:docDefaults>
     <w:rPrDefault>
       <w:rPr>
@@ -11692,7 +11712,7 @@
     </w:rPrDefault>
     <w:pPrDefault/>
   </w:docDefaults>
-  <w:latentStyles w:defLockedState="0" w:defUIPriority="99" w:defSemiHidden="0" w:defUnhideWhenUsed="0" w:defQFormat="0" w:count="376">
+  <w:latentStyles w:defLockedState="0" w:defUIPriority="99" w:defSemiHidden="0" w:defUnhideWhenUsed="0" w:defQFormat="0" w:count="375">
     <w:lsdException w:name="Normal" w:uiPriority="0" w:qFormat="1"/>
     <w:lsdException w:name="heading 1" w:uiPriority="9" w:qFormat="1"/>
     <w:lsdException w:name="heading 2" w:semiHidden="1" w:uiPriority="9" w:unhideWhenUsed="1" w:qFormat="1"/>
@@ -12066,7 +12086,6 @@
     <w:lsdException w:name="List Table 7 Colorful Accent 6" w:uiPriority="52"/>
     <w:lsdException w:name="Mention" w:semiHidden="1" w:unhideWhenUsed="1"/>
     <w:lsdException w:name="Smart Hyperlink" w:semiHidden="1" w:unhideWhenUsed="1"/>
-    <w:lsdException w:name="Smart Link" w:semiHidden="1" w:unhideWhenUsed="1"/>
   </w:latentStyles>
   <w:style w:type="paragraph" w:default="1" w:styleId="Normal">
     <w:name w:val="Normal"/>
@@ -12075,7 +12094,6 @@
   <w:style w:type="character" w:default="1" w:styleId="DefaultParagraphFont">
     <w:name w:val="Default Paragraph Font"/>
     <w:uiPriority w:val="1"/>
-    <w:semiHidden/>
     <w:unhideWhenUsed/>
   </w:style>
   <w:style w:type="table" w:default="1" w:styleId="TableNormal">

</xml_diff>